<commit_message>
Added some text to report
</commit_message>
<xml_diff>
--- a/pi/partC/partC.docx
+++ b/pi/partC/partC.docx
@@ -1,26 +1,28 @@
 
 <file path=word/document.xml><?xml version="1.0" encoding="utf-8"?>
-<w:document xmlns:o="urn:schemas-microsoft-com:office:office" xmlns:r="http://schemas.openxmlformats.org/officeDocument/2006/relationships" xmlns:v="urn:schemas-microsoft-com:vml" xmlns:w="http://schemas.openxmlformats.org/wordprocessingml/2006/main" xmlns:w10="urn:schemas-microsoft-com:office:word" xmlns:wp="http://schemas.openxmlformats.org/drawingml/2006/wordprocessingDrawing" xmlns:wps="http://schemas.microsoft.com/office/word/2010/wordprocessingShape" xmlns:wpg="http://schemas.microsoft.com/office/word/2010/wordprocessingGroup" xmlns:mc="http://schemas.openxmlformats.org/markup-compatibility/2006" xmlns:wp14="http://schemas.microsoft.com/office/word/2010/wordprocessingDrawing" xmlns:w14="http://schemas.microsoft.com/office/word/2010/wordml" mc:Ignorable="w14 wp14">
+<w:document xmlns:wpc="http://schemas.microsoft.com/office/word/2010/wordprocessingCanvas" xmlns:mc="http://schemas.openxmlformats.org/markup-compatibility/2006" xmlns:o="urn:schemas-microsoft-com:office:office" xmlns:r="http://schemas.openxmlformats.org/officeDocument/2006/relationships" xmlns:m="http://schemas.openxmlformats.org/officeDocument/2006/math" xmlns:v="urn:schemas-microsoft-com:vml" xmlns:wp14="http://schemas.microsoft.com/office/word/2010/wordprocessingDrawing" xmlns:wp="http://schemas.openxmlformats.org/drawingml/2006/wordprocessingDrawing" xmlns:w10="urn:schemas-microsoft-com:office:word" xmlns:w="http://schemas.openxmlformats.org/wordprocessingml/2006/main" xmlns:w14="http://schemas.microsoft.com/office/word/2010/wordml" xmlns:w15="http://schemas.microsoft.com/office/word/2012/wordml" xmlns:wpg="http://schemas.microsoft.com/office/word/2010/wordprocessingGroup" xmlns:wpi="http://schemas.microsoft.com/office/word/2010/wordprocessingInk" xmlns:wne="http://schemas.microsoft.com/office/word/2006/wordml" xmlns:wps="http://schemas.microsoft.com/office/word/2010/wordprocessingShape" mc:Ignorable="w14 w15 wp14">
   <w:body>
     <w:p>
       <w:pPr>
         <w:pStyle w:val="Heading2"/>
-        <w:spacing w:before="120" w:after="120"/>
-        <w:rPr/>
       </w:pPr>
       <w:sdt>
         <w:sdtPr>
+          <w:alias w:val="Click icon at right to replace logo"/>
           <w:id w:val="1249746745"/>
-          <w:alias w:val="Click icon at right to replace logo"/>
         </w:sdtPr>
+        <w:sdtEndPr/>
         <w:sdtContent>
           <w:r>
-            <w:rPr/>
+            <w:rPr>
+              <w:noProof/>
+              <w:lang w:val="is-IS" w:eastAsia="is-IS"/>
+            </w:rPr>
             <w:drawing>
               <wp:inline distT="0" distB="0" distL="0" distR="6985">
                 <wp:extent cx="1688465" cy="1695450"/>
                 <wp:effectExtent l="0" t="0" r="0" b="0"/>
-                <wp:docPr id="3" name="Picture 3" descr=""/>
+                <wp:docPr id="3" name="Picture 3"/>
                 <wp:cNvGraphicFramePr>
                   <a:graphicFrameLocks xmlns:a="http://schemas.openxmlformats.org/drawingml/2006/main" noChangeAspect="1"/>
                 </wp:cNvGraphicFramePr>
@@ -28,13 +30,13 @@
                   <a:graphicData uri="http://schemas.openxmlformats.org/drawingml/2006/picture">
                     <pic:pic xmlns:pic="http://schemas.openxmlformats.org/drawingml/2006/picture">
                       <pic:nvPicPr>
-                        <pic:cNvPr id="3" name="Picture 3" descr=""/>
+                        <pic:cNvPr id="3" name="Picture 3"/>
                         <pic:cNvPicPr>
                           <a:picLocks noChangeAspect="1" noChangeArrowheads="1"/>
                         </pic:cNvPicPr>
                       </pic:nvPicPr>
                       <pic:blipFill>
-                        <a:blip r:embed="rId2"/>
+                        <a:blip r:embed="rId9"/>
                         <a:stretch>
                           <a:fillRect/>
                         </a:stretch>
@@ -53,10 +55,16 @@
                 </a:graphic>
               </wp:inline>
             </w:drawing>
+          </w:r>
+          <w:r>
+            <w:rPr>
+              <w:noProof/>
+              <w:lang w:val="is-IS" w:eastAsia="is-IS"/>
+            </w:rPr>
             <mc:AlternateContent>
               <mc:Choice Requires="wps">
                 <w:drawing>
-                  <wp:anchor behindDoc="0" distT="0" distB="0" distL="114300" distR="114300" simplePos="0" locked="0" layoutInCell="1" allowOverlap="1" relativeHeight="2">
+                  <wp:anchor distT="0" distB="0" distL="114300" distR="114300" simplePos="0" relativeHeight="2" behindDoc="0" locked="0" layoutInCell="1" allowOverlap="1">
                     <wp:simplePos x="0" y="0"/>
                     <wp:positionH relativeFrom="margin">
                       <wp:align>left</wp:align>
@@ -68,6 +76,7 @@
                     <wp:effectExtent l="0" t="0" r="15240" b="1905"/>
                     <wp:wrapTopAndBottom/>
                     <wp:docPr id="1" name="Text Box 2" descr="Text box displaying document title and subtitle"/>
+                    <wp:cNvGraphicFramePr/>
                     <a:graphic xmlns:a="http://schemas.openxmlformats.org/drawingml/2006/main">
                       <a:graphicData uri="http://schemas.microsoft.com/office/word/2010/wordprocessingShape">
                         <wps:wsp>
@@ -86,9 +95,15 @@
                             </a:ln>
                           </wps:spPr>
                           <wps:style>
-                            <a:lnRef idx="0"/>
-                            <a:fillRef idx="0"/>
-                            <a:effectRef idx="0"/>
+                            <a:lnRef idx="0">
+                              <a:scrgbClr r="0" g="0" b="0"/>
+                            </a:lnRef>
+                            <a:fillRef idx="0">
+                              <a:scrgbClr r="0" g="0" b="0"/>
+                            </a:fillRef>
+                            <a:effectRef idx="0">
+                              <a:scrgbClr r="0" g="0" b="0"/>
+                            </a:effectRef>
                             <a:fontRef idx="minor"/>
                           </wps:style>
                           <wps:txbx>
@@ -96,15 +111,15 @@
                               <w:p>
                                 <w:pPr>
                                   <w:pStyle w:val="Title"/>
-                                  <w:rPr/>
                                 </w:pPr>
                                 <w:sdt>
                                   <w:sdtPr>
                                     <w:alias w:val="Title"/>
+                                    <w:id w:val="16824369"/>
                                   </w:sdtPr>
+                                  <w:sdtEndPr/>
                                   <w:sdtContent>
                                     <w:r>
-                                      <w:rPr/>
                                       <w:t>Project – Part C</w:t>
                                     </w:r>
                                   </w:sdtContent>
@@ -113,17 +128,17 @@
                               <w:p>
                                 <w:pPr>
                                   <w:pStyle w:val="Subtitle"/>
-                                  <w:rPr/>
                                 </w:pPr>
                                 <w:sdt>
                                   <w:sdtPr>
+                                    <w:alias w:val="Subtitle"/>
+                                    <w:id w:val="-2101786100"/>
+                                    <w:dataBinding w:prefixMappings="xmlns:ns0='http://purl.org/dc/elements/1.1/' xmlns:ns1='http://schemas.openxmlformats.org/package/2006/metadata/core-properties' " w:xpath="/ns1:coreProperties[1]/ns0:subject[1]" w:storeItemID="{6C3C8BC8-F283-45AE-878A-BAB7291924A1}"/>
                                     <w:text/>
-                                    <w:dataBinding w:prefixMappings="xmlns:ns0='http://purl.org/dc/elements/1.1/' xmlns:ns1='http://schemas.openxmlformats.org/package/2006/metadata/core-properties' " w:xpath="/ns1:coreProperties[1]/ns0:subject[1]" w:storeItemID="{6C3C8BC8-F283-45AE-878A-BAB7291924A1}"/>
-                                    <w:alias w:val="Subtitle"/>
                                   </w:sdtPr>
+                                  <w:sdtEndPr/>
                                   <w:sdtContent>
                                     <w:r>
-                                      <w:rPr/>
                                       <w:t>Software Engineering II</w:t>
                                     </w:r>
                                   </w:sdtContent>
@@ -132,17 +147,14 @@
                               <w:p>
                                 <w:pPr>
                                   <w:pStyle w:val="FrameContents"/>
-                                  <w:rPr/>
                                 </w:pPr>
                                 <w:r>
-                                  <w:rPr/>
                                   <w:t>Spring 2017</w:t>
                                 </w:r>
                               </w:p>
                               <w:p>
                                 <w:pPr>
                                   <w:pStyle w:val="FrameContents"/>
-                                  <w:rPr/>
                                 </w:pPr>
                                 <w:r>
                                   <w:rPr>
@@ -151,36 +163,81 @@
                                   <w:t>Student:</w:t>
                                 </w:r>
                                 <w:r>
-                                  <w:rPr/>
                                   <w:t xml:space="preserve"> </w:t>
+                                </w:r>
+                                <w:r>
                                   <w:br/>
-                                  <w:t>Ragnar Mikael Halldórsson</w:t>
+                                  <w:t xml:space="preserve">Ragnar Mikael </w:t>
                                 </w:r>
+                                <w:proofErr w:type="spellStart"/>
+                                <w:r>
+                                  <w:t>Halldórsson</w:t>
+                                </w:r>
+                                <w:proofErr w:type="spellEnd"/>
                               </w:p>
                               <w:p>
                                 <w:pPr>
                                   <w:pStyle w:val="FrameContents"/>
-                                  <w:spacing w:before="0" w:after="320"/>
-                                  <w:rPr/>
                                 </w:pPr>
                                 <w:r>
                                   <w:rPr>
                                     <w:b/>
                                   </w:rPr>
-                                  <w:t>Instructors:</w:t>
+                                  <w:t>Instructors</w:t>
+                                </w:r>
+                                <w:proofErr w:type="gramStart"/>
+                                <w:r>
+                                  <w:rPr>
+                                    <w:b/>
+                                  </w:rPr>
+                                  <w:t>:</w:t>
+                                </w:r>
+                                <w:proofErr w:type="gramEnd"/>
+                                <w:r>
+                                  <w:rPr>
+                                    <w:b/>
+                                  </w:rPr>
                                   <w:br/>
                                 </w:r>
                                 <w:r>
-                                  <w:rPr/>
-                                  <w:t>Mohammad Hamdaqa</w:t>
+                                  <w:t xml:space="preserve">Mohammad </w:t>
+                                </w:r>
+                                <w:proofErr w:type="spellStart"/>
+                                <w:r>
+                                  <w:t>Hamdaqa</w:t>
+                                </w:r>
+                                <w:proofErr w:type="spellEnd"/>
+                                <w:r>
                                   <w:br/>
-                                  <w:t>Bjarni Kristján Leifsson</w:t>
                                 </w:r>
+                                <w:proofErr w:type="spellStart"/>
+                                <w:r>
+                                  <w:t>Bjarni</w:t>
+                                </w:r>
+                                <w:proofErr w:type="spellEnd"/>
+                                <w:r>
+                                  <w:t xml:space="preserve"> </w:t>
+                                </w:r>
+                                <w:proofErr w:type="spellStart"/>
+                                <w:r>
+                                  <w:t>Kristján</w:t>
+                                </w:r>
+                                <w:proofErr w:type="spellEnd"/>
+                                <w:r>
+                                  <w:t xml:space="preserve"> </w:t>
+                                </w:r>
+                                <w:proofErr w:type="spellStart"/>
+                                <w:r>
+                                  <w:t>Leifsson</w:t>
+                                </w:r>
+                                <w:proofErr w:type="spellEnd"/>
                               </w:p>
                             </w:txbxContent>
                           </wps:txbx>
-                          <wps:bodyPr lIns="0" rIns="0" tIns="0" bIns="0">
-                            <a:prstTxWarp prst="textNoShape"/>
+                          <wps:bodyPr lIns="0" tIns="0" rIns="0" bIns="0">
+                            <a:prstTxWarp prst="textNoShape">
+                              <a:avLst/>
+                            </a:prstTxWarp>
                             <a:spAutoFit/>
                           </wps:bodyPr>
                         </wps:wsp>
@@ -298,9 +355,7 @@
     </w:p>
     <w:p>
       <w:pPr>
-        <w:pStyle w:val="Normal"/>
         <w:rPr>
-          <w:b/>
           <w:b/>
           <w:bCs/>
           <w:sz w:val="26"/>
@@ -308,13 +363,512 @@
         </w:rPr>
       </w:pPr>
       <w:r>
+        <w:br w:type="page"/>
+      </w:r>
+    </w:p>
+    <w:p>
+      <w:pPr>
+        <w:pStyle w:val="Heading2"/>
+        <w:rPr>
+          <w:b w:val="0"/>
+          <w:bCs w:val="0"/>
+        </w:rPr>
+      </w:pPr>
+    </w:p>
+    <w:p>
+      <w:pPr>
+        <w:pStyle w:val="Heading2"/>
+      </w:pPr>
+      <w:r>
+        <w:t>Finding and Explaining False Positives</w:t>
+      </w:r>
+    </w:p>
+    <w:p>
+      <w:r>
+        <w:t xml:space="preserve">There are many reasons why a bug finder will detect a “bug” that is indeed not a bug. These can be hard to avoid, as their causes are often unavoidable or very resource dependent to detect. Most notable of these reasons are when certain parameters go out of scope. For example a </w:t>
+      </w:r>
+      <w:proofErr w:type="spellStart"/>
+      <w:r>
+        <w:t>mutex</w:t>
+      </w:r>
+      <w:proofErr w:type="spellEnd"/>
+      <w:r>
+        <w:t xml:space="preserve"> being locked and passed on to another function, which then unlocks </w:t>
+      </w:r>
+      <w:proofErr w:type="gramStart"/>
+      <w:r>
+        <w:t>it.</w:t>
+      </w:r>
+      <w:proofErr w:type="gramEnd"/>
+      <w:r>
+        <w:t xml:space="preserve"> This would be detected as a bug since the </w:t>
+      </w:r>
+      <w:proofErr w:type="spellStart"/>
+      <w:r>
+        <w:t>mutex</w:t>
+      </w:r>
+      <w:proofErr w:type="spellEnd"/>
+      <w:r>
+        <w:t xml:space="preserve"> was not unlocked in the same scope as it was locked. These sorts of false positives can often be mitigated by Inter-Procedural analysis.</w:t>
+      </w:r>
+    </w:p>
+    <w:p>
+      <w:r>
+        <w:t xml:space="preserve">Another big reason for false positives is random pattern matching. In the </w:t>
+      </w:r>
+      <w:proofErr w:type="spellStart"/>
+      <w:r>
+        <w:t>httpd</w:t>
+      </w:r>
+      <w:proofErr w:type="spellEnd"/>
+      <w:r>
+        <w:t xml:space="preserve"> code we looked at we noticed a trend of these, a few hook registers and debug macros were called together in various functions and others they were not. In one case a </w:t>
+      </w:r>
+      <w:proofErr w:type="spellStart"/>
+      <w:r>
+        <w:t>mutex</w:t>
+      </w:r>
+      <w:proofErr w:type="spellEnd"/>
+      <w:r>
+        <w:t xml:space="preserve"> lock and </w:t>
+      </w:r>
+      <w:proofErr w:type="spellStart"/>
+      <w:proofErr w:type="gramStart"/>
+      <w:r>
+        <w:t>lseek</w:t>
+      </w:r>
+      <w:proofErr w:type="spellEnd"/>
+      <w:r>
+        <w:t>(</w:t>
+      </w:r>
+      <w:proofErr w:type="gramEnd"/>
+      <w:r>
+        <w:t xml:space="preserve">) was called as a pair and resulted in a reported bug, even though they have no relation to each other. In some cases, the program might have to lock a </w:t>
+      </w:r>
+      <w:proofErr w:type="spellStart"/>
+      <w:r>
+        <w:t>mutex</w:t>
+      </w:r>
+      <w:proofErr w:type="spellEnd"/>
+      <w:r>
+        <w:t xml:space="preserve"> to access a shared resource and call </w:t>
+      </w:r>
+      <w:proofErr w:type="spellStart"/>
+      <w:r>
+        <w:t>lseek</w:t>
+      </w:r>
+      <w:proofErr w:type="spellEnd"/>
+      <w:r>
+        <w:t>() on it, but the these functions being called without the other should not necessarily be regarded as a bug since in most cases this is the normal behavior.</w:t>
+      </w:r>
+    </w:p>
+    <w:p>
+      <w:pPr>
+        <w:rPr>
+          <w:b/>
+          <w:bCs/>
+        </w:rPr>
+      </w:pPr>
+      <w:r>
+        <w:rPr>
+          <w:b/>
+          <w:bCs/>
+        </w:rPr>
+        <w:t>The first false positive pair we found was (</w:t>
+      </w:r>
+      <w:proofErr w:type="spellStart"/>
+      <w:r>
+        <w:rPr>
+          <w:b/>
+          <w:bCs/>
+        </w:rPr>
+        <w:t>apr_array_make</w:t>
+      </w:r>
+      <w:proofErr w:type="spellEnd"/>
+      <w:r>
+        <w:rPr>
+          <w:b/>
+          <w:bCs/>
+        </w:rPr>
+        <w:t xml:space="preserve">, </w:t>
+      </w:r>
+      <w:proofErr w:type="spellStart"/>
+      <w:r>
+        <w:rPr>
+          <w:b/>
+          <w:bCs/>
+        </w:rPr>
+        <w:t>apr_array_push</w:t>
+      </w:r>
+      <w:proofErr w:type="spellEnd"/>
+      <w:r>
+        <w:rPr>
+          <w:b/>
+          <w:bCs/>
+        </w:rPr>
+        <w:t xml:space="preserve">). </w:t>
+      </w:r>
+    </w:p>
+    <w:p>
+      <w:r>
+        <w:t xml:space="preserve">The bug that we are going to look closer </w:t>
+      </w:r>
+      <w:proofErr w:type="gramStart"/>
+      <w:r>
+        <w:t>at :</w:t>
+      </w:r>
+      <w:proofErr w:type="gramEnd"/>
+    </w:p>
+    <w:p>
+      <w:pPr>
+        <w:rPr>
+          <w:i/>
+          <w:iCs/>
+        </w:rPr>
+      </w:pPr>
+      <w:proofErr w:type="gramStart"/>
+      <w:r>
+        <w:rPr>
+          <w:i/>
+          <w:iCs/>
+        </w:rPr>
+        <w:t>bug</w:t>
+      </w:r>
+      <w:proofErr w:type="gramEnd"/>
+      <w:r>
+        <w:rPr>
+          <w:i/>
+          <w:iCs/>
+        </w:rPr>
+        <w:t xml:space="preserve">: </w:t>
+      </w:r>
+      <w:proofErr w:type="spellStart"/>
+      <w:r>
+        <w:rPr>
+          <w:i/>
+          <w:iCs/>
+        </w:rPr>
+        <w:t>apr_array_push</w:t>
+      </w:r>
+      <w:proofErr w:type="spellEnd"/>
+      <w:r>
+        <w:rPr>
+          <w:i/>
+          <w:iCs/>
+        </w:rPr>
+        <w:t xml:space="preserve"> in </w:t>
+      </w:r>
+      <w:proofErr w:type="spellStart"/>
+      <w:r>
+        <w:rPr>
+          <w:i/>
+          <w:iCs/>
+        </w:rPr>
+        <w:t>ap_copy_method_list</w:t>
+      </w:r>
+      <w:proofErr w:type="spellEnd"/>
+      <w:r>
+        <w:rPr>
+          <w:i/>
+          <w:iCs/>
+        </w:rPr>
+        <w:t>, pair: (</w:t>
+      </w:r>
+      <w:proofErr w:type="spellStart"/>
+      <w:r>
+        <w:rPr>
+          <w:i/>
+          <w:iCs/>
+        </w:rPr>
+        <w:t>apr_array_make</w:t>
+      </w:r>
+      <w:proofErr w:type="spellEnd"/>
+      <w:r>
+        <w:rPr>
+          <w:i/>
+          <w:iCs/>
+        </w:rPr>
+        <w:t xml:space="preserve">, </w:t>
+      </w:r>
+      <w:proofErr w:type="spellStart"/>
+      <w:r>
+        <w:rPr>
+          <w:i/>
+          <w:iCs/>
+        </w:rPr>
+        <w:t>apr_array_push</w:t>
+      </w:r>
+      <w:proofErr w:type="spellEnd"/>
+      <w:r>
+        <w:rPr>
+          <w:i/>
+          <w:iCs/>
+        </w:rPr>
+        <w:t>), support: 40, confidence: 80.00%</w:t>
+      </w:r>
+    </w:p>
+    <w:p>
+      <w:r>
+        <w:t xml:space="preserve">The function </w:t>
+      </w:r>
+      <w:proofErr w:type="spellStart"/>
+      <w:r>
+        <w:t>ap_copy_method_list</w:t>
+      </w:r>
+      <w:proofErr w:type="spellEnd"/>
+      <w:r>
+        <w:t xml:space="preserve"> takes in two lists: </w:t>
+      </w:r>
+      <w:proofErr w:type="spellStart"/>
+      <w:r>
+        <w:t>src</w:t>
+      </w:r>
+      <w:proofErr w:type="spellEnd"/>
+      <w:r>
+        <w:t xml:space="preserve"> and </w:t>
+      </w:r>
+      <w:proofErr w:type="spellStart"/>
+      <w:r>
+        <w:t>dest</w:t>
+      </w:r>
+      <w:proofErr w:type="spellEnd"/>
+      <w:r>
+        <w:t xml:space="preserve">, then copies the contents of </w:t>
+      </w:r>
+      <w:proofErr w:type="spellStart"/>
+      <w:r>
+        <w:t>src</w:t>
+      </w:r>
+      <w:proofErr w:type="spellEnd"/>
+      <w:r>
+        <w:t xml:space="preserve"> into </w:t>
+      </w:r>
+      <w:proofErr w:type="spellStart"/>
+      <w:r>
+        <w:t>dest</w:t>
+      </w:r>
+      <w:proofErr w:type="spellEnd"/>
+      <w:r>
+        <w:t xml:space="preserve">. Since the function takes in the </w:t>
+      </w:r>
+      <w:proofErr w:type="spellStart"/>
+      <w:r>
+        <w:t>src</w:t>
+      </w:r>
+      <w:proofErr w:type="spellEnd"/>
+      <w:r>
+        <w:t xml:space="preserve"> list, no new list is made with </w:t>
+      </w:r>
+      <w:proofErr w:type="spellStart"/>
+      <w:r>
+        <w:t>apr_array_make</w:t>
+      </w:r>
+      <w:proofErr w:type="spellEnd"/>
+      <w:r>
+        <w:t xml:space="preserve"> and only </w:t>
+      </w:r>
+      <w:proofErr w:type="spellStart"/>
+      <w:r>
+        <w:t>apr_array_push</w:t>
+      </w:r>
+      <w:proofErr w:type="spellEnd"/>
+      <w:r>
+        <w:t xml:space="preserve"> is used to copy between the two lists.</w:t>
+      </w:r>
+    </w:p>
+    <w:p>
+      <w:r>
+        <w:t xml:space="preserve">It’s safe to assume that this is a scope issue, the array will have been made </w:t>
+      </w:r>
+      <w:proofErr w:type="spellStart"/>
+      <w:r>
+        <w:t>elsewere</w:t>
+      </w:r>
+      <w:proofErr w:type="spellEnd"/>
+      <w:r>
+        <w:t xml:space="preserve">. Therefore it’s a false positive. </w:t>
+      </w:r>
+    </w:p>
+    <w:p>
+      <w:r>
+        <w:t>There are in total 16 bugs connected to this pair.</w:t>
+      </w:r>
+    </w:p>
+    <w:p>
+      <w:pPr>
+        <w:rPr>
+          <w:b/>
+          <w:bCs/>
+        </w:rPr>
+      </w:pPr>
+      <w:r>
+        <w:rPr>
+          <w:b/>
+          <w:bCs/>
+        </w:rPr>
+        <w:t>Second false positive pair we found was (</w:t>
+      </w:r>
+      <w:proofErr w:type="spellStart"/>
+      <w:r>
+        <w:rPr>
+          <w:b/>
+          <w:bCs/>
+        </w:rPr>
+        <w:t>apr_array_make</w:t>
+      </w:r>
+      <w:proofErr w:type="spellEnd"/>
+      <w:r>
+        <w:rPr>
+          <w:b/>
+          <w:bCs/>
+        </w:rPr>
+        <w:t xml:space="preserve">, </w:t>
+      </w:r>
+      <w:proofErr w:type="spellStart"/>
+      <w:r>
+        <w:rPr>
+          <w:b/>
+          <w:bCs/>
+        </w:rPr>
+        <w:t>apr_hook_debug_show</w:t>
+      </w:r>
+      <w:proofErr w:type="spellEnd"/>
+      <w:r>
+        <w:rPr>
+          <w:b/>
+          <w:bCs/>
+        </w:rPr>
+        <w:t>)</w:t>
+      </w:r>
+    </w:p>
+    <w:p>
+      <w:r>
+        <w:t xml:space="preserve">The bug that we are going to look closer into is </w:t>
+      </w:r>
+    </w:p>
+    <w:p>
+      <w:proofErr w:type="gramStart"/>
+      <w:r>
+        <w:rPr>
+          <w:i/>
+          <w:iCs/>
+        </w:rPr>
+        <w:t>bug</w:t>
+      </w:r>
+      <w:proofErr w:type="gramEnd"/>
+      <w:r>
+        <w:rPr>
+          <w:i/>
+          <w:iCs/>
+        </w:rPr>
+        <w:t xml:space="preserve">: </w:t>
+      </w:r>
+      <w:proofErr w:type="spellStart"/>
+      <w:r>
+        <w:rPr>
+          <w:i/>
+          <w:iCs/>
+        </w:rPr>
+        <w:t>apr_hook_debug_show</w:t>
+      </w:r>
+      <w:proofErr w:type="spellEnd"/>
+      <w:r>
+        <w:rPr>
+          <w:i/>
+          <w:iCs/>
+        </w:rPr>
+        <w:t xml:space="preserve"> in </w:t>
+      </w:r>
+      <w:proofErr w:type="spellStart"/>
+      <w:r>
+        <w:rPr>
+          <w:i/>
+          <w:iCs/>
+        </w:rPr>
+        <w:t>ap_hook_default_port</w:t>
+      </w:r>
+      <w:proofErr w:type="spellEnd"/>
+      <w:r>
+        <w:rPr>
+          <w:i/>
+          <w:iCs/>
+        </w:rPr>
+        <w:t>, pair: (</w:t>
+      </w:r>
+      <w:proofErr w:type="spellStart"/>
+      <w:r>
+        <w:rPr>
+          <w:i/>
+          <w:iCs/>
+        </w:rPr>
+        <w:t>apr_array_make</w:t>
+      </w:r>
+      <w:proofErr w:type="spellEnd"/>
+      <w:r>
+        <w:rPr>
+          <w:i/>
+          <w:iCs/>
+        </w:rPr>
+        <w:t xml:space="preserve">, </w:t>
+      </w:r>
+      <w:proofErr w:type="spellStart"/>
+      <w:r>
+        <w:rPr>
+          <w:i/>
+          <w:iCs/>
+        </w:rPr>
+        <w:t>apr_hook_debug_show</w:t>
+      </w:r>
+      <w:proofErr w:type="spellEnd"/>
+      <w:r>
+        <w:rPr>
+          <w:i/>
+          <w:iCs/>
+        </w:rPr>
+        <w:t>), support: 28, confidence: 87.50%</w:t>
+      </w:r>
+    </w:p>
+    <w:p>
+      <w:r>
+        <w:t>This is a classic example of coincidence false positive, there is no apparent connection between creating a new array (</w:t>
+      </w:r>
+      <w:proofErr w:type="spellStart"/>
+      <w:r>
+        <w:t>apr_array_make</w:t>
+      </w:r>
+      <w:proofErr w:type="spellEnd"/>
+      <w:r>
+        <w:t>) and calling a debugger hook (</w:t>
+      </w:r>
+      <w:proofErr w:type="spellStart"/>
+      <w:r>
+        <w:t>apr_hook_debug_show</w:t>
+      </w:r>
+      <w:proofErr w:type="spellEnd"/>
+      <w:r>
+        <w:t xml:space="preserve">). Several other similar occurrences were found, all false positives.  </w:t>
+      </w:r>
+    </w:p>
+    <w:p>
+      <w:r>
+        <w:t>There are in total 8 bugs connected to this pair.</w:t>
+      </w:r>
+    </w:p>
+    <w:p>
+      <w:pPr>
+        <w:pStyle w:val="Heading2"/>
+      </w:pPr>
+    </w:p>
+    <w:p>
+      <w:pPr>
+        <w:spacing w:after="0" w:line="240" w:lineRule="auto"/>
         <w:rPr>
           <w:b/>
           <w:bCs/>
           <w:sz w:val="26"/>
           <w:szCs w:val="26"/>
         </w:rPr>
-      </w:r>
+      </w:pPr>
       <w:r>
         <w:br w:type="page"/>
       </w:r>
@@ -322,67 +876,164 @@
     <w:p>
       <w:pPr>
         <w:pStyle w:val="Heading2"/>
-        <w:rPr>
-          <w:b w:val="false"/>
-          <w:b w:val="false"/>
-          <w:bCs w:val="false"/>
-        </w:rPr>
       </w:pPr>
       <w:r>
-        <w:rPr>
-          <w:b w:val="false"/>
-          <w:bCs w:val="false"/>
-        </w:rPr>
+        <w:lastRenderedPageBreak/>
+        <w:t>Bug finder tool implementation</w:t>
       </w:r>
     </w:p>
     <w:p>
       <w:pPr>
-        <w:pStyle w:val="Heading2"/>
-        <w:rPr/>
+        <w:pStyle w:val="Heading3"/>
       </w:pPr>
       <w:r>
-        <w:rPr/>
         <w:t xml:space="preserve">The </w:t>
       </w:r>
-      <w:r>
-        <w:rPr/>
-        <w:t>CallGraph class</w:t>
+      <w:proofErr w:type="spellStart"/>
+      <w:r>
+        <w:t>CallGraph</w:t>
+      </w:r>
+      <w:proofErr w:type="spellEnd"/>
+      <w:r>
+        <w:t xml:space="preserve"> class</w:t>
+      </w:r>
+    </w:p>
+    <w:p>
+      <w:r>
+        <w:t xml:space="preserve">The call graph is represented in code as the </w:t>
+      </w:r>
+      <w:proofErr w:type="spellStart"/>
+      <w:r>
+        <w:t>CallGraph</w:t>
+      </w:r>
+      <w:proofErr w:type="spellEnd"/>
+      <w:r>
+        <w:t xml:space="preserve"> class, which is a </w:t>
+      </w:r>
+      <w:r>
+        <w:t xml:space="preserve">directed, weighted graph implemented as an adjacency matrix. The matrix is represented with a </w:t>
+      </w:r>
+      <w:proofErr w:type="spellStart"/>
+      <w:r>
+        <w:t>Hash</w:t>
+      </w:r>
+      <w:r>
+        <w:t>Map</w:t>
+      </w:r>
+      <w:proofErr w:type="spellEnd"/>
+      <w:r>
+        <w:t xml:space="preserve"> </w:t>
+      </w:r>
+      <w:r>
+        <w:t xml:space="preserve">(&lt;String, </w:t>
+      </w:r>
+      <w:proofErr w:type="spellStart"/>
+      <w:r>
+        <w:t>Hashmap</w:t>
+      </w:r>
+      <w:proofErr w:type="spellEnd"/>
+      <w:r>
+        <w:t>&gt;)</w:t>
+      </w:r>
+      <w:r>
+        <w:t>whose keys are caller nodes</w:t>
+      </w:r>
+      <w:r>
+        <w:t xml:space="preserve"> and whose values is another </w:t>
+      </w:r>
+      <w:proofErr w:type="spellStart"/>
+      <w:r>
+        <w:t>HashMap</w:t>
+      </w:r>
+      <w:proofErr w:type="spellEnd"/>
+      <w:r>
+        <w:t xml:space="preserve"> (&lt;String, Integer&gt;)</w:t>
+      </w:r>
+      <w:r>
+        <w:t xml:space="preserve"> </w:t>
+      </w:r>
+      <w:r>
+        <w:t xml:space="preserve">whose keys are that caller’s </w:t>
+      </w:r>
+      <w:proofErr w:type="spellStart"/>
+      <w:r>
+        <w:t>callees</w:t>
+      </w:r>
+      <w:proofErr w:type="spellEnd"/>
+      <w:r>
+        <w:t xml:space="preserve">. </w:t>
+      </w:r>
+      <w:r>
+        <w:t xml:space="preserve">For the inner </w:t>
+      </w:r>
+      <w:proofErr w:type="spellStart"/>
+      <w:r>
+        <w:t>HashMap</w:t>
+      </w:r>
+      <w:proofErr w:type="spellEnd"/>
+      <w:r>
+        <w:t xml:space="preserve">, </w:t>
+      </w:r>
+      <w:proofErr w:type="gramStart"/>
+      <w:r>
+        <w:t>its  value</w:t>
+      </w:r>
+      <w:proofErr w:type="gramEnd"/>
+      <w:r>
+        <w:t xml:space="preserve"> </w:t>
+      </w:r>
+      <w:r>
+        <w:t>is the we</w:t>
+      </w:r>
+      <w:r>
+        <w:t xml:space="preserve">ight of </w:t>
+      </w:r>
+      <w:r>
+        <w:t xml:space="preserve">the edge leading to that </w:t>
+      </w:r>
+      <w:proofErr w:type="spellStart"/>
+      <w:r>
+        <w:t>callee</w:t>
+      </w:r>
+      <w:proofErr w:type="spellEnd"/>
+      <w:r>
+        <w:t xml:space="preserve">, which represents how many times this caller calls the </w:t>
+      </w:r>
+      <w:proofErr w:type="spellStart"/>
+      <w:r>
+        <w:t>callee</w:t>
+      </w:r>
+      <w:proofErr w:type="spellEnd"/>
+      <w:r>
+        <w:t>. To illustrate, consider this call graph:</w:t>
       </w:r>
     </w:p>
     <w:p>
       <w:pPr>
-        <w:pStyle w:val="Normal"/>
-        <w:rPr/>
+        <w:jc w:val="center"/>
       </w:pPr>
       <w:r>
-        <w:rPr/>
-        <w:t>The call graph is represented in code as the CallGraph class, which is a directed, weighted graph implemented as an adjacency matrix. The matrix is represented with a HashMap whose keys are caller nodes, and whose values is another HashMap whose keys are that caller’s callees. In turn, the values of the callee HashMap is the weight of this edge, which represents how many times this caller calls the callee. To illustrate, consider this call graph:</w:t>
-      </w:r>
-    </w:p>
-    <w:p>
-      <w:pPr>
-        <w:pStyle w:val="Normal"/>
-        <w:jc w:val="center"/>
-        <w:rPr/>
-      </w:pPr>
-      <w:r>
-        <w:rPr/>
+        <w:rPr>
+          <w:noProof/>
+          <w:lang w:val="is-IS" w:eastAsia="is-IS"/>
+        </w:rPr>
         <mc:AlternateContent>
           <mc:Choice Requires="wps">
             <w:drawing>
               <wp:inline distT="0" distB="0" distL="0" distR="0">
                 <wp:extent cx="5150485" cy="3058160"/>
                 <wp:effectExtent l="0" t="0" r="0" b="0"/>
-                <wp:docPr id="4" name=""/>
+                <wp:docPr id="4" name="Picture 4"/>
+                <wp:cNvGraphicFramePr/>
                 <a:graphic xmlns:a="http://schemas.openxmlformats.org/drawingml/2006/main">
                   <a:graphicData uri="http://schemas.openxmlformats.org/drawingml/2006/picture">
                     <pic:pic xmlns:pic="http://schemas.openxmlformats.org/drawingml/2006/picture">
                       <pic:nvPicPr>
-                        <pic:cNvPr id="0" name="" descr=""/>
+                        <pic:cNvPr id="0" name=""/>
                         <pic:cNvPicPr/>
                       </pic:nvPicPr>
                       <pic:blipFill>
-                        <a:blip r:embed="rId3"/>
+                        <a:blip r:embed="rId10"/>
                         <a:stretch/>
                       </pic:blipFill>
                       <pic:spPr>
@@ -406,7 +1057,7 @@
           <mc:Fallback>
             <w:pict>
               <v:rect id="shape_0" stroked="f" style="position:absolute;margin-left:0pt;margin-top:-240.8pt;width:405.45pt;height:240.7pt;mso-position-vertical:top">
-                <v:imagedata r:id="rId4" o:detectmouseclick="t"/>
+                <v:imagedata r:id="rId11" o:detectmouseclick="t"/>
                 <w10:wrap type="none"/>
                 <v:stroke color="#3465a4" joinstyle="round" endcap="flat"/>
               </v:rect>
@@ -416,20 +1067,33 @@
       </w:r>
     </w:p>
     <w:p>
-      <w:pPr>
-        <w:pStyle w:val="Normal"/>
-        <w:rPr/>
-      </w:pPr>
-      <w:r>
-        <w:rPr/>
-        <w:t>Where the weights of the edges represent the number of times a node (caller) calls another node (callee). Note that no nodes call N1, and N5 does not call any nodes. This graph would be represented as a CallGraph in the following way:</w:t>
+      <w:r>
+        <w:t>Where the weights of the edges represent the number of times a node (caller) calls another node (</w:t>
+      </w:r>
+      <w:proofErr w:type="spellStart"/>
+      <w:r>
+        <w:t>callee</w:t>
+      </w:r>
+      <w:proofErr w:type="spellEnd"/>
+      <w:r>
+        <w:t>). Note that no nodes call N1</w:t>
+      </w:r>
+      <w:r>
+        <w:t xml:space="preserve">, and N5 does not call any nodes. This graph would be represented as a </w:t>
+      </w:r>
+      <w:proofErr w:type="spellStart"/>
+      <w:r>
+        <w:t>CallGraph</w:t>
+      </w:r>
+      <w:proofErr w:type="spellEnd"/>
+      <w:r>
+        <w:t xml:space="preserve"> in the following way:</w:t>
       </w:r>
     </w:p>
     <w:tbl>
       <w:tblPr>
         <w:tblW w:w="2300" w:type="dxa"/>
         <w:jc w:val="center"/>
-        <w:tblInd w:w="0" w:type="dxa"/>
         <w:tblBorders>
           <w:top w:val="single" w:sz="4" w:space="0" w:color="00000A"/>
           <w:left w:val="single" w:sz="4" w:space="0" w:color="00000A"/>
@@ -439,12 +1103,10 @@
           <w:insideV w:val="single" w:sz="4" w:space="0" w:color="00000A"/>
         </w:tblBorders>
         <w:tblCellMar>
-          <w:top w:w="0" w:type="dxa"/>
           <w:left w:w="65" w:type="dxa"/>
-          <w:bottom w:w="0" w:type="dxa"/>
           <w:right w:w="70" w:type="dxa"/>
         </w:tblCellMar>
-        <w:tblLook w:val="04a0" w:noVBand="1" w:noHBand="0" w:lastColumn="0" w:firstColumn="1" w:lastRow="0" w:firstRow="1"/>
+        <w:tblLook w:val="04A0" w:firstRow="1" w:lastRow="0" w:firstColumn="1" w:lastColumn="0" w:noHBand="0" w:noVBand="1"/>
       </w:tblPr>
       <w:tblGrid>
         <w:gridCol w:w="460"/>
@@ -455,7 +1117,8 @@
       </w:tblGrid>
       <w:tr>
         <w:trPr>
-          <w:trHeight w:val="402" w:hRule="atLeast"/>
+          <w:trHeight w:val="402"/>
+          <w:jc w:val="center"/>
         </w:trPr>
         <w:tc>
           <w:tcPr>
@@ -465,10 +1128,8 @@
               <w:left w:val="single" w:sz="4" w:space="0" w:color="00000A"/>
               <w:bottom w:val="single" w:sz="4" w:space="0" w:color="00000A"/>
               <w:right w:val="single" w:sz="4" w:space="0" w:color="00000A"/>
-              <w:insideH w:val="single" w:sz="4" w:space="0" w:color="00000A"/>
-              <w:insideV w:val="single" w:sz="4" w:space="0" w:color="00000A"/>
             </w:tcBorders>
-            <w:shd w:color="auto" w:fill="auto" w:val="clear"/>
+            <w:shd w:val="clear" w:color="auto" w:fill="auto"/>
             <w:tcMar>
               <w:left w:w="65" w:type="dxa"/>
             </w:tcMar>
@@ -476,10 +1137,9 @@
           </w:tcPr>
           <w:p>
             <w:pPr>
-              <w:pStyle w:val="Normal"/>
-              <w:spacing w:lineRule="auto" w:line="240" w:before="0" w:after="0"/>
-              <w:rPr>
-                <w:rFonts w:ascii="Calibri" w:hAnsi="Calibri" w:eastAsia="Times New Roman" w:cs="Calibri"/>
+              <w:spacing w:after="0" w:line="240" w:lineRule="auto"/>
+              <w:rPr>
+                <w:rFonts w:ascii="Calibri" w:eastAsia="Times New Roman" w:hAnsi="Calibri" w:cs="Calibri"/>
                 <w:color w:val="000000"/>
                 <w:sz w:val="22"/>
                 <w:szCs w:val="22"/>
@@ -488,7 +1148,7 @@
             </w:pPr>
             <w:r>
               <w:rPr>
-                <w:rFonts w:eastAsia="Times New Roman" w:cs="Calibri" w:ascii="Calibri" w:hAnsi="Calibri"/>
+                <w:rFonts w:ascii="Calibri" w:eastAsia="Times New Roman" w:hAnsi="Calibri" w:cs="Calibri"/>
                 <w:color w:val="000000"/>
                 <w:sz w:val="22"/>
                 <w:szCs w:val="22"/>
@@ -505,18 +1165,15 @@
               <w:top w:val="single" w:sz="4" w:space="0" w:color="00000A"/>
               <w:bottom w:val="single" w:sz="4" w:space="0" w:color="00000A"/>
               <w:right w:val="single" w:sz="4" w:space="0" w:color="00000A"/>
-              <w:insideH w:val="single" w:sz="4" w:space="0" w:color="00000A"/>
-              <w:insideV w:val="single" w:sz="4" w:space="0" w:color="00000A"/>
             </w:tcBorders>
-            <w:shd w:color="000000" w:fill="BDD7EE" w:val="clear"/>
+            <w:shd w:val="clear" w:color="000000" w:fill="BDD7EE"/>
             <w:vAlign w:val="bottom"/>
           </w:tcPr>
           <w:p>
             <w:pPr>
-              <w:pStyle w:val="Normal"/>
-              <w:spacing w:lineRule="auto" w:line="240" w:before="0" w:after="0"/>
-              <w:rPr>
-                <w:rFonts w:ascii="Calibri" w:hAnsi="Calibri" w:eastAsia="Times New Roman" w:cs="Calibri"/>
+              <w:spacing w:after="0" w:line="240" w:lineRule="auto"/>
+              <w:rPr>
+                <w:rFonts w:ascii="Calibri" w:eastAsia="Times New Roman" w:hAnsi="Calibri" w:cs="Calibri"/>
                 <w:color w:val="000000"/>
                 <w:sz w:val="22"/>
                 <w:szCs w:val="22"/>
@@ -525,7 +1182,7 @@
             </w:pPr>
             <w:r>
               <w:rPr>
-                <w:rFonts w:eastAsia="Times New Roman" w:cs="Calibri" w:ascii="Calibri" w:hAnsi="Calibri"/>
+                <w:rFonts w:ascii="Calibri" w:eastAsia="Times New Roman" w:hAnsi="Calibri" w:cs="Calibri"/>
                 <w:color w:val="000000"/>
                 <w:sz w:val="22"/>
                 <w:szCs w:val="22"/>
@@ -542,18 +1199,15 @@
               <w:top w:val="single" w:sz="4" w:space="0" w:color="00000A"/>
               <w:bottom w:val="single" w:sz="4" w:space="0" w:color="00000A"/>
               <w:right w:val="single" w:sz="4" w:space="0" w:color="00000A"/>
-              <w:insideH w:val="single" w:sz="4" w:space="0" w:color="00000A"/>
-              <w:insideV w:val="single" w:sz="4" w:space="0" w:color="00000A"/>
             </w:tcBorders>
-            <w:shd w:color="000000" w:fill="BDD7EE" w:val="clear"/>
+            <w:shd w:val="clear" w:color="000000" w:fill="BDD7EE"/>
             <w:vAlign w:val="bottom"/>
           </w:tcPr>
           <w:p>
             <w:pPr>
-              <w:pStyle w:val="Normal"/>
-              <w:spacing w:lineRule="auto" w:line="240" w:before="0" w:after="0"/>
-              <w:rPr>
-                <w:rFonts w:ascii="Calibri" w:hAnsi="Calibri" w:eastAsia="Times New Roman" w:cs="Calibri"/>
+              <w:spacing w:after="0" w:line="240" w:lineRule="auto"/>
+              <w:rPr>
+                <w:rFonts w:ascii="Calibri" w:eastAsia="Times New Roman" w:hAnsi="Calibri" w:cs="Calibri"/>
                 <w:color w:val="000000"/>
                 <w:sz w:val="22"/>
                 <w:szCs w:val="22"/>
@@ -562,7 +1216,7 @@
             </w:pPr>
             <w:r>
               <w:rPr>
-                <w:rFonts w:eastAsia="Times New Roman" w:cs="Calibri" w:ascii="Calibri" w:hAnsi="Calibri"/>
+                <w:rFonts w:ascii="Calibri" w:eastAsia="Times New Roman" w:hAnsi="Calibri" w:cs="Calibri"/>
                 <w:color w:val="000000"/>
                 <w:sz w:val="22"/>
                 <w:szCs w:val="22"/>
@@ -579,18 +1233,15 @@
               <w:top w:val="single" w:sz="4" w:space="0" w:color="00000A"/>
               <w:bottom w:val="single" w:sz="4" w:space="0" w:color="00000A"/>
               <w:right w:val="single" w:sz="4" w:space="0" w:color="00000A"/>
-              <w:insideH w:val="single" w:sz="4" w:space="0" w:color="00000A"/>
-              <w:insideV w:val="single" w:sz="4" w:space="0" w:color="00000A"/>
             </w:tcBorders>
-            <w:shd w:color="000000" w:fill="BDD7EE" w:val="clear"/>
+            <w:shd w:val="clear" w:color="000000" w:fill="BDD7EE"/>
             <w:vAlign w:val="bottom"/>
           </w:tcPr>
           <w:p>
             <w:pPr>
-              <w:pStyle w:val="Normal"/>
-              <w:spacing w:lineRule="auto" w:line="240" w:before="0" w:after="0"/>
-              <w:rPr>
-                <w:rFonts w:ascii="Calibri" w:hAnsi="Calibri" w:eastAsia="Times New Roman" w:cs="Calibri"/>
+              <w:spacing w:after="0" w:line="240" w:lineRule="auto"/>
+              <w:rPr>
+                <w:rFonts w:ascii="Calibri" w:eastAsia="Times New Roman" w:hAnsi="Calibri" w:cs="Calibri"/>
                 <w:color w:val="000000"/>
                 <w:sz w:val="22"/>
                 <w:szCs w:val="22"/>
@@ -599,7 +1250,7 @@
             </w:pPr>
             <w:r>
               <w:rPr>
-                <w:rFonts w:eastAsia="Times New Roman" w:cs="Calibri" w:ascii="Calibri" w:hAnsi="Calibri"/>
+                <w:rFonts w:ascii="Calibri" w:eastAsia="Times New Roman" w:hAnsi="Calibri" w:cs="Calibri"/>
                 <w:color w:val="000000"/>
                 <w:sz w:val="22"/>
                 <w:szCs w:val="22"/>
@@ -616,18 +1267,15 @@
               <w:top w:val="single" w:sz="4" w:space="0" w:color="00000A"/>
               <w:bottom w:val="single" w:sz="4" w:space="0" w:color="00000A"/>
               <w:right w:val="single" w:sz="4" w:space="0" w:color="00000A"/>
-              <w:insideH w:val="single" w:sz="4" w:space="0" w:color="00000A"/>
-              <w:insideV w:val="single" w:sz="4" w:space="0" w:color="00000A"/>
             </w:tcBorders>
-            <w:shd w:color="000000" w:fill="BDD7EE" w:val="clear"/>
+            <w:shd w:val="clear" w:color="000000" w:fill="BDD7EE"/>
             <w:vAlign w:val="bottom"/>
           </w:tcPr>
           <w:p>
             <w:pPr>
-              <w:pStyle w:val="Normal"/>
-              <w:spacing w:lineRule="auto" w:line="240" w:before="0" w:after="0"/>
-              <w:rPr>
-                <w:rFonts w:ascii="Calibri" w:hAnsi="Calibri" w:eastAsia="Times New Roman" w:cs="Calibri"/>
+              <w:spacing w:after="0" w:line="240" w:lineRule="auto"/>
+              <w:rPr>
+                <w:rFonts w:ascii="Calibri" w:eastAsia="Times New Roman" w:hAnsi="Calibri" w:cs="Calibri"/>
                 <w:color w:val="000000"/>
                 <w:sz w:val="22"/>
                 <w:szCs w:val="22"/>
@@ -636,7 +1284,7 @@
             </w:pPr>
             <w:r>
               <w:rPr>
-                <w:rFonts w:eastAsia="Times New Roman" w:cs="Calibri" w:ascii="Calibri" w:hAnsi="Calibri"/>
+                <w:rFonts w:ascii="Calibri" w:eastAsia="Times New Roman" w:hAnsi="Calibri" w:cs="Calibri"/>
                 <w:color w:val="000000"/>
                 <w:sz w:val="22"/>
                 <w:szCs w:val="22"/>
@@ -649,7 +1297,8 @@
       </w:tr>
       <w:tr>
         <w:trPr>
-          <w:trHeight w:val="402" w:hRule="atLeast"/>
+          <w:trHeight w:val="402"/>
+          <w:jc w:val="center"/>
         </w:trPr>
         <w:tc>
           <w:tcPr>
@@ -658,10 +1307,8 @@
               <w:left w:val="single" w:sz="4" w:space="0" w:color="00000A"/>
               <w:bottom w:val="single" w:sz="4" w:space="0" w:color="00000A"/>
               <w:right w:val="single" w:sz="4" w:space="0" w:color="00000A"/>
-              <w:insideH w:val="single" w:sz="4" w:space="0" w:color="00000A"/>
-              <w:insideV w:val="single" w:sz="4" w:space="0" w:color="00000A"/>
             </w:tcBorders>
-            <w:shd w:color="000000" w:fill="C6E0B4" w:val="clear"/>
+            <w:shd w:val="clear" w:color="000000" w:fill="C6E0B4"/>
             <w:tcMar>
               <w:left w:w="65" w:type="dxa"/>
             </w:tcMar>
@@ -669,10 +1316,9 @@
           </w:tcPr>
           <w:p>
             <w:pPr>
-              <w:pStyle w:val="Normal"/>
-              <w:spacing w:lineRule="auto" w:line="240" w:before="0" w:after="0"/>
-              <w:rPr>
-                <w:rFonts w:ascii="Calibri" w:hAnsi="Calibri" w:eastAsia="Times New Roman" w:cs="Calibri"/>
+              <w:spacing w:after="0" w:line="240" w:lineRule="auto"/>
+              <w:rPr>
+                <w:rFonts w:ascii="Calibri" w:eastAsia="Times New Roman" w:hAnsi="Calibri" w:cs="Calibri"/>
                 <w:color w:val="000000"/>
                 <w:sz w:val="22"/>
                 <w:szCs w:val="22"/>
@@ -681,7 +1327,7 @@
             </w:pPr>
             <w:r>
               <w:rPr>
-                <w:rFonts w:eastAsia="Times New Roman" w:cs="Calibri" w:ascii="Calibri" w:hAnsi="Calibri"/>
+                <w:rFonts w:ascii="Calibri" w:eastAsia="Times New Roman" w:hAnsi="Calibri" w:cs="Calibri"/>
                 <w:color w:val="000000"/>
                 <w:sz w:val="22"/>
                 <w:szCs w:val="22"/>
@@ -697,19 +1343,16 @@
             <w:tcBorders>
               <w:bottom w:val="single" w:sz="4" w:space="0" w:color="00000A"/>
               <w:right w:val="single" w:sz="4" w:space="0" w:color="00000A"/>
-              <w:insideH w:val="single" w:sz="4" w:space="0" w:color="00000A"/>
-              <w:insideV w:val="single" w:sz="4" w:space="0" w:color="00000A"/>
             </w:tcBorders>
-            <w:shd w:color="auto" w:fill="auto" w:val="clear"/>
+            <w:shd w:val="clear" w:color="auto" w:fill="auto"/>
             <w:vAlign w:val="center"/>
           </w:tcPr>
           <w:p>
             <w:pPr>
-              <w:pStyle w:val="Normal"/>
-              <w:spacing w:lineRule="auto" w:line="240" w:before="0" w:after="0"/>
+              <w:spacing w:after="0" w:line="240" w:lineRule="auto"/>
               <w:jc w:val="center"/>
               <w:rPr>
-                <w:rFonts w:ascii="Calibri" w:hAnsi="Calibri" w:eastAsia="Times New Roman" w:cs="Calibri"/>
+                <w:rFonts w:ascii="Calibri" w:eastAsia="Times New Roman" w:hAnsi="Calibri" w:cs="Calibri"/>
                 <w:color w:val="000000"/>
                 <w:sz w:val="22"/>
                 <w:szCs w:val="22"/>
@@ -718,7 +1361,7 @@
             </w:pPr>
             <w:r>
               <w:rPr>
-                <w:rFonts w:eastAsia="Times New Roman" w:cs="Calibri" w:ascii="Calibri" w:hAnsi="Calibri"/>
+                <w:rFonts w:ascii="Calibri" w:eastAsia="Times New Roman" w:hAnsi="Calibri" w:cs="Calibri"/>
                 <w:color w:val="000000"/>
                 <w:sz w:val="22"/>
                 <w:szCs w:val="22"/>
@@ -734,19 +1377,16 @@
             <w:tcBorders>
               <w:bottom w:val="single" w:sz="4" w:space="0" w:color="00000A"/>
               <w:right w:val="single" w:sz="4" w:space="0" w:color="00000A"/>
-              <w:insideH w:val="single" w:sz="4" w:space="0" w:color="00000A"/>
-              <w:insideV w:val="single" w:sz="4" w:space="0" w:color="00000A"/>
             </w:tcBorders>
-            <w:shd w:color="auto" w:fill="auto" w:val="clear"/>
+            <w:shd w:val="clear" w:color="auto" w:fill="auto"/>
             <w:vAlign w:val="center"/>
           </w:tcPr>
           <w:p>
             <w:pPr>
-              <w:pStyle w:val="Normal"/>
-              <w:spacing w:lineRule="auto" w:line="240" w:before="0" w:after="0"/>
+              <w:spacing w:after="0" w:line="240" w:lineRule="auto"/>
               <w:jc w:val="center"/>
               <w:rPr>
-                <w:rFonts w:ascii="Calibri" w:hAnsi="Calibri" w:eastAsia="Times New Roman" w:cs="Calibri"/>
+                <w:rFonts w:ascii="Calibri" w:eastAsia="Times New Roman" w:hAnsi="Calibri" w:cs="Calibri"/>
                 <w:color w:val="000000"/>
                 <w:sz w:val="22"/>
                 <w:szCs w:val="22"/>
@@ -755,7 +1395,7 @@
             </w:pPr>
             <w:r>
               <w:rPr>
-                <w:rFonts w:eastAsia="Times New Roman" w:cs="Calibri" w:ascii="Calibri" w:hAnsi="Calibri"/>
+                <w:rFonts w:ascii="Calibri" w:eastAsia="Times New Roman" w:hAnsi="Calibri" w:cs="Calibri"/>
                 <w:color w:val="000000"/>
                 <w:sz w:val="22"/>
                 <w:szCs w:val="22"/>
@@ -771,19 +1411,16 @@
             <w:tcBorders>
               <w:bottom w:val="single" w:sz="4" w:space="0" w:color="00000A"/>
               <w:right w:val="single" w:sz="4" w:space="0" w:color="00000A"/>
-              <w:insideH w:val="single" w:sz="4" w:space="0" w:color="00000A"/>
-              <w:insideV w:val="single" w:sz="4" w:space="0" w:color="00000A"/>
             </w:tcBorders>
-            <w:shd w:color="000000" w:fill="F8CBAD" w:val="clear"/>
+            <w:shd w:val="clear" w:color="000000" w:fill="F8CBAD"/>
             <w:vAlign w:val="center"/>
           </w:tcPr>
           <w:p>
             <w:pPr>
-              <w:pStyle w:val="Normal"/>
-              <w:spacing w:lineRule="auto" w:line="240" w:before="0" w:after="0"/>
+              <w:spacing w:after="0" w:line="240" w:lineRule="auto"/>
               <w:jc w:val="center"/>
               <w:rPr>
-                <w:rFonts w:ascii="Calibri" w:hAnsi="Calibri" w:eastAsia="Times New Roman" w:cs="Calibri"/>
+                <w:rFonts w:ascii="Calibri" w:eastAsia="Times New Roman" w:hAnsi="Calibri" w:cs="Calibri"/>
                 <w:color w:val="000000"/>
                 <w:sz w:val="22"/>
                 <w:szCs w:val="22"/>
@@ -792,7 +1429,7 @@
             </w:pPr>
             <w:r>
               <w:rPr>
-                <w:rFonts w:eastAsia="Times New Roman" w:cs="Calibri" w:ascii="Calibri" w:hAnsi="Calibri"/>
+                <w:rFonts w:ascii="Calibri" w:eastAsia="Times New Roman" w:hAnsi="Calibri" w:cs="Calibri"/>
                 <w:color w:val="000000"/>
                 <w:sz w:val="22"/>
                 <w:szCs w:val="22"/>
@@ -808,19 +1445,16 @@
             <w:tcBorders>
               <w:bottom w:val="single" w:sz="4" w:space="0" w:color="00000A"/>
               <w:right w:val="single" w:sz="4" w:space="0" w:color="00000A"/>
-              <w:insideH w:val="single" w:sz="4" w:space="0" w:color="00000A"/>
-              <w:insideV w:val="single" w:sz="4" w:space="0" w:color="00000A"/>
             </w:tcBorders>
-            <w:shd w:color="000000" w:fill="F8CBAD" w:val="clear"/>
+            <w:shd w:val="clear" w:color="000000" w:fill="F8CBAD"/>
             <w:vAlign w:val="center"/>
           </w:tcPr>
           <w:p>
             <w:pPr>
-              <w:pStyle w:val="Normal"/>
-              <w:spacing w:lineRule="auto" w:line="240" w:before="0" w:after="0"/>
+              <w:spacing w:after="0" w:line="240" w:lineRule="auto"/>
               <w:jc w:val="center"/>
               <w:rPr>
-                <w:rFonts w:ascii="Calibri" w:hAnsi="Calibri" w:eastAsia="Times New Roman" w:cs="Calibri"/>
+                <w:rFonts w:ascii="Calibri" w:eastAsia="Times New Roman" w:hAnsi="Calibri" w:cs="Calibri"/>
                 <w:color w:val="000000"/>
                 <w:sz w:val="22"/>
                 <w:szCs w:val="22"/>
@@ -829,7 +1463,7 @@
             </w:pPr>
             <w:r>
               <w:rPr>
-                <w:rFonts w:eastAsia="Times New Roman" w:cs="Calibri" w:ascii="Calibri" w:hAnsi="Calibri"/>
+                <w:rFonts w:ascii="Calibri" w:eastAsia="Times New Roman" w:hAnsi="Calibri" w:cs="Calibri"/>
                 <w:color w:val="000000"/>
                 <w:sz w:val="22"/>
                 <w:szCs w:val="22"/>
@@ -842,7 +1476,8 @@
       </w:tr>
       <w:tr>
         <w:trPr>
-          <w:trHeight w:val="402" w:hRule="atLeast"/>
+          <w:trHeight w:val="402"/>
+          <w:jc w:val="center"/>
         </w:trPr>
         <w:tc>
           <w:tcPr>
@@ -851,10 +1486,8 @@
               <w:left w:val="single" w:sz="4" w:space="0" w:color="00000A"/>
               <w:bottom w:val="single" w:sz="4" w:space="0" w:color="00000A"/>
               <w:right w:val="single" w:sz="4" w:space="0" w:color="00000A"/>
-              <w:insideH w:val="single" w:sz="4" w:space="0" w:color="00000A"/>
-              <w:insideV w:val="single" w:sz="4" w:space="0" w:color="00000A"/>
             </w:tcBorders>
-            <w:shd w:color="000000" w:fill="C6E0B4" w:val="clear"/>
+            <w:shd w:val="clear" w:color="000000" w:fill="C6E0B4"/>
             <w:tcMar>
               <w:left w:w="65" w:type="dxa"/>
             </w:tcMar>
@@ -862,10 +1495,9 @@
           </w:tcPr>
           <w:p>
             <w:pPr>
-              <w:pStyle w:val="Normal"/>
-              <w:spacing w:lineRule="auto" w:line="240" w:before="0" w:after="0"/>
-              <w:rPr>
-                <w:rFonts w:ascii="Calibri" w:hAnsi="Calibri" w:eastAsia="Times New Roman" w:cs="Calibri"/>
+              <w:spacing w:after="0" w:line="240" w:lineRule="auto"/>
+              <w:rPr>
+                <w:rFonts w:ascii="Calibri" w:eastAsia="Times New Roman" w:hAnsi="Calibri" w:cs="Calibri"/>
                 <w:color w:val="000000"/>
                 <w:sz w:val="22"/>
                 <w:szCs w:val="22"/>
@@ -874,7 +1506,7 @@
             </w:pPr>
             <w:r>
               <w:rPr>
-                <w:rFonts w:eastAsia="Times New Roman" w:cs="Calibri" w:ascii="Calibri" w:hAnsi="Calibri"/>
+                <w:rFonts w:ascii="Calibri" w:eastAsia="Times New Roman" w:hAnsi="Calibri" w:cs="Calibri"/>
                 <w:color w:val="000000"/>
                 <w:sz w:val="22"/>
                 <w:szCs w:val="22"/>
@@ -890,19 +1522,16 @@
             <w:tcBorders>
               <w:bottom w:val="single" w:sz="4" w:space="0" w:color="00000A"/>
               <w:right w:val="single" w:sz="4" w:space="0" w:color="00000A"/>
-              <w:insideH w:val="single" w:sz="4" w:space="0" w:color="00000A"/>
-              <w:insideV w:val="single" w:sz="4" w:space="0" w:color="00000A"/>
             </w:tcBorders>
-            <w:shd w:color="000000" w:fill="F8CBAD" w:val="clear"/>
+            <w:shd w:val="clear" w:color="000000" w:fill="F8CBAD"/>
             <w:vAlign w:val="center"/>
           </w:tcPr>
           <w:p>
             <w:pPr>
-              <w:pStyle w:val="Normal"/>
-              <w:spacing w:lineRule="auto" w:line="240" w:before="0" w:after="0"/>
+              <w:spacing w:after="0" w:line="240" w:lineRule="auto"/>
               <w:jc w:val="center"/>
               <w:rPr>
-                <w:rFonts w:ascii="Calibri" w:hAnsi="Calibri" w:eastAsia="Times New Roman" w:cs="Calibri"/>
+                <w:rFonts w:ascii="Calibri" w:eastAsia="Times New Roman" w:hAnsi="Calibri" w:cs="Calibri"/>
                 <w:color w:val="000000"/>
                 <w:sz w:val="22"/>
                 <w:szCs w:val="22"/>
@@ -911,7 +1540,7 @@
             </w:pPr>
             <w:r>
               <w:rPr>
-                <w:rFonts w:eastAsia="Times New Roman" w:cs="Calibri" w:ascii="Calibri" w:hAnsi="Calibri"/>
+                <w:rFonts w:ascii="Calibri" w:eastAsia="Times New Roman" w:hAnsi="Calibri" w:cs="Calibri"/>
                 <w:color w:val="000000"/>
                 <w:sz w:val="22"/>
                 <w:szCs w:val="22"/>
@@ -927,19 +1556,16 @@
             <w:tcBorders>
               <w:bottom w:val="single" w:sz="4" w:space="0" w:color="00000A"/>
               <w:right w:val="single" w:sz="4" w:space="0" w:color="00000A"/>
-              <w:insideH w:val="single" w:sz="4" w:space="0" w:color="00000A"/>
-              <w:insideV w:val="single" w:sz="4" w:space="0" w:color="00000A"/>
             </w:tcBorders>
-            <w:shd w:color="000000" w:fill="F8CBAD" w:val="clear"/>
+            <w:shd w:val="clear" w:color="000000" w:fill="F8CBAD"/>
             <w:vAlign w:val="center"/>
           </w:tcPr>
           <w:p>
             <w:pPr>
-              <w:pStyle w:val="Normal"/>
-              <w:spacing w:lineRule="auto" w:line="240" w:before="0" w:after="0"/>
+              <w:spacing w:after="0" w:line="240" w:lineRule="auto"/>
               <w:jc w:val="center"/>
               <w:rPr>
-                <w:rFonts w:ascii="Calibri" w:hAnsi="Calibri" w:eastAsia="Times New Roman" w:cs="Calibri"/>
+                <w:rFonts w:ascii="Calibri" w:eastAsia="Times New Roman" w:hAnsi="Calibri" w:cs="Calibri"/>
                 <w:color w:val="000000"/>
                 <w:sz w:val="22"/>
                 <w:szCs w:val="22"/>
@@ -948,7 +1574,7 @@
             </w:pPr>
             <w:r>
               <w:rPr>
-                <w:rFonts w:eastAsia="Times New Roman" w:cs="Calibri" w:ascii="Calibri" w:hAnsi="Calibri"/>
+                <w:rFonts w:ascii="Calibri" w:eastAsia="Times New Roman" w:hAnsi="Calibri" w:cs="Calibri"/>
                 <w:color w:val="000000"/>
                 <w:sz w:val="22"/>
                 <w:szCs w:val="22"/>
@@ -964,19 +1590,16 @@
             <w:tcBorders>
               <w:bottom w:val="single" w:sz="4" w:space="0" w:color="00000A"/>
               <w:right w:val="single" w:sz="4" w:space="0" w:color="00000A"/>
-              <w:insideH w:val="single" w:sz="4" w:space="0" w:color="00000A"/>
-              <w:insideV w:val="single" w:sz="4" w:space="0" w:color="00000A"/>
             </w:tcBorders>
-            <w:shd w:color="auto" w:fill="auto" w:val="clear"/>
+            <w:shd w:val="clear" w:color="auto" w:fill="auto"/>
             <w:vAlign w:val="center"/>
           </w:tcPr>
           <w:p>
             <w:pPr>
-              <w:pStyle w:val="Normal"/>
-              <w:spacing w:lineRule="auto" w:line="240" w:before="0" w:after="0"/>
+              <w:spacing w:after="0" w:line="240" w:lineRule="auto"/>
               <w:jc w:val="center"/>
               <w:rPr>
-                <w:rFonts w:ascii="Calibri" w:hAnsi="Calibri" w:eastAsia="Times New Roman" w:cs="Calibri"/>
+                <w:rFonts w:ascii="Calibri" w:eastAsia="Times New Roman" w:hAnsi="Calibri" w:cs="Calibri"/>
                 <w:color w:val="000000"/>
                 <w:sz w:val="22"/>
                 <w:szCs w:val="22"/>
@@ -985,7 +1608,7 @@
             </w:pPr>
             <w:r>
               <w:rPr>
-                <w:rFonts w:eastAsia="Times New Roman" w:cs="Calibri" w:ascii="Calibri" w:hAnsi="Calibri"/>
+                <w:rFonts w:ascii="Calibri" w:eastAsia="Times New Roman" w:hAnsi="Calibri" w:cs="Calibri"/>
                 <w:color w:val="000000"/>
                 <w:sz w:val="22"/>
                 <w:szCs w:val="22"/>
@@ -1001,19 +1624,16 @@
             <w:tcBorders>
               <w:bottom w:val="single" w:sz="4" w:space="0" w:color="00000A"/>
               <w:right w:val="single" w:sz="4" w:space="0" w:color="00000A"/>
-              <w:insideH w:val="single" w:sz="4" w:space="0" w:color="00000A"/>
-              <w:insideV w:val="single" w:sz="4" w:space="0" w:color="00000A"/>
             </w:tcBorders>
-            <w:shd w:color="000000" w:fill="F8CBAD" w:val="clear"/>
+            <w:shd w:val="clear" w:color="000000" w:fill="F8CBAD"/>
             <w:vAlign w:val="center"/>
           </w:tcPr>
           <w:p>
             <w:pPr>
-              <w:pStyle w:val="Normal"/>
-              <w:spacing w:lineRule="auto" w:line="240" w:before="0" w:after="0"/>
+              <w:spacing w:after="0" w:line="240" w:lineRule="auto"/>
               <w:jc w:val="center"/>
               <w:rPr>
-                <w:rFonts w:ascii="Calibri" w:hAnsi="Calibri" w:eastAsia="Times New Roman" w:cs="Calibri"/>
+                <w:rFonts w:ascii="Calibri" w:eastAsia="Times New Roman" w:hAnsi="Calibri" w:cs="Calibri"/>
                 <w:color w:val="000000"/>
                 <w:sz w:val="22"/>
                 <w:szCs w:val="22"/>
@@ -1022,7 +1642,7 @@
             </w:pPr>
             <w:r>
               <w:rPr>
-                <w:rFonts w:eastAsia="Times New Roman" w:cs="Calibri" w:ascii="Calibri" w:hAnsi="Calibri"/>
+                <w:rFonts w:ascii="Calibri" w:eastAsia="Times New Roman" w:hAnsi="Calibri" w:cs="Calibri"/>
                 <w:color w:val="000000"/>
                 <w:sz w:val="22"/>
                 <w:szCs w:val="22"/>
@@ -1035,7 +1655,8 @@
       </w:tr>
       <w:tr>
         <w:trPr>
-          <w:trHeight w:val="402" w:hRule="atLeast"/>
+          <w:trHeight w:val="402"/>
+          <w:jc w:val="center"/>
         </w:trPr>
         <w:tc>
           <w:tcPr>
@@ -1044,10 +1665,8 @@
               <w:left w:val="single" w:sz="4" w:space="0" w:color="00000A"/>
               <w:bottom w:val="single" w:sz="4" w:space="0" w:color="00000A"/>
               <w:right w:val="single" w:sz="4" w:space="0" w:color="00000A"/>
-              <w:insideH w:val="single" w:sz="4" w:space="0" w:color="00000A"/>
-              <w:insideV w:val="single" w:sz="4" w:space="0" w:color="00000A"/>
             </w:tcBorders>
-            <w:shd w:color="000000" w:fill="C6E0B4" w:val="clear"/>
+            <w:shd w:val="clear" w:color="000000" w:fill="C6E0B4"/>
             <w:tcMar>
               <w:left w:w="65" w:type="dxa"/>
             </w:tcMar>
@@ -1055,10 +1674,9 @@
           </w:tcPr>
           <w:p>
             <w:pPr>
-              <w:pStyle w:val="Normal"/>
-              <w:spacing w:lineRule="auto" w:line="240" w:before="0" w:after="0"/>
-              <w:rPr>
-                <w:rFonts w:ascii="Calibri" w:hAnsi="Calibri" w:eastAsia="Times New Roman" w:cs="Calibri"/>
+              <w:spacing w:after="0" w:line="240" w:lineRule="auto"/>
+              <w:rPr>
+                <w:rFonts w:ascii="Calibri" w:eastAsia="Times New Roman" w:hAnsi="Calibri" w:cs="Calibri"/>
                 <w:color w:val="000000"/>
                 <w:sz w:val="22"/>
                 <w:szCs w:val="22"/>
@@ -1067,7 +1685,7 @@
             </w:pPr>
             <w:r>
               <w:rPr>
-                <w:rFonts w:eastAsia="Times New Roman" w:cs="Calibri" w:ascii="Calibri" w:hAnsi="Calibri"/>
+                <w:rFonts w:ascii="Calibri" w:eastAsia="Times New Roman" w:hAnsi="Calibri" w:cs="Calibri"/>
                 <w:color w:val="000000"/>
                 <w:sz w:val="22"/>
                 <w:szCs w:val="22"/>
@@ -1083,19 +1701,16 @@
             <w:tcBorders>
               <w:bottom w:val="single" w:sz="4" w:space="0" w:color="00000A"/>
               <w:right w:val="single" w:sz="4" w:space="0" w:color="00000A"/>
-              <w:insideH w:val="single" w:sz="4" w:space="0" w:color="00000A"/>
-              <w:insideV w:val="single" w:sz="4" w:space="0" w:color="00000A"/>
             </w:tcBorders>
-            <w:shd w:color="auto" w:fill="auto" w:val="clear"/>
+            <w:shd w:val="clear" w:color="auto" w:fill="auto"/>
             <w:vAlign w:val="center"/>
           </w:tcPr>
           <w:p>
             <w:pPr>
-              <w:pStyle w:val="Normal"/>
-              <w:spacing w:lineRule="auto" w:line="240" w:before="0" w:after="0"/>
+              <w:spacing w:after="0" w:line="240" w:lineRule="auto"/>
               <w:jc w:val="center"/>
               <w:rPr>
-                <w:rFonts w:ascii="Calibri" w:hAnsi="Calibri" w:eastAsia="Times New Roman" w:cs="Calibri"/>
+                <w:rFonts w:ascii="Calibri" w:eastAsia="Times New Roman" w:hAnsi="Calibri" w:cs="Calibri"/>
                 <w:color w:val="000000"/>
                 <w:sz w:val="22"/>
                 <w:szCs w:val="22"/>
@@ -1104,7 +1719,7 @@
             </w:pPr>
             <w:r>
               <w:rPr>
-                <w:rFonts w:eastAsia="Times New Roman" w:cs="Calibri" w:ascii="Calibri" w:hAnsi="Calibri"/>
+                <w:rFonts w:ascii="Calibri" w:eastAsia="Times New Roman" w:hAnsi="Calibri" w:cs="Calibri"/>
                 <w:color w:val="000000"/>
                 <w:sz w:val="22"/>
                 <w:szCs w:val="22"/>
@@ -1120,19 +1735,16 @@
             <w:tcBorders>
               <w:bottom w:val="single" w:sz="4" w:space="0" w:color="00000A"/>
               <w:right w:val="single" w:sz="4" w:space="0" w:color="00000A"/>
-              <w:insideH w:val="single" w:sz="4" w:space="0" w:color="00000A"/>
-              <w:insideV w:val="single" w:sz="4" w:space="0" w:color="00000A"/>
             </w:tcBorders>
-            <w:shd w:color="000000" w:fill="F8CBAD" w:val="clear"/>
+            <w:shd w:val="clear" w:color="000000" w:fill="F8CBAD"/>
             <w:vAlign w:val="center"/>
           </w:tcPr>
           <w:p>
             <w:pPr>
-              <w:pStyle w:val="Normal"/>
-              <w:spacing w:lineRule="auto" w:line="240" w:before="0" w:after="0"/>
+              <w:spacing w:after="0" w:line="240" w:lineRule="auto"/>
               <w:jc w:val="center"/>
               <w:rPr>
-                <w:rFonts w:ascii="Calibri" w:hAnsi="Calibri" w:eastAsia="Times New Roman" w:cs="Calibri"/>
+                <w:rFonts w:ascii="Calibri" w:eastAsia="Times New Roman" w:hAnsi="Calibri" w:cs="Calibri"/>
                 <w:color w:val="000000"/>
                 <w:sz w:val="22"/>
                 <w:szCs w:val="22"/>
@@ -1141,7 +1753,7 @@
             </w:pPr>
             <w:r>
               <w:rPr>
-                <w:rFonts w:eastAsia="Times New Roman" w:cs="Calibri" w:ascii="Calibri" w:hAnsi="Calibri"/>
+                <w:rFonts w:ascii="Calibri" w:eastAsia="Times New Roman" w:hAnsi="Calibri" w:cs="Calibri"/>
                 <w:color w:val="000000"/>
                 <w:sz w:val="22"/>
                 <w:szCs w:val="22"/>
@@ -1157,19 +1769,16 @@
             <w:tcBorders>
               <w:bottom w:val="single" w:sz="4" w:space="0" w:color="00000A"/>
               <w:right w:val="single" w:sz="4" w:space="0" w:color="00000A"/>
-              <w:insideH w:val="single" w:sz="4" w:space="0" w:color="00000A"/>
-              <w:insideV w:val="single" w:sz="4" w:space="0" w:color="00000A"/>
             </w:tcBorders>
-            <w:shd w:color="auto" w:fill="auto" w:val="clear"/>
+            <w:shd w:val="clear" w:color="auto" w:fill="auto"/>
             <w:vAlign w:val="center"/>
           </w:tcPr>
           <w:p>
             <w:pPr>
-              <w:pStyle w:val="Normal"/>
-              <w:spacing w:lineRule="auto" w:line="240" w:before="0" w:after="0"/>
+              <w:spacing w:after="0" w:line="240" w:lineRule="auto"/>
               <w:jc w:val="center"/>
               <w:rPr>
-                <w:rFonts w:ascii="Calibri" w:hAnsi="Calibri" w:eastAsia="Times New Roman" w:cs="Calibri"/>
+                <w:rFonts w:ascii="Calibri" w:eastAsia="Times New Roman" w:hAnsi="Calibri" w:cs="Calibri"/>
                 <w:color w:val="000000"/>
                 <w:sz w:val="22"/>
                 <w:szCs w:val="22"/>
@@ -1178,7 +1787,7 @@
             </w:pPr>
             <w:r>
               <w:rPr>
-                <w:rFonts w:eastAsia="Times New Roman" w:cs="Calibri" w:ascii="Calibri" w:hAnsi="Calibri"/>
+                <w:rFonts w:ascii="Calibri" w:eastAsia="Times New Roman" w:hAnsi="Calibri" w:cs="Calibri"/>
                 <w:color w:val="000000"/>
                 <w:sz w:val="22"/>
                 <w:szCs w:val="22"/>
@@ -1194,19 +1803,16 @@
             <w:tcBorders>
               <w:bottom w:val="single" w:sz="4" w:space="0" w:color="00000A"/>
               <w:right w:val="single" w:sz="4" w:space="0" w:color="00000A"/>
-              <w:insideH w:val="single" w:sz="4" w:space="0" w:color="00000A"/>
-              <w:insideV w:val="single" w:sz="4" w:space="0" w:color="00000A"/>
             </w:tcBorders>
-            <w:shd w:color="000000" w:fill="F8CBAD" w:val="clear"/>
+            <w:shd w:val="clear" w:color="000000" w:fill="F8CBAD"/>
             <w:vAlign w:val="center"/>
           </w:tcPr>
           <w:p>
             <w:pPr>
-              <w:pStyle w:val="Normal"/>
-              <w:spacing w:lineRule="auto" w:line="240" w:before="0" w:after="0"/>
+              <w:spacing w:after="0" w:line="240" w:lineRule="auto"/>
               <w:jc w:val="center"/>
               <w:rPr>
-                <w:rFonts w:ascii="Calibri" w:hAnsi="Calibri" w:eastAsia="Times New Roman" w:cs="Calibri"/>
+                <w:rFonts w:ascii="Calibri" w:eastAsia="Times New Roman" w:hAnsi="Calibri" w:cs="Calibri"/>
                 <w:color w:val="000000"/>
                 <w:sz w:val="22"/>
                 <w:szCs w:val="22"/>
@@ -1215,7 +1821,7 @@
             </w:pPr>
             <w:r>
               <w:rPr>
-                <w:rFonts w:eastAsia="Times New Roman" w:cs="Calibri" w:ascii="Calibri" w:hAnsi="Calibri"/>
+                <w:rFonts w:ascii="Calibri" w:eastAsia="Times New Roman" w:hAnsi="Calibri" w:cs="Calibri"/>
                 <w:color w:val="000000"/>
                 <w:sz w:val="22"/>
                 <w:szCs w:val="22"/>
@@ -1228,7 +1834,8 @@
       </w:tr>
       <w:tr>
         <w:trPr>
-          <w:trHeight w:val="402" w:hRule="atLeast"/>
+          <w:trHeight w:val="402"/>
+          <w:jc w:val="center"/>
         </w:trPr>
         <w:tc>
           <w:tcPr>
@@ -1237,10 +1844,8 @@
               <w:left w:val="single" w:sz="4" w:space="0" w:color="00000A"/>
               <w:bottom w:val="single" w:sz="4" w:space="0" w:color="00000A"/>
               <w:right w:val="single" w:sz="4" w:space="0" w:color="00000A"/>
-              <w:insideH w:val="single" w:sz="4" w:space="0" w:color="00000A"/>
-              <w:insideV w:val="single" w:sz="4" w:space="0" w:color="00000A"/>
             </w:tcBorders>
-            <w:shd w:color="000000" w:fill="C6E0B4" w:val="clear"/>
+            <w:shd w:val="clear" w:color="000000" w:fill="C6E0B4"/>
             <w:tcMar>
               <w:left w:w="65" w:type="dxa"/>
             </w:tcMar>
@@ -1248,10 +1853,9 @@
           </w:tcPr>
           <w:p>
             <w:pPr>
-              <w:pStyle w:val="Normal"/>
-              <w:spacing w:lineRule="auto" w:line="240" w:before="0" w:after="0"/>
-              <w:rPr>
-                <w:rFonts w:ascii="Calibri" w:hAnsi="Calibri" w:eastAsia="Times New Roman" w:cs="Calibri"/>
+              <w:spacing w:after="0" w:line="240" w:lineRule="auto"/>
+              <w:rPr>
+                <w:rFonts w:ascii="Calibri" w:eastAsia="Times New Roman" w:hAnsi="Calibri" w:cs="Calibri"/>
                 <w:color w:val="000000"/>
                 <w:sz w:val="22"/>
                 <w:szCs w:val="22"/>
@@ -1260,7 +1864,7 @@
             </w:pPr>
             <w:r>
               <w:rPr>
-                <w:rFonts w:eastAsia="Times New Roman" w:cs="Calibri" w:ascii="Calibri" w:hAnsi="Calibri"/>
+                <w:rFonts w:ascii="Calibri" w:eastAsia="Times New Roman" w:hAnsi="Calibri" w:cs="Calibri"/>
                 <w:color w:val="000000"/>
                 <w:sz w:val="22"/>
                 <w:szCs w:val="22"/>
@@ -1276,19 +1880,16 @@
             <w:tcBorders>
               <w:bottom w:val="single" w:sz="4" w:space="0" w:color="00000A"/>
               <w:right w:val="single" w:sz="4" w:space="0" w:color="00000A"/>
-              <w:insideH w:val="single" w:sz="4" w:space="0" w:color="00000A"/>
-              <w:insideV w:val="single" w:sz="4" w:space="0" w:color="00000A"/>
             </w:tcBorders>
-            <w:shd w:color="000000" w:fill="F8CBAD" w:val="clear"/>
+            <w:shd w:val="clear" w:color="000000" w:fill="F8CBAD"/>
             <w:vAlign w:val="center"/>
           </w:tcPr>
           <w:p>
             <w:pPr>
-              <w:pStyle w:val="Normal"/>
-              <w:spacing w:lineRule="auto" w:line="240" w:before="0" w:after="0"/>
+              <w:spacing w:after="0" w:line="240" w:lineRule="auto"/>
               <w:jc w:val="center"/>
               <w:rPr>
-                <w:rFonts w:ascii="Calibri" w:hAnsi="Calibri" w:eastAsia="Times New Roman" w:cs="Calibri"/>
+                <w:rFonts w:ascii="Calibri" w:eastAsia="Times New Roman" w:hAnsi="Calibri" w:cs="Calibri"/>
                 <w:color w:val="000000"/>
                 <w:sz w:val="22"/>
                 <w:szCs w:val="22"/>
@@ -1297,7 +1898,7 @@
             </w:pPr>
             <w:r>
               <w:rPr>
-                <w:rFonts w:eastAsia="Times New Roman" w:cs="Calibri" w:ascii="Calibri" w:hAnsi="Calibri"/>
+                <w:rFonts w:ascii="Calibri" w:eastAsia="Times New Roman" w:hAnsi="Calibri" w:cs="Calibri"/>
                 <w:color w:val="000000"/>
                 <w:sz w:val="22"/>
                 <w:szCs w:val="22"/>
@@ -1313,19 +1914,16 @@
             <w:tcBorders>
               <w:bottom w:val="single" w:sz="4" w:space="0" w:color="00000A"/>
               <w:right w:val="single" w:sz="4" w:space="0" w:color="00000A"/>
-              <w:insideH w:val="single" w:sz="4" w:space="0" w:color="00000A"/>
-              <w:insideV w:val="single" w:sz="4" w:space="0" w:color="00000A"/>
             </w:tcBorders>
-            <w:shd w:color="000000" w:fill="F8CBAD" w:val="clear"/>
+            <w:shd w:val="clear" w:color="000000" w:fill="F8CBAD"/>
             <w:vAlign w:val="center"/>
           </w:tcPr>
           <w:p>
             <w:pPr>
-              <w:pStyle w:val="Normal"/>
-              <w:spacing w:lineRule="auto" w:line="240" w:before="0" w:after="0"/>
+              <w:spacing w:after="0" w:line="240" w:lineRule="auto"/>
               <w:jc w:val="center"/>
               <w:rPr>
-                <w:rFonts w:ascii="Calibri" w:hAnsi="Calibri" w:eastAsia="Times New Roman" w:cs="Calibri"/>
+                <w:rFonts w:ascii="Calibri" w:eastAsia="Times New Roman" w:hAnsi="Calibri" w:cs="Calibri"/>
                 <w:color w:val="000000"/>
                 <w:sz w:val="22"/>
                 <w:szCs w:val="22"/>
@@ -1334,7 +1932,7 @@
             </w:pPr>
             <w:r>
               <w:rPr>
-                <w:rFonts w:eastAsia="Times New Roman" w:cs="Calibri" w:ascii="Calibri" w:hAnsi="Calibri"/>
+                <w:rFonts w:ascii="Calibri" w:eastAsia="Times New Roman" w:hAnsi="Calibri" w:cs="Calibri"/>
                 <w:color w:val="000000"/>
                 <w:sz w:val="22"/>
                 <w:szCs w:val="22"/>
@@ -1350,19 +1948,16 @@
             <w:tcBorders>
               <w:bottom w:val="single" w:sz="4" w:space="0" w:color="00000A"/>
               <w:right w:val="single" w:sz="4" w:space="0" w:color="00000A"/>
-              <w:insideH w:val="single" w:sz="4" w:space="0" w:color="00000A"/>
-              <w:insideV w:val="single" w:sz="4" w:space="0" w:color="00000A"/>
             </w:tcBorders>
-            <w:shd w:color="000000" w:fill="F8CBAD" w:val="clear"/>
+            <w:shd w:val="clear" w:color="000000" w:fill="F8CBAD"/>
             <w:vAlign w:val="center"/>
           </w:tcPr>
           <w:p>
             <w:pPr>
-              <w:pStyle w:val="Normal"/>
-              <w:spacing w:lineRule="auto" w:line="240" w:before="0" w:after="0"/>
+              <w:spacing w:after="0" w:line="240" w:lineRule="auto"/>
               <w:jc w:val="center"/>
               <w:rPr>
-                <w:rFonts w:ascii="Calibri" w:hAnsi="Calibri" w:eastAsia="Times New Roman" w:cs="Calibri"/>
+                <w:rFonts w:ascii="Calibri" w:eastAsia="Times New Roman" w:hAnsi="Calibri" w:cs="Calibri"/>
                 <w:color w:val="000000"/>
                 <w:sz w:val="22"/>
                 <w:szCs w:val="22"/>
@@ -1371,7 +1966,7 @@
             </w:pPr>
             <w:r>
               <w:rPr>
-                <w:rFonts w:eastAsia="Times New Roman" w:cs="Calibri" w:ascii="Calibri" w:hAnsi="Calibri"/>
+                <w:rFonts w:ascii="Calibri" w:eastAsia="Times New Roman" w:hAnsi="Calibri" w:cs="Calibri"/>
                 <w:color w:val="000000"/>
                 <w:sz w:val="22"/>
                 <w:szCs w:val="22"/>
@@ -1387,19 +1982,16 @@
             <w:tcBorders>
               <w:bottom w:val="single" w:sz="4" w:space="0" w:color="00000A"/>
               <w:right w:val="single" w:sz="4" w:space="0" w:color="00000A"/>
-              <w:insideH w:val="single" w:sz="4" w:space="0" w:color="00000A"/>
-              <w:insideV w:val="single" w:sz="4" w:space="0" w:color="00000A"/>
             </w:tcBorders>
-            <w:shd w:color="auto" w:fill="auto" w:val="clear"/>
+            <w:shd w:val="clear" w:color="auto" w:fill="auto"/>
             <w:vAlign w:val="center"/>
           </w:tcPr>
           <w:p>
             <w:pPr>
-              <w:pStyle w:val="Normal"/>
-              <w:spacing w:lineRule="auto" w:line="240" w:before="0" w:after="0"/>
+              <w:spacing w:after="0" w:line="240" w:lineRule="auto"/>
               <w:jc w:val="center"/>
               <w:rPr>
-                <w:rFonts w:ascii="Calibri" w:hAnsi="Calibri" w:eastAsia="Times New Roman" w:cs="Calibri"/>
+                <w:rFonts w:ascii="Calibri" w:eastAsia="Times New Roman" w:hAnsi="Calibri" w:cs="Calibri"/>
                 <w:color w:val="000000"/>
                 <w:sz w:val="22"/>
                 <w:szCs w:val="22"/>
@@ -1408,7 +2000,7 @@
             </w:pPr>
             <w:r>
               <w:rPr>
-                <w:rFonts w:eastAsia="Times New Roman" w:cs="Calibri" w:ascii="Calibri" w:hAnsi="Calibri"/>
+                <w:rFonts w:ascii="Calibri" w:eastAsia="Times New Roman" w:hAnsi="Calibri" w:cs="Calibri"/>
                 <w:color w:val="000000"/>
                 <w:sz w:val="22"/>
                 <w:szCs w:val="22"/>
@@ -1420,379 +2012,334 @@
         </w:tc>
       </w:tr>
     </w:tbl>
+    <w:p/>
     <w:p>
-      <w:pPr>
-        <w:pStyle w:val="Normal"/>
-        <w:rPr/>
-      </w:pPr>
-      <w:r>
-        <w:rPr/>
+      <w:r>
+        <w:t xml:space="preserve">Where each row represents a single caller, calling multiple </w:t>
+      </w:r>
+      <w:proofErr w:type="spellStart"/>
+      <w:r>
+        <w:t>callees</w:t>
+      </w:r>
+      <w:proofErr w:type="spellEnd"/>
+      <w:r>
+        <w:t xml:space="preserve">. Empty fields can be </w:t>
+      </w:r>
+      <w:r>
+        <w:t xml:space="preserve">represented as null; the caller </w:t>
+      </w:r>
+      <w:proofErr w:type="spellStart"/>
+      <w:r>
+        <w:t>HashMap</w:t>
+      </w:r>
+      <w:proofErr w:type="spellEnd"/>
+      <w:r>
+        <w:t xml:space="preserve"> contains no key for the </w:t>
+      </w:r>
+      <w:proofErr w:type="spellStart"/>
+      <w:r>
+        <w:t>callee</w:t>
+      </w:r>
+      <w:proofErr w:type="spellEnd"/>
+      <w:r>
+        <w:t>, and thus the value is null.</w:t>
       </w:r>
     </w:p>
     <w:p>
-      <w:pPr>
-        <w:pStyle w:val="Normal"/>
-        <w:rPr/>
-      </w:pPr>
-      <w:r>
-        <w:rPr/>
-        <w:t>Where each row represents a single caller, calling multiple callees. Empty fields can be represented as null; the caller HashMap contains no key for the callee, and thus the value is null.</w:t>
+      <w:r>
+        <w:t>Representing our call graph as an adjacency matrix using Hash Maps has the advantage that calculating the support for a single function is very fast (on the</w:t>
+      </w:r>
+      <w:r>
+        <w:t xml:space="preserve"> order of O(n) where n is the number of callers) as we only need to iterate through each caller and count the number of found keys for a </w:t>
+      </w:r>
+      <w:proofErr w:type="spellStart"/>
+      <w:r>
+        <w:t>callee</w:t>
+      </w:r>
+      <w:proofErr w:type="spellEnd"/>
+      <w:r>
+        <w:t>. Calculating the support for a pair of functions, or indeed any n-tuple of functions, is also on the order of O(</w:t>
+      </w:r>
+      <w:r>
+        <w:t xml:space="preserve">n), as we only need to check each caller if both (or all) </w:t>
+      </w:r>
+      <w:proofErr w:type="spellStart"/>
+      <w:r>
+        <w:t>callee</w:t>
+      </w:r>
+      <w:proofErr w:type="spellEnd"/>
+      <w:r>
+        <w:t xml:space="preserve"> keys are present.</w:t>
       </w:r>
     </w:p>
     <w:p>
-      <w:pPr>
-        <w:pStyle w:val="Normal"/>
-        <w:rPr/>
-      </w:pPr>
-      <w:r>
-        <w:rPr/>
-        <w:t>Representing our call graph as an adjacency matrix using Hash Maps has the advantage that calculating the support for a single function is very fast (on the order of O(n) where n is the number of callers) as we only need to iterate through each caller and count the number of found keys for a callee. Calculating the support for a pair of functions, or indeed any n-tuple of functions, is also on the order of O(n), as we only need to check each caller if both (or all) callee keys are present.</w:t>
-      </w:r>
-    </w:p>
-    <w:p>
-      <w:pPr>
-        <w:pStyle w:val="Normal"/>
-        <w:rPr/>
-      </w:pPr>
-      <w:r>
-        <w:rPr/>
-        <w:t>Having the graph weighted also gives us the possibility of counting how many times a callee is called in total, or how many times a single caller calls a callee. This becomes important when we start doing inter-procedural analysis.</w:t>
+      <w:r>
+        <w:lastRenderedPageBreak/>
+        <w:t xml:space="preserve">Having the graph weighted also gives us the possibility of counting how many times a </w:t>
+      </w:r>
+      <w:proofErr w:type="spellStart"/>
+      <w:r>
+        <w:t>callee</w:t>
+      </w:r>
+      <w:proofErr w:type="spellEnd"/>
+      <w:r>
+        <w:t xml:space="preserve"> is called in total, or how many times a single caller calls a </w:t>
+      </w:r>
+      <w:proofErr w:type="spellStart"/>
+      <w:r>
+        <w:t>callee</w:t>
+      </w:r>
+      <w:proofErr w:type="spellEnd"/>
+      <w:r>
+        <w:t>. This become</w:t>
+      </w:r>
+      <w:r>
+        <w:t>s important when we start doing inter-procedural analysis.</w:t>
       </w:r>
     </w:p>
     <w:p>
       <w:pPr>
         <w:pStyle w:val="Heading2"/>
-        <w:rPr/>
       </w:pPr>
       <w:r>
-        <w:rPr/>
         <w:t>Intra-procedural analysis</w:t>
+      </w:r>
+      <w:r>
+        <w:t xml:space="preserve"> (part A)</w:t>
       </w:r>
     </w:p>
     <w:p>
-      <w:pPr>
-        <w:pStyle w:val="Normal"/>
-        <w:rPr/>
-      </w:pPr>
-      <w:r>
-        <w:rPr/>
-        <w:t>Our algorithm for intra-procedural analysis is quite simple. We start by calculating the support for each callee, and storing the result if the support for the function is greater than or equal to our support threshold. This is important for performance, because in this way we can limit the amount of function pairs we need to generate, and thus limit the number of function pairs we have to calculate the support for (if a single function is called n times, then it is impossible for the function to be called n+1 times as part of a pair). We then generate all pairs of functions from the set of functions with support greater than the threshold, calculate the support for each of those pairs and store the results.</w:t>
+      <w:r>
+        <w:t xml:space="preserve">Our algorithm for intra-procedural analysis is quite simple. We start by calculating the support for each </w:t>
+      </w:r>
+      <w:proofErr w:type="spellStart"/>
+      <w:r>
+        <w:t>callee</w:t>
+      </w:r>
+      <w:proofErr w:type="spellEnd"/>
+      <w:r>
+        <w:t>, and storing the result if the support for the function is</w:t>
+      </w:r>
+      <w:r>
+        <w:t xml:space="preserve"> greater than or equal to our support threshold. This is important for performance, because in this way we can limit the amount of function pairs we need to generate, and thus limit the number of function pairs we have to calculate the support for (if a si</w:t>
+      </w:r>
+      <w:r>
+        <w:t xml:space="preserve">ngle function is called n times, then it is impossible for the function to be called n+1 times as part of a pair). We then generate all pairs of functions from the set of functions with support greater than the threshold, calculate the support for each of </w:t>
+      </w:r>
+      <w:r>
+        <w:t>those pairs and store the results.</w:t>
       </w:r>
     </w:p>
     <w:p>
-      <w:pPr>
-        <w:pStyle w:val="Normal"/>
-        <w:rPr/>
-      </w:pPr>
-      <w:r>
-        <w:rPr/>
-        <w:t>After the support calculations are done, we iterate all the pairs of functions generated and calculate the confidence of that pair with each of its elements. If the confidence for either of the elements is over the threshold, we can assume that there is a bug for that pair. The next step is to find which function the bug occurs in, and for that we iterate over all the callers (scopes) and check if one element but not the other exists in the scope. If we find that one of the pairs is present but not the other, we have fou</w:t>
-      </w:r>
-      <w:bookmarkStart w:id="0" w:name="_GoBack"/>
-      <w:bookmarkEnd w:id="0"/>
-      <w:r>
-        <w:rPr/>
-        <w:t>nd a bug.</w:t>
+      <w:r>
+        <w:t>After the support calculations are done, we iterate all the pairs of functions generated and calculate the confidence of that pair with each of its elements. If the confidence for either of the elements is over the thresh</w:t>
+      </w:r>
+      <w:r>
+        <w:t>old, we can assume that there is a bug for that pair. The next step is to find which function the bug occurs in, and for that we iterate over all the callers (scopes) and check if one element but not the other exists in the scope. If we find that one of th</w:t>
+      </w:r>
+      <w:r>
+        <w:t>e pairs is present but not the other, we have found a bug.</w:t>
       </w:r>
     </w:p>
     <w:p>
       <w:pPr>
         <w:pStyle w:val="Heading2"/>
-        <w:rPr/>
       </w:pPr>
       <w:r>
-        <w:rPr/>
-        <w:t>Inter-procedural analysis</w:t>
+        <w:t>Inter-</w:t>
+      </w:r>
+      <w:r>
+        <w:t>procedural</w:t>
+      </w:r>
+      <w:r>
+        <w:t xml:space="preserve"> analysis</w:t>
+      </w:r>
+      <w:r>
+        <w:t xml:space="preserve"> (part C)</w:t>
+      </w:r>
+    </w:p>
+    <w:p>
+      <w:r>
+        <w:t xml:space="preserve">Due to the way the Intra-procedural analysis algorithm and the call graph is designed, extending it to include inter-procedural analysis </w:t>
+      </w:r>
+      <w:r>
+        <w:t>is quite</w:t>
+      </w:r>
+      <w:r>
+        <w:t xml:space="preserve"> trivial. Instead of repo</w:t>
+      </w:r>
+      <w:r>
+        <w:t xml:space="preserve">rting the bug as soon as one of the </w:t>
+      </w:r>
+      <w:r>
+        <w:t xml:space="preserve">pair is not present in a scope, we search for the missing function of the pair using breadth-first-search (it is most likely that the pair is found at shallow depths). If the missing function is found, can </w:t>
+      </w:r>
+      <w:proofErr w:type="spellStart"/>
+      <w:r>
+        <w:t>can</w:t>
+      </w:r>
+      <w:proofErr w:type="spellEnd"/>
+      <w:r>
+        <w:t xml:space="preserve"> pair it with the other function of the pair and eliminate the false positive. If the missing function is not found after searching the call graph to the specified depth, we can report this as a possible bug.</w:t>
+      </w:r>
+    </w:p>
+    <w:p>
+      <w:r>
+        <w:t>The only changes we made to the original algorithm was adding breadth-first-search to the reporting routine. If the BFS algorithm returns a node (which is the node that contains the missing function), we do not report this as a bug. However, if the BFS algorithm returns null, it did not find the missing function in the graph and we can report this as a possible bug.</w:t>
       </w:r>
     </w:p>
     <w:p>
       <w:pPr>
-        <w:pStyle w:val="Normal"/>
-        <w:rPr/>
+        <w:pStyle w:val="Heading3"/>
       </w:pPr>
       <w:r>
-        <w:rPr/>
-        <w:t>Due to the way the Intra-procedural analysis algorithm and the call graph is designed, extending it to include inter-procedural analysis should be trivial. Instead of reporting the bug as soon as one of the pair is not present in a scope, we get all the callees of that scope (caller) and iterate those, looking for the missing function call. Note that we must differentiate if the scope calls the missing function as part of the same pair that we detected had a bug; then most likely the bug does not lie in this scope and we must continue searching.</w:t>
+        <w:t>What we found</w:t>
       </w:r>
     </w:p>
     <w:p>
-      <w:pPr>
-        <w:pStyle w:val="Normal"/>
-        <w:rPr/>
-      </w:pPr>
-      <w:r>
-        <w:rPr/>
-        <w:t>If we search all callees up to the specified depth and do not find the single missing function call, we can report this as a likely bug. However, if we do find the missing function call, we can pair the found element in the original node with the new found function call and can assume that this is not a bug.</w:t>
+      <w:r>
+        <w:t>After running the modified bug detector, we were able to reduce the number of detected bugs in test case 3 from 205 to 157, elim</w:t>
+      </w:r>
+      <w:r>
+        <w:t>inating 48 false positives. With depth at only 1, we get 168 bugs reported, with depth at 2, there are 159 bugs reported and at depth 3 we get to 157. All of these tests were done with default support and confidence thresholds (3 and 65)</w:t>
       </w:r>
     </w:p>
     <w:p>
-      <w:pPr>
-        <w:pStyle w:val="Normal"/>
-        <w:rPr/>
-      </w:pPr>
-      <w:r>
-        <w:rPr/>
-      </w:r>
-    </w:p>
-    <w:p>
-      <w:pPr>
-        <w:pStyle w:val="Normal"/>
-        <w:rPr/>
-      </w:pPr>
-      <w:r>
-        <w:rPr/>
-      </w:r>
-    </w:p>
-    <w:p>
-      <w:pPr>
-        <w:pStyle w:val="Heading2"/>
-        <w:rPr/>
-      </w:pPr>
-      <w:r>
-        <w:rPr/>
-        <w:t xml:space="preserve">Finding and Explaining False Positives </w:t>
-      </w:r>
-    </w:p>
-    <w:p>
-      <w:pPr>
-        <w:pStyle w:val="Normal"/>
-        <w:rPr/>
-      </w:pPr>
-      <w:r>
-        <w:rPr/>
-      </w:r>
-    </w:p>
-    <w:p>
-      <w:pPr>
-        <w:pStyle w:val="Normal"/>
-        <w:rPr/>
-      </w:pPr>
-      <w:r>
-        <w:rPr/>
-        <w:t xml:space="preserve">There are many reasons why a bug finder will detect a “bug” that is indeed not a bug. These can be hard to avoid, as their causes are often unavoidable or very resource dependent to detect. Most notable of these reasons are when certain parameters go out of scope, such as a mutex being locked and passed on to another function, this would be detected as a bug since the mutex was not unlocked in the same scope as it was locked. </w:t>
-      </w:r>
-    </w:p>
-    <w:p>
-      <w:pPr>
-        <w:pStyle w:val="Normal"/>
-        <w:rPr/>
-      </w:pPr>
-      <w:r>
-        <w:rPr/>
-        <w:t>Another big reason for false positives is random pattern matching. In the httpd code we looked at we noticed a trend of these, a few hook registers and debug macros were called together in various functions and others they were not, in one case a mutex lock and lseek() was called as a pair and resulted in a reported bug, even though they have no relation to each other.</w:t>
-      </w:r>
-    </w:p>
-    <w:p>
-      <w:pPr>
-        <w:pStyle w:val="Normal"/>
-        <w:rPr>
-          <w:b/>
-          <w:b/>
-          <w:bCs/>
-        </w:rPr>
-      </w:pPr>
-      <w:r>
-        <w:rPr>
-          <w:b/>
-          <w:bCs/>
-        </w:rPr>
-        <w:t xml:space="preserve">The first false positive pair we found was (apr_array_make, apr_array_push). </w:t>
-      </w:r>
-    </w:p>
-    <w:p>
-      <w:pPr>
-        <w:pStyle w:val="Normal"/>
-        <w:rPr/>
-      </w:pPr>
-      <w:r>
-        <w:rPr/>
-        <w:t>The bug that we are going to look closer at :</w:t>
-      </w:r>
-    </w:p>
-    <w:p>
-      <w:pPr>
-        <w:pStyle w:val="Normal"/>
+      <w:r>
+        <w:t xml:space="preserve">By tweaking the support and confidence thresholds and the inter-procedural depth we were able to filter out more false positives. Raising the confidence level to 90% with support 3 yielded 6 reported bugs, all of them concerning the pair </w:t>
+      </w:r>
+      <w:r>
         <w:rPr>
           <w:i/>
-          <w:i/>
-          <w:iCs/>
         </w:rPr>
-      </w:pPr>
+        <w:t>(</w:t>
+      </w:r>
+      <w:proofErr w:type="spellStart"/>
       <w:r>
         <w:rPr>
           <w:i/>
-          <w:iCs/>
         </w:rPr>
-        <w:t>bug: apr_array_push in ap_copy_method_list, pair: (apr_array_make, apr_array_push), support: 40, confidence: 80.00%</w:t>
-      </w:r>
-    </w:p>
-    <w:p>
-      <w:pPr>
-        <w:pStyle w:val="Normal"/>
-        <w:rPr/>
-      </w:pPr>
-      <w:r>
-        <w:rPr/>
-        <w:t>Ap_copy_method_list is a function that takes in two lists: src and dest, then copies the contents of src into dest. Since the function takes in the src list, no new list is made with apr_array_make and only apr_array_push is used to copy between the two lists.</w:t>
-      </w:r>
-    </w:p>
-    <w:p>
-      <w:pPr>
-        <w:pStyle w:val="Normal"/>
-        <w:rPr/>
-      </w:pPr>
-      <w:r>
-        <w:rPr/>
-        <w:t xml:space="preserve">It’s safe to assume that this is a scope issue, the array will have been made elsewere. Therefore it’s a false positive. </w:t>
-      </w:r>
-    </w:p>
-    <w:p>
-      <w:pPr>
-        <w:pStyle w:val="Normal"/>
-        <w:rPr/>
-      </w:pPr>
-      <w:r>
-        <w:rPr/>
-        <w:t>There are in total 16 bugs connected to this pair.</w:t>
-      </w:r>
-    </w:p>
-    <w:p>
-      <w:pPr>
-        <w:pStyle w:val="Normal"/>
-        <w:rPr>
-          <w:b/>
-          <w:b/>
-          <w:bCs/>
-        </w:rPr>
-      </w:pPr>
-      <w:r>
-        <w:rPr>
-          <w:b/>
-          <w:bCs/>
-        </w:rPr>
-        <w:t>Second false positive pair we found was (apr_array_make, apr_hook_debug_show)</w:t>
-      </w:r>
-    </w:p>
-    <w:p>
-      <w:pPr>
-        <w:pStyle w:val="Normal"/>
-        <w:rPr/>
-      </w:pPr>
-      <w:r>
-        <w:rPr/>
-        <w:t xml:space="preserve">The bug that we are going to look closer into is </w:t>
-      </w:r>
-    </w:p>
-    <w:p>
-      <w:pPr>
-        <w:pStyle w:val="Normal"/>
-        <w:rPr/>
-      </w:pPr>
+        <w:t>apr_thread_mutex_lock</w:t>
+      </w:r>
+      <w:proofErr w:type="spellEnd"/>
       <w:r>
         <w:rPr>
           <w:i/>
-          <w:iCs/>
         </w:rPr>
-        <w:t>bug: apr_hook_debug_show in ap_hook_default_port, pair: (apr_array_make, apr_hook_debug_show), support: 28, confidence: 87.50%</w:t>
-      </w:r>
-    </w:p>
-    <w:p>
-      <w:pPr>
-        <w:pStyle w:val="Normal"/>
-        <w:rPr/>
-      </w:pPr>
-      <w:r>
-        <w:rPr/>
-        <w:t xml:space="preserve">This is a classic example of coincidence false positive, there is no apparent connection between creating a new array (apr_array_make) and calling a debugger hook (apr_hook_debug_show). Several other similar occurrences were found, all false positives.  </w:t>
-      </w:r>
-    </w:p>
-    <w:p>
-      <w:pPr>
-        <w:pStyle w:val="Normal"/>
-        <w:rPr/>
-      </w:pPr>
-      <w:r>
-        <w:rPr/>
-        <w:t>There are in total 8 bugs connected to this pair.</w:t>
-      </w:r>
-    </w:p>
-    <w:p>
-      <w:pPr>
-        <w:pStyle w:val="Normal"/>
-        <w:spacing w:before="0" w:after="320"/>
-        <w:rPr/>
-      </w:pPr>
-      <w:r>
-        <w:rPr/>
-      </w:r>
+        <w:t xml:space="preserve">, </w:t>
+      </w:r>
+      <w:proofErr w:type="spellStart"/>
+      <w:r>
+        <w:rPr>
+          <w:i/>
+        </w:rPr>
+        <w:t>apr_thread_mutex_unlock</w:t>
+      </w:r>
+      <w:proofErr w:type="spellEnd"/>
+      <w:r>
+        <w:rPr>
+          <w:i/>
+        </w:rPr>
+        <w:t>)</w:t>
+      </w:r>
+      <w:r>
+        <w:t>, which do look like likely candidates for bugs.</w:t>
+      </w:r>
+      <w:bookmarkStart w:id="0" w:name="_GoBack"/>
+      <w:bookmarkEnd w:id="0"/>
     </w:p>
     <w:sectPr>
-      <w:footerReference w:type="default" r:id="rId5"/>
-      <w:type w:val="nextPage"/>
+      <w:footerReference w:type="default" r:id="rId12"/>
       <w:pgSz w:w="12240" w:h="15840"/>
-      <w:pgMar w:left="1440" w:right="1440" w:header="0" w:top="1080" w:footer="720" w:bottom="1080" w:gutter="0"/>
-      <w:pgNumType w:start="1" w:fmt="decimal"/>
-      <w:formProt w:val="false"/>
-      <w:textDirection w:val="lrTb"/>
-      <w:docGrid w:type="default" w:linePitch="360" w:charSpace="2047"/>
+      <w:pgMar w:top="1080" w:right="1440" w:bottom="1080" w:left="1440" w:header="0" w:footer="720" w:gutter="0"/>
+      <w:pgNumType w:start="1"/>
+      <w:cols w:space="708"/>
+      <w:formProt w:val="0"/>
+      <w:docGrid w:linePitch="360" w:charSpace="2047"/>
     </w:sectPr>
   </w:body>
 </w:document>
 </file>
 
+<file path=word/endnotes.xml><?xml version="1.0" encoding="utf-8"?>
+<w:endnotes xmlns:wpc="http://schemas.microsoft.com/office/word/2010/wordprocessingCanvas" xmlns:mc="http://schemas.openxmlformats.org/markup-compatibility/2006" xmlns:o="urn:schemas-microsoft-com:office:office" xmlns:r="http://schemas.openxmlformats.org/officeDocument/2006/relationships" xmlns:m="http://schemas.openxmlformats.org/officeDocument/2006/math" xmlns:v="urn:schemas-microsoft-com:vml" xmlns:wp14="http://schemas.microsoft.com/office/word/2010/wordprocessingDrawing" xmlns:wp="http://schemas.openxmlformats.org/drawingml/2006/wordprocessingDrawing" xmlns:w10="urn:schemas-microsoft-com:office:word" xmlns:w="http://schemas.openxmlformats.org/wordprocessingml/2006/main" xmlns:w14="http://schemas.microsoft.com/office/word/2010/wordml" xmlns:w15="http://schemas.microsoft.com/office/word/2012/wordml" xmlns:wpg="http://schemas.microsoft.com/office/word/2010/wordprocessingGroup" xmlns:wpi="http://schemas.microsoft.com/office/word/2010/wordprocessingInk" xmlns:wne="http://schemas.microsoft.com/office/word/2006/wordml" xmlns:wps="http://schemas.microsoft.com/office/word/2010/wordprocessingShape" mc:Ignorable="w14 w15 wp14">
+  <w:endnote w:type="separator" w:id="-1">
+    <w:p>
+      <w:pPr>
+        <w:spacing w:after="0" w:line="240" w:lineRule="auto"/>
+      </w:pPr>
+      <w:r>
+        <w:separator/>
+      </w:r>
+    </w:p>
+  </w:endnote>
+  <w:endnote w:type="continuationSeparator" w:id="0">
+    <w:p>
+      <w:pPr>
+        <w:spacing w:after="0" w:line="240" w:lineRule="auto"/>
+      </w:pPr>
+      <w:r>
+        <w:continuationSeparator/>
+      </w:r>
+    </w:p>
+  </w:endnote>
+</w:endnotes>
+</file>
+
 <file path=word/footer1.xml><?xml version="1.0" encoding="utf-8"?>
-<w:ftr xmlns:o="urn:schemas-microsoft-com:office:office" xmlns:r="http://schemas.openxmlformats.org/officeDocument/2006/relationships" xmlns:v="urn:schemas-microsoft-com:vml" xmlns:w="http://schemas.openxmlformats.org/wordprocessingml/2006/main" xmlns:w10="urn:schemas-microsoft-com:office:word" xmlns:wp="http://schemas.openxmlformats.org/drawingml/2006/wordprocessingDrawing" xmlns:wps="http://schemas.microsoft.com/office/word/2010/wordprocessingShape" xmlns:wpg="http://schemas.microsoft.com/office/word/2010/wordprocessingGroup" xmlns:mc="http://schemas.openxmlformats.org/markup-compatibility/2006" xmlns:wp14="http://schemas.microsoft.com/office/word/2010/wordprocessingDrawing" xmlns:w14="http://schemas.microsoft.com/office/word/2010/wordml" mc:Ignorable="w14 wp14">
+<w:ftr xmlns:wpc="http://schemas.microsoft.com/office/word/2010/wordprocessingCanvas" xmlns:mc="http://schemas.openxmlformats.org/markup-compatibility/2006" xmlns:o="urn:schemas-microsoft-com:office:office" xmlns:r="http://schemas.openxmlformats.org/officeDocument/2006/relationships" xmlns:m="http://schemas.openxmlformats.org/officeDocument/2006/math" xmlns:v="urn:schemas-microsoft-com:vml" xmlns:wp14="http://schemas.microsoft.com/office/word/2010/wordprocessingDrawing" xmlns:wp="http://schemas.openxmlformats.org/drawingml/2006/wordprocessingDrawing" xmlns:w10="urn:schemas-microsoft-com:office:word" xmlns:w="http://schemas.openxmlformats.org/wordprocessingml/2006/main" xmlns:w14="http://schemas.microsoft.com/office/word/2010/wordml" xmlns:w15="http://schemas.microsoft.com/office/word/2012/wordml" xmlns:wpg="http://schemas.microsoft.com/office/word/2010/wordprocessingGroup" xmlns:wpi="http://schemas.microsoft.com/office/word/2010/wordprocessingInk" xmlns:wne="http://schemas.microsoft.com/office/word/2006/wordml" xmlns:wps="http://schemas.microsoft.com/office/word/2010/wordprocessingShape" mc:Ignorable="w14 w15 wp14">
   <w:p>
     <w:pPr>
       <w:pStyle w:val="Footer"/>
-      <w:rPr/>
     </w:pPr>
     <w:sdt>
       <w:sdtPr>
+        <w:alias w:val="Title"/>
+        <w:id w:val="-1215504582"/>
+        <w:dataBinding w:prefixMappings="xmlns:ns0='http://purl.org/dc/elements/1.1/' xmlns:ns1='http://schemas.openxmlformats.org/package/2006/metadata/core-properties' " w:xpath="/ns1:coreProperties[1]/ns0:title[1]" w:storeItemID="{6C3C8BC8-F283-45AE-878A-BAB7291924A1}"/>
         <w:text/>
-        <w:dataBinding w:prefixMappings="xmlns:ns0='http://purl.org/dc/elements/1.1/' xmlns:ns1='http://schemas.openxmlformats.org/package/2006/metadata/core-properties' " w:xpath="/ns1:coreProperties[1]/ns0:title[1]" w:storeItemID="{6C3C8BC8-F283-45AE-878A-BAB7291924A1}"/>
-        <w:alias w:val="Title"/>
       </w:sdtPr>
+      <w:sdtEndPr/>
       <w:sdtContent>
         <w:r>
-          <w:rPr/>
           <w:t>Project – Part C</w:t>
         </w:r>
       </w:sdtContent>
     </w:sdt>
     <w:r>
-      <w:rPr/>
       <w:t xml:space="preserve"> - </w:t>
     </w:r>
     <w:sdt>
       <w:sdtPr>
+        <w:alias w:val="Date"/>
         <w:id w:val="1476791809"/>
         <w:dataBinding w:prefixMappings="xmlns:ns0='http://schemas.microsoft.com/office/2006/coverPageProps' " w:xpath="/ns0:CoverPageProperties[1]/ns0:PublishDate[1]" w:storeItemID="{55AF091B-3C7A-41E3-B477-F2FDAA23CFDA}"/>
-        <w:alias w:val="Date"/>
+        <w:text/>
       </w:sdtPr>
+      <w:sdtEndPr/>
       <w:sdtContent>
         <w:r>
-          <w:rPr/>
-          <w:t>March 2017</w:t>
+          <w:t>2017-03-28</w:t>
         </w:r>
       </w:sdtContent>
     </w:sdt>
     <w:r>
-      <w:rPr/>
       <w:tab/>
     </w:r>
     <w:r>
-      <w:rPr/>
       <w:fldChar w:fldCharType="begin"/>
     </w:r>
     <w:r>
-      <w:instrText> PAGE </w:instrText>
+      <w:instrText>PAGE</w:instrText>
     </w:r>
     <w:r>
       <w:fldChar w:fldCharType="separate"/>
     </w:r>
     <w:r>
-      <w:t>4</w:t>
+      <w:rPr>
+        <w:noProof/>
+      </w:rPr>
+      <w:t>1</w:t>
     </w:r>
     <w:r>
       <w:fldChar w:fldCharType="end"/>
@@ -1801,31 +2348,54 @@
 </w:ftr>
 </file>
 
+<file path=word/footnotes.xml><?xml version="1.0" encoding="utf-8"?>
+<w:footnotes xmlns:wpc="http://schemas.microsoft.com/office/word/2010/wordprocessingCanvas" xmlns:mc="http://schemas.openxmlformats.org/markup-compatibility/2006" xmlns:o="urn:schemas-microsoft-com:office:office" xmlns:r="http://schemas.openxmlformats.org/officeDocument/2006/relationships" xmlns:m="http://schemas.openxmlformats.org/officeDocument/2006/math" xmlns:v="urn:schemas-microsoft-com:vml" xmlns:wp14="http://schemas.microsoft.com/office/word/2010/wordprocessingDrawing" xmlns:wp="http://schemas.openxmlformats.org/drawingml/2006/wordprocessingDrawing" xmlns:w10="urn:schemas-microsoft-com:office:word" xmlns:w="http://schemas.openxmlformats.org/wordprocessingml/2006/main" xmlns:w14="http://schemas.microsoft.com/office/word/2010/wordml" xmlns:w15="http://schemas.microsoft.com/office/word/2012/wordml" xmlns:wpg="http://schemas.microsoft.com/office/word/2010/wordprocessingGroup" xmlns:wpi="http://schemas.microsoft.com/office/word/2010/wordprocessingInk" xmlns:wne="http://schemas.microsoft.com/office/word/2006/wordml" xmlns:wps="http://schemas.microsoft.com/office/word/2010/wordprocessingShape" mc:Ignorable="w14 w15 wp14">
+  <w:footnote w:type="separator" w:id="-1">
+    <w:p>
+      <w:pPr>
+        <w:spacing w:after="0" w:line="240" w:lineRule="auto"/>
+      </w:pPr>
+      <w:r>
+        <w:separator/>
+      </w:r>
+    </w:p>
+  </w:footnote>
+  <w:footnote w:type="continuationSeparator" w:id="0">
+    <w:p>
+      <w:pPr>
+        <w:spacing w:after="0" w:line="240" w:lineRule="auto"/>
+      </w:pPr>
+      <w:r>
+        <w:continuationSeparator/>
+      </w:r>
+    </w:p>
+  </w:footnote>
+</w:footnotes>
+</file>
+
 <file path=word/styles.xml><?xml version="1.0" encoding="utf-8"?>
-<w:styles xmlns:w="http://schemas.openxmlformats.org/wordprocessingml/2006/main" xmlns:w14="http://schemas.microsoft.com/office/word/2010/wordml" xmlns:mc="http://schemas.openxmlformats.org/markup-compatibility/2006" mc:Ignorable="w14">
+<w:styles xmlns:mc="http://schemas.openxmlformats.org/markup-compatibility/2006" xmlns:r="http://schemas.openxmlformats.org/officeDocument/2006/relationships" xmlns:w="http://schemas.openxmlformats.org/wordprocessingml/2006/main" xmlns:w14="http://schemas.microsoft.com/office/word/2010/wordml" xmlns:w15="http://schemas.microsoft.com/office/word/2012/wordml" mc:Ignorable="w14 w15">
   <w:docDefaults>
     <w:rPrDefault>
       <w:rPr>
-        <w:rFonts w:ascii="Garamond" w:hAnsi="Garamond" w:eastAsia="" w:cs="" w:asciiTheme="minorHAnsi" w:cstheme="minorBidi" w:eastAsiaTheme="minorEastAsia" w:hAnsiTheme="minorHAnsi"/>
+        <w:rFonts w:asciiTheme="minorHAnsi" w:eastAsiaTheme="minorEastAsia" w:hAnsiTheme="minorHAnsi" w:cstheme="minorBidi"/>
         <w:color w:val="4C483D" w:themeColor="text2"/>
         <w:lang w:val="en-US" w:eastAsia="ja-JP" w:bidi="ar-SA"/>
       </w:rPr>
     </w:rPrDefault>
-    <w:pPrDefault>
-      <w:pPr/>
-    </w:pPrDefault>
+    <w:pPrDefault/>
   </w:docDefaults>
   <w:latentStyles w:defLockedState="0" w:defUIPriority="99" w:defSemiHidden="0" w:defUnhideWhenUsed="0" w:defQFormat="0" w:count="371">
     <w:lsdException w:name="Normal" w:uiPriority="0" w:qFormat="1"/>
     <w:lsdException w:name="heading 1" w:uiPriority="9" w:qFormat="1"/>
-    <w:lsdException w:name="heading 2" w:uiPriority="9" w:semiHidden="1" w:unhideWhenUsed="1" w:qFormat="1"/>
-    <w:lsdException w:name="heading 3" w:uiPriority="9" w:semiHidden="1" w:unhideWhenUsed="1" w:qFormat="1"/>
-    <w:lsdException w:name="heading 4" w:uiPriority="9" w:semiHidden="1" w:unhideWhenUsed="1" w:qFormat="1"/>
-    <w:lsdException w:name="heading 5" w:uiPriority="9" w:semiHidden="1" w:unhideWhenUsed="1" w:qFormat="1"/>
-    <w:lsdException w:name="heading 6" w:uiPriority="9" w:semiHidden="1" w:unhideWhenUsed="1" w:qFormat="1"/>
-    <w:lsdException w:name="heading 7" w:uiPriority="9" w:semiHidden="1" w:unhideWhenUsed="1" w:qFormat="1"/>
-    <w:lsdException w:name="heading 8" w:uiPriority="9" w:semiHidden="1" w:unhideWhenUsed="1" w:qFormat="1"/>
-    <w:lsdException w:name="heading 9" w:uiPriority="9" w:semiHidden="1" w:unhideWhenUsed="1" w:qFormat="1"/>
+    <w:lsdException w:name="heading 2" w:semiHidden="1" w:uiPriority="9" w:unhideWhenUsed="1" w:qFormat="1"/>
+    <w:lsdException w:name="heading 3" w:semiHidden="1" w:uiPriority="9" w:unhideWhenUsed="1" w:qFormat="1"/>
+    <w:lsdException w:name="heading 4" w:semiHidden="1" w:uiPriority="9" w:unhideWhenUsed="1" w:qFormat="1"/>
+    <w:lsdException w:name="heading 5" w:semiHidden="1" w:uiPriority="9" w:unhideWhenUsed="1" w:qFormat="1"/>
+    <w:lsdException w:name="heading 6" w:semiHidden="1" w:uiPriority="9" w:unhideWhenUsed="1" w:qFormat="1"/>
+    <w:lsdException w:name="heading 7" w:semiHidden="1" w:uiPriority="9" w:unhideWhenUsed="1" w:qFormat="1"/>
+    <w:lsdException w:name="heading 8" w:semiHidden="1" w:uiPriority="9" w:unhideWhenUsed="1" w:qFormat="1"/>
+    <w:lsdException w:name="heading 9" w:semiHidden="1" w:uiPriority="9" w:unhideWhenUsed="1" w:qFormat="1"/>
     <w:lsdException w:name="index 1" w:semiHidden="1" w:unhideWhenUsed="1"/>
     <w:lsdException w:name="index 2" w:semiHidden="1" w:unhideWhenUsed="1"/>
     <w:lsdException w:name="index 3" w:semiHidden="1" w:unhideWhenUsed="1"/>
@@ -1835,22 +2405,22 @@
     <w:lsdException w:name="index 7" w:semiHidden="1" w:unhideWhenUsed="1"/>
     <w:lsdException w:name="index 8" w:semiHidden="1" w:unhideWhenUsed="1"/>
     <w:lsdException w:name="index 9" w:semiHidden="1" w:unhideWhenUsed="1"/>
-    <w:lsdException w:name="toc 1" w:uiPriority="39" w:semiHidden="1" w:unhideWhenUsed="1"/>
-    <w:lsdException w:name="toc 2" w:uiPriority="39" w:semiHidden="1" w:unhideWhenUsed="1"/>
-    <w:lsdException w:name="toc 3" w:uiPriority="39" w:semiHidden="1" w:unhideWhenUsed="1"/>
-    <w:lsdException w:name="toc 4" w:uiPriority="39" w:semiHidden="1" w:unhideWhenUsed="1"/>
-    <w:lsdException w:name="toc 5" w:uiPriority="39" w:semiHidden="1" w:unhideWhenUsed="1"/>
-    <w:lsdException w:name="toc 6" w:uiPriority="39" w:semiHidden="1" w:unhideWhenUsed="1"/>
-    <w:lsdException w:name="toc 7" w:uiPriority="39" w:semiHidden="1" w:unhideWhenUsed="1"/>
-    <w:lsdException w:name="toc 8" w:uiPriority="39" w:semiHidden="1" w:unhideWhenUsed="1"/>
-    <w:lsdException w:name="toc 9" w:uiPriority="39" w:semiHidden="1" w:unhideWhenUsed="1"/>
+    <w:lsdException w:name="toc 1" w:semiHidden="1" w:uiPriority="39" w:unhideWhenUsed="1"/>
+    <w:lsdException w:name="toc 2" w:semiHidden="1" w:uiPriority="39" w:unhideWhenUsed="1"/>
+    <w:lsdException w:name="toc 3" w:semiHidden="1" w:uiPriority="39" w:unhideWhenUsed="1"/>
+    <w:lsdException w:name="toc 4" w:semiHidden="1" w:uiPriority="39" w:unhideWhenUsed="1"/>
+    <w:lsdException w:name="toc 5" w:semiHidden="1" w:uiPriority="39" w:unhideWhenUsed="1"/>
+    <w:lsdException w:name="toc 6" w:semiHidden="1" w:uiPriority="39" w:unhideWhenUsed="1"/>
+    <w:lsdException w:name="toc 7" w:semiHidden="1" w:uiPriority="39" w:unhideWhenUsed="1"/>
+    <w:lsdException w:name="toc 8" w:semiHidden="1" w:uiPriority="39" w:unhideWhenUsed="1"/>
+    <w:lsdException w:name="toc 9" w:semiHidden="1" w:uiPriority="39" w:unhideWhenUsed="1"/>
     <w:lsdException w:name="Normal Indent" w:semiHidden="1" w:unhideWhenUsed="1"/>
     <w:lsdException w:name="footnote text" w:semiHidden="1" w:unhideWhenUsed="1"/>
     <w:lsdException w:name="annotation text" w:semiHidden="1" w:unhideWhenUsed="1"/>
     <w:lsdException w:name="header" w:semiHidden="1" w:unhideWhenUsed="1"/>
-    <w:lsdException w:name="footer" w:uiPriority="0" w:semiHidden="1" w:unhideWhenUsed="1" w:qFormat="1"/>
+    <w:lsdException w:name="footer" w:semiHidden="1" w:uiPriority="0" w:unhideWhenUsed="1" w:qFormat="1"/>
     <w:lsdException w:name="index heading" w:semiHidden="1" w:unhideWhenUsed="1"/>
-    <w:lsdException w:name="caption" w:uiPriority="35" w:semiHidden="1" w:unhideWhenUsed="1" w:qFormat="1"/>
+    <w:lsdException w:name="caption" w:semiHidden="1" w:uiPriority="35" w:unhideWhenUsed="1" w:qFormat="1"/>
     <w:lsdException w:name="table of figures" w:semiHidden="1" w:unhideWhenUsed="1"/>
     <w:lsdException w:name="envelope address" w:semiHidden="1" w:unhideWhenUsed="1"/>
     <w:lsdException w:name="envelope return" w:semiHidden="1" w:unhideWhenUsed="1"/>
@@ -1881,7 +2451,7 @@
     <w:lsdException w:name="Title" w:uiPriority="10" w:qFormat="1"/>
     <w:lsdException w:name="Closing" w:semiHidden="1" w:unhideWhenUsed="1"/>
     <w:lsdException w:name="Signature" w:semiHidden="1" w:unhideWhenUsed="1"/>
-    <w:lsdException w:name="Default Paragraph Font" w:uiPriority="1" w:semiHidden="1" w:unhideWhenUsed="1"/>
+    <w:lsdException w:name="Default Paragraph Font" w:semiHidden="1" w:uiPriority="1" w:unhideWhenUsed="1"/>
     <w:lsdException w:name="Body Text" w:semiHidden="1" w:unhideWhenUsed="1"/>
     <w:lsdException w:name="Body Text Indent" w:semiHidden="1" w:unhideWhenUsed="1"/>
     <w:lsdException w:name="List Continue" w:semiHidden="1" w:unhideWhenUsed="1"/>
@@ -1903,8 +2473,8 @@
     <w:lsdException w:name="Block Text" w:semiHidden="1" w:unhideWhenUsed="1"/>
     <w:lsdException w:name="Hyperlink" w:semiHidden="1" w:unhideWhenUsed="1"/>
     <w:lsdException w:name="FollowedHyperlink" w:semiHidden="1" w:unhideWhenUsed="1"/>
-    <w:lsdException w:name="Strong" w:uiPriority="22" w:semiHidden="1" w:unhideWhenUsed="1" w:qFormat="1"/>
-    <w:lsdException w:name="Emphasis" w:uiPriority="20" w:semiHidden="1" w:unhideWhenUsed="1" w:qFormat="1"/>
+    <w:lsdException w:name="Strong" w:semiHidden="1" w:uiPriority="22" w:unhideWhenUsed="1" w:qFormat="1"/>
+    <w:lsdException w:name="Emphasis" w:semiHidden="1" w:uiPriority="20" w:unhideWhenUsed="1" w:qFormat="1"/>
     <w:lsdException w:name="Document Map" w:semiHidden="1" w:unhideWhenUsed="1"/>
     <w:lsdException w:name="Plain Text" w:semiHidden="1" w:unhideWhenUsed="1"/>
     <w:lsdException w:name="E-mail Signature" w:semiHidden="1" w:unhideWhenUsed="1"/>
@@ -1995,9 +2565,9 @@
     <w:lsdException w:name="Medium Shading 2 Accent 1" w:uiPriority="64"/>
     <w:lsdException w:name="Medium List 1 Accent 1" w:uiPriority="65"/>
     <w:lsdException w:name="Revision" w:semiHidden="1"/>
-    <w:lsdException w:name="List Paragraph" w:uiPriority="34" w:semiHidden="1" w:unhideWhenUsed="1" w:qFormat="1"/>
-    <w:lsdException w:name="Quote" w:uiPriority="29" w:semiHidden="1" w:unhideWhenUsed="1" w:qFormat="1"/>
-    <w:lsdException w:name="Intense Quote" w:uiPriority="30" w:semiHidden="1" w:unhideWhenUsed="1" w:qFormat="1"/>
+    <w:lsdException w:name="List Paragraph" w:semiHidden="1" w:uiPriority="34" w:unhideWhenUsed="1" w:qFormat="1"/>
+    <w:lsdException w:name="Quote" w:semiHidden="1" w:uiPriority="29" w:unhideWhenUsed="1" w:qFormat="1"/>
+    <w:lsdException w:name="Intense Quote" w:semiHidden="1" w:uiPriority="30" w:unhideWhenUsed="1" w:qFormat="1"/>
     <w:lsdException w:name="Medium List 2 Accent 1" w:uiPriority="66"/>
     <w:lsdException w:name="Medium Grid 1 Accent 1" w:uiPriority="67"/>
     <w:lsdException w:name="Medium Grid 2 Accent 1" w:uiPriority="68"/>
@@ -2076,13 +2646,13 @@
     <w:lsdException w:name="Colorful Shading Accent 6" w:uiPriority="71"/>
     <w:lsdException w:name="Colorful List Accent 6" w:uiPriority="72"/>
     <w:lsdException w:name="Colorful Grid Accent 6" w:uiPriority="73"/>
-    <w:lsdException w:name="Subtle Emphasis" w:uiPriority="19" w:semiHidden="1" w:unhideWhenUsed="1" w:qFormat="1"/>
-    <w:lsdException w:name="Intense Emphasis" w:uiPriority="21" w:semiHidden="1" w:unhideWhenUsed="1" w:qFormat="1"/>
-    <w:lsdException w:name="Subtle Reference" w:uiPriority="31" w:semiHidden="1" w:unhideWhenUsed="1" w:qFormat="1"/>
-    <w:lsdException w:name="Intense Reference" w:uiPriority="32" w:semiHidden="1" w:unhideWhenUsed="1" w:qFormat="1"/>
-    <w:lsdException w:name="Book Title" w:uiPriority="33" w:semiHidden="1" w:unhideWhenUsed="1" w:qFormat="1"/>
-    <w:lsdException w:name="Bibliography" w:uiPriority="37" w:semiHidden="1" w:unhideWhenUsed="1"/>
-    <w:lsdException w:name="TOC Heading" w:uiPriority="39" w:semiHidden="1" w:unhideWhenUsed="1" w:qFormat="1"/>
+    <w:lsdException w:name="Subtle Emphasis" w:semiHidden="1" w:uiPriority="19" w:unhideWhenUsed="1" w:qFormat="1"/>
+    <w:lsdException w:name="Intense Emphasis" w:semiHidden="1" w:uiPriority="21" w:unhideWhenUsed="1" w:qFormat="1"/>
+    <w:lsdException w:name="Subtle Reference" w:semiHidden="1" w:uiPriority="31" w:unhideWhenUsed="1" w:qFormat="1"/>
+    <w:lsdException w:name="Intense Reference" w:semiHidden="1" w:uiPriority="32" w:unhideWhenUsed="1" w:qFormat="1"/>
+    <w:lsdException w:name="Book Title" w:semiHidden="1" w:uiPriority="33" w:unhideWhenUsed="1" w:qFormat="1"/>
+    <w:lsdException w:name="Bibliography" w:semiHidden="1" w:uiPriority="37" w:unhideWhenUsed="1"/>
+    <w:lsdException w:name="TOC Heading" w:semiHidden="1" w:uiPriority="39" w:unhideWhenUsed="1" w:qFormat="1"/>
     <w:lsdException w:name="Plain Table 1" w:uiPriority="41"/>
     <w:lsdException w:name="Plain Table 2" w:uiPriority="42"/>
     <w:lsdException w:name="Plain Table 3" w:uiPriority="43"/>
@@ -2188,25 +2758,15 @@
     <w:lsdException w:name="List Table 6 Colorful Accent 6" w:uiPriority="51"/>
     <w:lsdException w:name="List Table 7 Colorful Accent 6" w:uiPriority="52"/>
   </w:latentStyles>
-  <w:style w:type="paragraph" w:styleId="Normal" w:default="1">
+  <w:style w:type="paragraph" w:default="1" w:styleId="Normal">
     <w:name w:val="Normal"/>
     <w:qFormat/>
     <w:pPr>
-      <w:widowControl/>
-      <w:bidi w:val="0"/>
-      <w:spacing w:lineRule="auto" w:line="300" w:before="0" w:after="320"/>
-      <w:jc w:val="left"/>
+      <w:spacing w:after="320" w:line="300" w:lineRule="auto"/>
     </w:pPr>
-    <w:rPr>
-      <w:rFonts w:ascii="Garamond" w:hAnsi="Garamond" w:eastAsia="" w:cs="" w:asciiTheme="minorHAnsi" w:cstheme="minorBidi" w:eastAsiaTheme="minorEastAsia" w:hAnsiTheme="minorHAnsi"/>
-      <w:color w:val="4C483D" w:themeColor="text2"/>
-      <w:sz w:val="20"/>
-      <w:szCs w:val="20"/>
-      <w:lang w:val="en-US" w:eastAsia="ja-JP" w:bidi="ar-SA"/>
-    </w:rPr>
   </w:style>
   <w:style w:type="paragraph" w:styleId="Heading1">
-    <w:name w:val="Heading 1"/>
+    <w:name w:val="heading 1"/>
     <w:basedOn w:val="Normal"/>
     <w:next w:val="Normal"/>
     <w:link w:val="Heading1Char"/>
@@ -2218,18 +2778,18 @@
       <w:pBdr>
         <w:bottom w:val="single" w:sz="8" w:space="0" w:color="FCDBDB"/>
       </w:pBdr>
-      <w:spacing w:before="0" w:after="200"/>
+      <w:spacing w:after="200"/>
       <w:outlineLvl w:val="0"/>
     </w:pPr>
     <w:rPr>
-      <w:rFonts w:ascii="Century Gothic" w:hAnsi="Century Gothic" w:eastAsia="" w:cs="" w:asciiTheme="majorHAnsi" w:cstheme="majorBidi" w:eastAsiaTheme="majorEastAsia" w:hAnsiTheme="majorHAnsi"/>
+      <w:rFonts w:asciiTheme="majorHAnsi" w:eastAsiaTheme="majorEastAsia" w:hAnsiTheme="majorHAnsi" w:cstheme="majorBidi"/>
       <w:color w:val="F24F4F" w:themeColor="accent1"/>
       <w:sz w:val="36"/>
       <w:szCs w:val="36"/>
     </w:rPr>
   </w:style>
   <w:style w:type="paragraph" w:styleId="Heading2">
-    <w:name w:val="Heading 2"/>
+    <w:name w:val="heading 2"/>
     <w:basedOn w:val="Normal"/>
     <w:next w:val="Normal"/>
     <w:link w:val="Heading2Char"/>
@@ -2239,7 +2799,7 @@
     <w:pPr>
       <w:keepNext/>
       <w:keepLines/>
-      <w:spacing w:lineRule="auto" w:line="240" w:before="120" w:after="120"/>
+      <w:spacing w:before="120" w:after="120" w:line="240" w:lineRule="auto"/>
       <w:outlineLvl w:val="1"/>
     </w:pPr>
     <w:rPr>
@@ -2250,7 +2810,7 @@
     </w:rPr>
   </w:style>
   <w:style w:type="paragraph" w:styleId="Heading3">
-    <w:name w:val="Heading 3"/>
+    <w:name w:val="heading 3"/>
     <w:basedOn w:val="Normal"/>
     <w:next w:val="Normal"/>
     <w:link w:val="Heading3Char"/>
@@ -2273,7 +2833,7 @@
     </w:rPr>
   </w:style>
   <w:style w:type="paragraph" w:styleId="Heading4">
-    <w:name w:val="Heading 4"/>
+    <w:name w:val="heading 4"/>
     <w:basedOn w:val="Normal"/>
     <w:next w:val="Normal"/>
     <w:link w:val="Heading4Char"/>
@@ -2287,767 +2847,17 @@
       <w:outlineLvl w:val="3"/>
     </w:pPr>
     <w:rPr>
-      <w:rFonts w:ascii="Century Gothic" w:hAnsi="Century Gothic" w:eastAsia="" w:cs="" w:asciiTheme="majorHAnsi" w:cstheme="majorBidi" w:eastAsiaTheme="majorEastAsia" w:hAnsiTheme="majorHAnsi"/>
+      <w:rFonts w:asciiTheme="majorHAnsi" w:eastAsiaTheme="majorEastAsia" w:hAnsiTheme="majorHAnsi" w:cstheme="majorBidi"/>
       <w:i/>
       <w:iCs/>
-      <w:color w:val="DF1010" w:themeColor="accent1" w:themeShade="bf"/>
-    </w:rPr>
-  </w:style>
-  <w:style w:type="character" w:styleId="DefaultParagraphFont" w:default="1">
+      <w:color w:val="DF1010" w:themeColor="accent1" w:themeShade="BF"/>
+    </w:rPr>
+  </w:style>
+  <w:style w:type="character" w:default="1" w:styleId="DefaultParagraphFont">
     <w:name w:val="Default Paragraph Font"/>
     <w:uiPriority w:val="1"/>
     <w:semiHidden/>
     <w:unhideWhenUsed/>
-    <w:qFormat/>
-    <w:rPr/>
-  </w:style>
-  <w:style w:type="character" w:styleId="PlaceholderText">
-    <w:name w:val="Placeholder Text"/>
-    <w:basedOn w:val="DefaultParagraphFont"/>
-    <w:uiPriority w:val="99"/>
-    <w:semiHidden/>
-    <w:qFormat/>
-    <w:rPr>
-      <w:color w:val="808080"/>
-    </w:rPr>
-  </w:style>
-  <w:style w:type="character" w:styleId="TitleChar" w:customStyle="1">
-    <w:name w:val="Title Char"/>
-    <w:basedOn w:val="DefaultParagraphFont"/>
-    <w:link w:val="Title"/>
-    <w:uiPriority w:val="10"/>
-    <w:qFormat/>
-    <w:rPr>
-      <w:rFonts w:ascii="Century Gothic" w:hAnsi="Century Gothic" w:eastAsia="" w:cs="" w:asciiTheme="majorHAnsi" w:cstheme="majorBidi" w:eastAsiaTheme="majorEastAsia" w:hAnsiTheme="majorHAnsi"/>
-      <w:color w:val="F24F4F" w:themeColor="accent1"/>
-      <w:sz w:val="96"/>
-      <w:szCs w:val="96"/>
-    </w:rPr>
-  </w:style>
-  <w:style w:type="character" w:styleId="SubtitleChar" w:customStyle="1">
-    <w:name w:val="Subtitle Char"/>
-    <w:basedOn w:val="DefaultParagraphFont"/>
-    <w:link w:val="Subtitle"/>
-    <w:uiPriority w:val="11"/>
-    <w:qFormat/>
-    <w:rPr>
-      <w:sz w:val="32"/>
-      <w:szCs w:val="32"/>
-    </w:rPr>
-  </w:style>
-  <w:style w:type="character" w:styleId="HeaderChar" w:customStyle="1">
-    <w:name w:val="Header Char"/>
-    <w:basedOn w:val="DefaultParagraphFont"/>
-    <w:link w:val="Header"/>
-    <w:uiPriority w:val="99"/>
-    <w:qFormat/>
-    <w:rPr/>
-  </w:style>
-  <w:style w:type="character" w:styleId="FooterChar" w:customStyle="1">
-    <w:name w:val="Footer Char"/>
-    <w:basedOn w:val="DefaultParagraphFont"/>
-    <w:link w:val="Footer"/>
-    <w:uiPriority w:val="99"/>
-    <w:qFormat/>
-    <w:rPr>
-      <w:rFonts w:ascii="Century Gothic" w:hAnsi="Century Gothic" w:eastAsia="" w:cs="" w:asciiTheme="majorHAnsi" w:cstheme="majorBidi" w:eastAsiaTheme="majorEastAsia" w:hAnsiTheme="majorHAnsi"/>
-      <w:caps/>
-      <w:color w:val="F24F4F" w:themeColor="accent1"/>
-      <w:sz w:val="16"/>
-      <w:szCs w:val="16"/>
-    </w:rPr>
-  </w:style>
-  <w:style w:type="character" w:styleId="Heading1Char" w:customStyle="1">
-    <w:name w:val="Heading 1 Char"/>
-    <w:basedOn w:val="DefaultParagraphFont"/>
-    <w:link w:val="Heading1"/>
-    <w:uiPriority w:val="9"/>
-    <w:qFormat/>
-    <w:rPr>
-      <w:rFonts w:ascii="Century Gothic" w:hAnsi="Century Gothic" w:eastAsia="" w:cs="" w:asciiTheme="majorHAnsi" w:cstheme="majorBidi" w:eastAsiaTheme="majorEastAsia" w:hAnsiTheme="majorHAnsi"/>
-      <w:color w:val="F24F4F" w:themeColor="accent1"/>
-      <w:sz w:val="36"/>
-      <w:szCs w:val="36"/>
-    </w:rPr>
-  </w:style>
-  <w:style w:type="character" w:styleId="Heading2Char" w:customStyle="1">
-    <w:name w:val="Heading 2 Char"/>
-    <w:basedOn w:val="DefaultParagraphFont"/>
-    <w:link w:val="Heading2"/>
-    <w:uiPriority w:val="9"/>
-    <w:qFormat/>
-    <w:rPr>
-      <w:b/>
-      <w:bCs/>
-      <w:sz w:val="26"/>
-      <w:szCs w:val="26"/>
-    </w:rPr>
-  </w:style>
-  <w:style w:type="character" w:styleId="InternetLink">
-    <w:name w:val="Internet Link"/>
-    <w:basedOn w:val="DefaultParagraphFont"/>
-    <w:uiPriority w:val="99"/>
-    <w:unhideWhenUsed/>
-    <w:rPr>
-      <w:color w:val="4C483D" w:themeColor="hyperlink"/>
-      <w:u w:val="single"/>
-    </w:rPr>
-  </w:style>
-  <w:style w:type="character" w:styleId="Heading3Char" w:customStyle="1">
-    <w:name w:val="Heading 3 Char"/>
-    <w:basedOn w:val="DefaultParagraphFont"/>
-    <w:link w:val="Heading3"/>
-    <w:uiPriority w:val="9"/>
-    <w:qFormat/>
-    <w:rPr>
-      <w:b/>
-      <w:bCs/>
-      <w:i/>
-      <w:iCs/>
-      <w:sz w:val="24"/>
-      <w:szCs w:val="24"/>
-    </w:rPr>
-  </w:style>
-  <w:style w:type="character" w:styleId="Heading4Char" w:customStyle="1">
-    <w:name w:val="Heading 4 Char"/>
-    <w:basedOn w:val="DefaultParagraphFont"/>
-    <w:link w:val="Heading4"/>
-    <w:uiPriority w:val="9"/>
-    <w:qFormat/>
-    <w:rPr>
-      <w:rFonts w:ascii="Century Gothic" w:hAnsi="Century Gothic" w:eastAsia="" w:cs="" w:asciiTheme="majorHAnsi" w:cstheme="majorBidi" w:eastAsiaTheme="majorEastAsia" w:hAnsiTheme="majorHAnsi"/>
-      <w:i/>
-      <w:iCs/>
-      <w:color w:val="DF1010" w:themeColor="accent1" w:themeShade="bf"/>
-    </w:rPr>
-  </w:style>
-  <w:style w:type="character" w:styleId="ListLabel1">
-    <w:name w:val="ListLabel 1"/>
-    <w:qFormat/>
-    <w:rPr>
-      <w:rFonts w:cs="Courier New"/>
-    </w:rPr>
-  </w:style>
-  <w:style w:type="character" w:styleId="ListLabel2">
-    <w:name w:val="ListLabel 2"/>
-    <w:qFormat/>
-    <w:rPr>
-      <w:rFonts w:cs="Courier New"/>
-    </w:rPr>
-  </w:style>
-  <w:style w:type="character" w:styleId="ListLabel3">
-    <w:name w:val="ListLabel 3"/>
-    <w:qFormat/>
-    <w:rPr>
-      <w:rFonts w:cs="Courier New"/>
-    </w:rPr>
-  </w:style>
-  <w:style w:type="character" w:styleId="ListLabel4">
-    <w:name w:val="ListLabel 4"/>
-    <w:qFormat/>
-    <w:rPr>
-      <w:sz w:val="20"/>
-    </w:rPr>
-  </w:style>
-  <w:style w:type="character" w:styleId="ListLabel5">
-    <w:name w:val="ListLabel 5"/>
-    <w:qFormat/>
-    <w:rPr>
-      <w:sz w:val="20"/>
-    </w:rPr>
-  </w:style>
-  <w:style w:type="character" w:styleId="ListLabel6">
-    <w:name w:val="ListLabel 6"/>
-    <w:qFormat/>
-    <w:rPr>
-      <w:sz w:val="20"/>
-    </w:rPr>
-  </w:style>
-  <w:style w:type="character" w:styleId="ListLabel7">
-    <w:name w:val="ListLabel 7"/>
-    <w:qFormat/>
-    <w:rPr>
-      <w:sz w:val="20"/>
-    </w:rPr>
-  </w:style>
-  <w:style w:type="character" w:styleId="ListLabel8">
-    <w:name w:val="ListLabel 8"/>
-    <w:qFormat/>
-    <w:rPr>
-      <w:sz w:val="20"/>
-    </w:rPr>
-  </w:style>
-  <w:style w:type="character" w:styleId="ListLabel9">
-    <w:name w:val="ListLabel 9"/>
-    <w:qFormat/>
-    <w:rPr>
-      <w:sz w:val="20"/>
-    </w:rPr>
-  </w:style>
-  <w:style w:type="character" w:styleId="ListLabel10">
-    <w:name w:val="ListLabel 10"/>
-    <w:qFormat/>
-    <w:rPr>
-      <w:sz w:val="20"/>
-    </w:rPr>
-  </w:style>
-  <w:style w:type="character" w:styleId="ListLabel11">
-    <w:name w:val="ListLabel 11"/>
-    <w:qFormat/>
-    <w:rPr>
-      <w:sz w:val="20"/>
-    </w:rPr>
-  </w:style>
-  <w:style w:type="character" w:styleId="ListLabel12">
-    <w:name w:val="ListLabel 12"/>
-    <w:qFormat/>
-    <w:rPr>
-      <w:sz w:val="20"/>
-    </w:rPr>
-  </w:style>
-  <w:style w:type="character" w:styleId="ListLabel13">
-    <w:name w:val="ListLabel 13"/>
-    <w:qFormat/>
-    <w:rPr>
-      <w:rFonts w:eastAsia="" w:cs=""/>
-    </w:rPr>
-  </w:style>
-  <w:style w:type="character" w:styleId="ListLabel14">
-    <w:name w:val="ListLabel 14"/>
-    <w:qFormat/>
-    <w:rPr>
-      <w:rFonts w:cs="Courier New"/>
-    </w:rPr>
-  </w:style>
-  <w:style w:type="character" w:styleId="ListLabel15">
-    <w:name w:val="ListLabel 15"/>
-    <w:qFormat/>
-    <w:rPr>
-      <w:rFonts w:cs="Courier New"/>
-    </w:rPr>
-  </w:style>
-  <w:style w:type="character" w:styleId="ListLabel16">
-    <w:name w:val="ListLabel 16"/>
-    <w:qFormat/>
-    <w:rPr>
-      <w:rFonts w:cs="Courier New"/>
-    </w:rPr>
-  </w:style>
-  <w:style w:type="character" w:styleId="ListLabel17">
-    <w:name w:val="ListLabel 17"/>
-    <w:qFormat/>
-    <w:rPr>
-      <w:sz w:val="20"/>
-    </w:rPr>
-  </w:style>
-  <w:style w:type="character" w:styleId="ListLabel18">
-    <w:name w:val="ListLabel 18"/>
-    <w:qFormat/>
-    <w:rPr>
-      <w:sz w:val="20"/>
-    </w:rPr>
-  </w:style>
-  <w:style w:type="character" w:styleId="ListLabel19">
-    <w:name w:val="ListLabel 19"/>
-    <w:qFormat/>
-    <w:rPr>
-      <w:sz w:val="20"/>
-    </w:rPr>
-  </w:style>
-  <w:style w:type="character" w:styleId="ListLabel20">
-    <w:name w:val="ListLabel 20"/>
-    <w:qFormat/>
-    <w:rPr>
-      <w:sz w:val="20"/>
-    </w:rPr>
-  </w:style>
-  <w:style w:type="character" w:styleId="ListLabel21">
-    <w:name w:val="ListLabel 21"/>
-    <w:qFormat/>
-    <w:rPr>
-      <w:sz w:val="20"/>
-    </w:rPr>
-  </w:style>
-  <w:style w:type="character" w:styleId="ListLabel22">
-    <w:name w:val="ListLabel 22"/>
-    <w:qFormat/>
-    <w:rPr>
-      <w:sz w:val="20"/>
-    </w:rPr>
-  </w:style>
-  <w:style w:type="character" w:styleId="ListLabel23">
-    <w:name w:val="ListLabel 23"/>
-    <w:qFormat/>
-    <w:rPr>
-      <w:sz w:val="20"/>
-    </w:rPr>
-  </w:style>
-  <w:style w:type="character" w:styleId="ListLabel24">
-    <w:name w:val="ListLabel 24"/>
-    <w:qFormat/>
-    <w:rPr>
-      <w:sz w:val="20"/>
-    </w:rPr>
-  </w:style>
-  <w:style w:type="character" w:styleId="ListLabel25">
-    <w:name w:val="ListLabel 25"/>
-    <w:qFormat/>
-    <w:rPr>
-      <w:sz w:val="20"/>
-    </w:rPr>
-  </w:style>
-  <w:style w:type="character" w:styleId="ListLabel26">
-    <w:name w:val="ListLabel 26"/>
-    <w:qFormat/>
-    <w:rPr>
-      <w:rFonts w:cs="Courier New"/>
-    </w:rPr>
-  </w:style>
-  <w:style w:type="character" w:styleId="ListLabel27">
-    <w:name w:val="ListLabel 27"/>
-    <w:qFormat/>
-    <w:rPr>
-      <w:rFonts w:cs="Courier New"/>
-    </w:rPr>
-  </w:style>
-  <w:style w:type="character" w:styleId="ListLabel28">
-    <w:name w:val="ListLabel 28"/>
-    <w:qFormat/>
-    <w:rPr>
-      <w:rFonts w:cs="Courier New"/>
-    </w:rPr>
-  </w:style>
-  <w:style w:type="character" w:styleId="ListLabel29">
-    <w:name w:val="ListLabel 29"/>
-    <w:qFormat/>
-    <w:rPr>
-      <w:rFonts w:eastAsia="" w:cs=""/>
-    </w:rPr>
-  </w:style>
-  <w:style w:type="character" w:styleId="ListLabel30">
-    <w:name w:val="ListLabel 30"/>
-    <w:qFormat/>
-    <w:rPr>
-      <w:rFonts w:cs="Courier New"/>
-    </w:rPr>
-  </w:style>
-  <w:style w:type="character" w:styleId="ListLabel31">
-    <w:name w:val="ListLabel 31"/>
-    <w:qFormat/>
-    <w:rPr>
-      <w:rFonts w:cs="Courier New"/>
-    </w:rPr>
-  </w:style>
-  <w:style w:type="character" w:styleId="ListLabel32">
-    <w:name w:val="ListLabel 32"/>
-    <w:qFormat/>
-    <w:rPr>
-      <w:rFonts w:cs="Courier New"/>
-    </w:rPr>
-  </w:style>
-  <w:style w:type="character" w:styleId="ListLabel33">
-    <w:name w:val="ListLabel 33"/>
-    <w:qFormat/>
-    <w:rPr>
-      <w:rFonts w:cs="Courier New"/>
-    </w:rPr>
-  </w:style>
-  <w:style w:type="character" w:styleId="ListLabel34">
-    <w:name w:val="ListLabel 34"/>
-    <w:qFormat/>
-    <w:rPr>
-      <w:rFonts w:cs="Courier New"/>
-    </w:rPr>
-  </w:style>
-  <w:style w:type="character" w:styleId="ListLabel35">
-    <w:name w:val="ListLabel 35"/>
-    <w:qFormat/>
-    <w:rPr>
-      <w:rFonts w:cs="Courier New"/>
-    </w:rPr>
-  </w:style>
-  <w:style w:type="character" w:styleId="ListLabel36">
-    <w:name w:val="ListLabel 36"/>
-    <w:qFormat/>
-    <w:rPr>
-      <w:rFonts w:cs="Courier New"/>
-    </w:rPr>
-  </w:style>
-  <w:style w:type="character" w:styleId="ListLabel37">
-    <w:name w:val="ListLabel 37"/>
-    <w:qFormat/>
-    <w:rPr>
-      <w:rFonts w:cs="Courier New"/>
-    </w:rPr>
-  </w:style>
-  <w:style w:type="character" w:styleId="ListLabel38">
-    <w:name w:val="ListLabel 38"/>
-    <w:qFormat/>
-    <w:rPr>
-      <w:rFonts w:cs="Courier New"/>
-    </w:rPr>
-  </w:style>
-  <w:style w:type="paragraph" w:styleId="Heading">
-    <w:name w:val="Heading"/>
-    <w:basedOn w:val="Normal"/>
-    <w:next w:val="TextBody"/>
-    <w:qFormat/>
-    <w:pPr>
-      <w:keepNext/>
-      <w:spacing w:before="240" w:after="120"/>
-    </w:pPr>
-    <w:rPr>
-      <w:rFonts w:ascii="Liberation Sans" w:hAnsi="Liberation Sans" w:eastAsia="Noto Sans CJK SC Regular" w:cs="FreeSans"/>
-      <w:sz w:val="28"/>
-      <w:szCs w:val="28"/>
-    </w:rPr>
-  </w:style>
-  <w:style w:type="paragraph" w:styleId="TextBody">
-    <w:name w:val="Body Text"/>
-    <w:basedOn w:val="Normal"/>
-    <w:pPr>
-      <w:spacing w:lineRule="auto" w:line="288" w:before="0" w:after="140"/>
-    </w:pPr>
-    <w:rPr/>
-  </w:style>
-  <w:style w:type="paragraph" w:styleId="List">
-    <w:name w:val="List"/>
-    <w:basedOn w:val="TextBody"/>
-    <w:pPr/>
-    <w:rPr>
-      <w:rFonts w:cs="FreeSans"/>
-    </w:rPr>
-  </w:style>
-  <w:style w:type="paragraph" w:styleId="Caption">
-    <w:name w:val="Caption"/>
-    <w:basedOn w:val="Normal"/>
-    <w:qFormat/>
-    <w:pPr>
-      <w:suppressLineNumbers/>
-      <w:spacing w:before="120" w:after="120"/>
-    </w:pPr>
-    <w:rPr>
-      <w:rFonts w:cs="FreeSans"/>
-      <w:i/>
-      <w:iCs/>
-      <w:sz w:val="24"/>
-      <w:szCs w:val="24"/>
-    </w:rPr>
-  </w:style>
-  <w:style w:type="paragraph" w:styleId="Index">
-    <w:name w:val="Index"/>
-    <w:basedOn w:val="Normal"/>
-    <w:qFormat/>
-    <w:pPr>
-      <w:suppressLineNumbers/>
-    </w:pPr>
-    <w:rPr>
-      <w:rFonts w:cs="FreeSans"/>
-    </w:rPr>
-  </w:style>
-  <w:style w:type="paragraph" w:styleId="Logo" w:customStyle="1">
-    <w:name w:val="Logo"/>
-    <w:basedOn w:val="Normal"/>
-    <w:uiPriority w:val="99"/>
-    <w:semiHidden/>
-    <w:unhideWhenUsed/>
-    <w:qFormat/>
-    <w:pPr>
-      <w:spacing w:before="600" w:after="320"/>
-    </w:pPr>
-    <w:rPr/>
-  </w:style>
-  <w:style w:type="paragraph" w:styleId="Title">
-    <w:name w:val="Title"/>
-    <w:basedOn w:val="Normal"/>
-    <w:next w:val="Normal"/>
-    <w:link w:val="TitleChar"/>
-    <w:uiPriority w:val="10"/>
-    <w:qFormat/>
-    <w:pPr>
-      <w:spacing w:lineRule="auto" w:line="240" w:before="0" w:after="600"/>
-      <w:contextualSpacing/>
-    </w:pPr>
-    <w:rPr>
-      <w:rFonts w:ascii="Century Gothic" w:hAnsi="Century Gothic" w:eastAsia="" w:cs="" w:asciiTheme="majorHAnsi" w:cstheme="majorBidi" w:eastAsiaTheme="majorEastAsia" w:hAnsiTheme="majorHAnsi"/>
-      <w:color w:val="F24F4F" w:themeColor="accent1"/>
-      <w:sz w:val="96"/>
-      <w:szCs w:val="96"/>
-    </w:rPr>
-  </w:style>
-  <w:style w:type="paragraph" w:styleId="Subtitle">
-    <w:name w:val="Subtitle"/>
-    <w:basedOn w:val="Normal"/>
-    <w:next w:val="Normal"/>
-    <w:link w:val="SubtitleChar"/>
-    <w:uiPriority w:val="11"/>
-    <w:qFormat/>
-    <w:pPr>
-      <w:spacing w:lineRule="auto" w:line="240" w:before="0" w:after="0"/>
-    </w:pPr>
-    <w:rPr>
-      <w:sz w:val="32"/>
-      <w:szCs w:val="32"/>
-    </w:rPr>
-  </w:style>
-  <w:style w:type="paragraph" w:styleId="NoSpacing">
-    <w:name w:val="No Spacing"/>
-    <w:uiPriority w:val="1"/>
-    <w:qFormat/>
-    <w:pPr>
-      <w:widowControl/>
-      <w:bidi w:val="0"/>
-      <w:spacing w:lineRule="auto" w:line="240" w:before="0" w:after="0"/>
-      <w:jc w:val="left"/>
-    </w:pPr>
-    <w:rPr>
-      <w:rFonts w:ascii="Garamond" w:hAnsi="Garamond" w:eastAsia="" w:cs="" w:asciiTheme="minorHAnsi" w:cstheme="minorBidi" w:eastAsiaTheme="minorEastAsia" w:hAnsiTheme="minorHAnsi"/>
-      <w:color w:val="4C483D" w:themeColor="text2"/>
-      <w:sz w:val="20"/>
-      <w:szCs w:val="20"/>
-      <w:lang w:val="en-US" w:eastAsia="ja-JP" w:bidi="ar-SA"/>
-    </w:rPr>
-  </w:style>
-  <w:style w:type="paragraph" w:styleId="ContactInfo" w:customStyle="1">
-    <w:name w:val="Contact Info"/>
-    <w:basedOn w:val="NoSpacing"/>
-    <w:uiPriority w:val="99"/>
-    <w:qFormat/>
-    <w:pPr/>
-    <w:rPr>
-      <w:color w:val="FFFFFF" w:themeColor="background1"/>
-      <w:sz w:val="22"/>
-      <w:szCs w:val="22"/>
-    </w:rPr>
-  </w:style>
-  <w:style w:type="paragraph" w:styleId="TableSpace" w:customStyle="1">
-    <w:name w:val="Table Space"/>
-    <w:basedOn w:val="NoSpacing"/>
-    <w:uiPriority w:val="99"/>
-    <w:qFormat/>
-    <w:pPr>
-      <w:spacing w:lineRule="exact" w:line="14"/>
-    </w:pPr>
-    <w:rPr/>
-  </w:style>
-  <w:style w:type="paragraph" w:styleId="Header">
-    <w:name w:val="Header"/>
-    <w:basedOn w:val="Normal"/>
-    <w:link w:val="HeaderChar"/>
-    <w:uiPriority w:val="99"/>
-    <w:unhideWhenUsed/>
-    <w:pPr>
-      <w:tabs>
-        <w:tab w:val="center" w:pos="4680" w:leader="none"/>
-        <w:tab w:val="right" w:pos="9360" w:leader="none"/>
-      </w:tabs>
-      <w:spacing w:lineRule="auto" w:line="240" w:before="0" w:after="0"/>
-    </w:pPr>
-    <w:rPr/>
-  </w:style>
-  <w:style w:type="paragraph" w:styleId="Footer">
-    <w:name w:val="Footer"/>
-    <w:basedOn w:val="Normal"/>
-    <w:link w:val="FooterChar"/>
-    <w:uiPriority w:val="99"/>
-    <w:unhideWhenUsed/>
-    <w:qFormat/>
-    <w:pPr>
-      <w:spacing w:lineRule="auto" w:line="240" w:before="0" w:after="0"/>
-    </w:pPr>
-    <w:rPr>
-      <w:rFonts w:ascii="Century Gothic" w:hAnsi="Century Gothic" w:eastAsia="" w:cs="" w:asciiTheme="majorHAnsi" w:cstheme="majorBidi" w:eastAsiaTheme="majorEastAsia" w:hAnsiTheme="majorHAnsi"/>
-      <w:caps/>
-      <w:color w:val="F24F4F" w:themeColor="accent1"/>
-      <w:sz w:val="16"/>
-      <w:szCs w:val="16"/>
-    </w:rPr>
-  </w:style>
-  <w:style w:type="paragraph" w:styleId="TOCHeading">
-    <w:name w:val="TOC Heading"/>
-    <w:basedOn w:val="Heading1"/>
-    <w:next w:val="Normal"/>
-    <w:uiPriority w:val="39"/>
-    <w:unhideWhenUsed/>
-    <w:qFormat/>
-    <w:pPr>
-      <w:pBdr/>
-      <w:spacing w:before="0" w:after="400"/>
-    </w:pPr>
-    <w:rPr>
-      <w:color w:val="DF1010" w:themeColor="accent1" w:themeShade="bf"/>
-      <w:sz w:val="72"/>
-      <w:szCs w:val="72"/>
-    </w:rPr>
-  </w:style>
-  <w:style w:type="paragraph" w:styleId="Contents1">
-    <w:name w:val="TOC 1"/>
-    <w:basedOn w:val="Normal"/>
-    <w:next w:val="Normal"/>
-    <w:autoRedefine/>
-    <w:uiPriority w:val="39"/>
-    <w:unhideWhenUsed/>
-    <w:pPr>
-      <w:spacing w:lineRule="auto" w:line="240" w:before="0" w:after="140"/>
-      <w:ind w:right="3240" w:hanging="0"/>
-    </w:pPr>
-    <w:rPr>
-      <w:b/>
-      <w:bCs/>
-      <w:sz w:val="26"/>
-      <w:szCs w:val="26"/>
-    </w:rPr>
-  </w:style>
-  <w:style w:type="paragraph" w:styleId="Contents2">
-    <w:name w:val="TOC 2"/>
-    <w:basedOn w:val="Normal"/>
-    <w:next w:val="Normal"/>
-    <w:autoRedefine/>
-    <w:uiPriority w:val="39"/>
-    <w:unhideWhenUsed/>
-    <w:pPr>
-      <w:tabs>
-        <w:tab w:val="right" w:pos="9350" w:leader="dot"/>
-      </w:tabs>
-      <w:spacing w:lineRule="auto" w:line="240" w:before="0" w:after="100"/>
-      <w:ind w:left="720" w:right="3240" w:hanging="0"/>
-    </w:pPr>
-    <w:rPr>
-      <w:sz w:val="22"/>
-      <w:szCs w:val="22"/>
-    </w:rPr>
-  </w:style>
-  <w:style w:type="paragraph" w:styleId="LogoAlt" w:customStyle="1">
-    <w:name w:val="Logo Alt."/>
-    <w:basedOn w:val="Normal"/>
-    <w:uiPriority w:val="99"/>
-    <w:unhideWhenUsed/>
-    <w:qFormat/>
-    <w:pPr>
-      <w:spacing w:lineRule="auto" w:line="240" w:before="720" w:after="320"/>
-      <w:ind w:left="720" w:hanging="0"/>
-    </w:pPr>
-    <w:rPr/>
-  </w:style>
-  <w:style w:type="paragraph" w:styleId="FooterAlt" w:customStyle="1">
-    <w:name w:val="Footer Alt."/>
-    <w:basedOn w:val="Normal"/>
-    <w:uiPriority w:val="99"/>
-    <w:unhideWhenUsed/>
-    <w:qFormat/>
-    <w:pPr>
-      <w:spacing w:lineRule="auto" w:line="240" w:before="0" w:after="0"/>
-    </w:pPr>
-    <w:rPr>
-      <w:i/>
-      <w:iCs/>
-      <w:sz w:val="18"/>
-      <w:szCs w:val="18"/>
-    </w:rPr>
-  </w:style>
-  <w:style w:type="paragraph" w:styleId="TipText" w:customStyle="1">
-    <w:name w:val="Tip Text"/>
-    <w:basedOn w:val="Normal"/>
-    <w:uiPriority w:val="99"/>
-    <w:qFormat/>
-    <w:pPr>
-      <w:spacing w:lineRule="auto" w:line="264" w:before="160" w:after="160"/>
-      <w:ind w:right="576" w:hanging="0"/>
-    </w:pPr>
-    <w:rPr>
-      <w:rFonts w:ascii="Century Gothic" w:hAnsi="Century Gothic" w:eastAsia="" w:cs="" w:asciiTheme="majorHAnsi" w:cstheme="majorBidi" w:eastAsiaTheme="majorEastAsia" w:hAnsiTheme="majorHAnsi"/>
-      <w:i/>
-      <w:iCs/>
-      <w:sz w:val="16"/>
-      <w:szCs w:val="16"/>
-    </w:rPr>
-  </w:style>
-  <w:style w:type="paragraph" w:styleId="Icon" w:customStyle="1">
-    <w:name w:val="Icon"/>
-    <w:basedOn w:val="Normal"/>
-    <w:uiPriority w:val="99"/>
-    <w:unhideWhenUsed/>
-    <w:qFormat/>
-    <w:pPr>
-      <w:spacing w:lineRule="auto" w:line="240" w:before="160" w:after="160"/>
-      <w:jc w:val="center"/>
-    </w:pPr>
-    <w:rPr/>
-  </w:style>
-  <w:style w:type="paragraph" w:styleId="Contents3">
-    <w:name w:val="TOC 3"/>
-    <w:basedOn w:val="Normal"/>
-    <w:next w:val="Normal"/>
-    <w:autoRedefine/>
-    <w:uiPriority w:val="39"/>
-    <w:semiHidden/>
-    <w:unhideWhenUsed/>
-    <w:pPr>
-      <w:spacing w:before="0" w:after="100"/>
-      <w:ind w:left="720" w:right="3240" w:hanging="0"/>
-    </w:pPr>
-    <w:rPr/>
-  </w:style>
-  <w:style w:type="paragraph" w:styleId="Contents4">
-    <w:name w:val="TOC 4"/>
-    <w:basedOn w:val="Normal"/>
-    <w:next w:val="Normal"/>
-    <w:autoRedefine/>
-    <w:uiPriority w:val="39"/>
-    <w:semiHidden/>
-    <w:unhideWhenUsed/>
-    <w:pPr>
-      <w:spacing w:before="0" w:after="100"/>
-      <w:ind w:left="720" w:right="3240" w:hanging="0"/>
-    </w:pPr>
-    <w:rPr/>
-  </w:style>
-  <w:style w:type="paragraph" w:styleId="NormalWeb">
-    <w:name w:val="Normal (Web)"/>
-    <w:basedOn w:val="Normal"/>
-    <w:uiPriority w:val="99"/>
-    <w:semiHidden/>
-    <w:unhideWhenUsed/>
-    <w:qFormat/>
-    <w:rsid w:val="004631a3"/>
-    <w:pPr>
-      <w:spacing w:lineRule="auto" w:line="240" w:beforeAutospacing="1" w:afterAutospacing="1"/>
-    </w:pPr>
-    <w:rPr>
-      <w:rFonts w:ascii="Times New Roman" w:hAnsi="Times New Roman" w:eastAsia="Times New Roman" w:cs="Times New Roman"/>
-      <w:color w:val="00000A"/>
-      <w:sz w:val="24"/>
-      <w:szCs w:val="24"/>
-      <w:lang w:val="is-IS" w:eastAsia="is-IS"/>
-    </w:rPr>
-  </w:style>
-  <w:style w:type="paragraph" w:styleId="ListParagraph">
-    <w:name w:val="List Paragraph"/>
-    <w:basedOn w:val="Normal"/>
-    <w:uiPriority w:val="34"/>
-    <w:unhideWhenUsed/>
-    <w:qFormat/>
-    <w:rsid w:val="00695bd4"/>
-    <w:pPr>
-      <w:spacing w:before="0" w:after="320"/>
-      <w:ind w:left="720" w:hanging="0"/>
-      <w:contextualSpacing/>
-    </w:pPr>
-    <w:rPr/>
-  </w:style>
-  <w:style w:type="paragraph" w:styleId="FrameContents">
-    <w:name w:val="Frame Contents"/>
-    <w:basedOn w:val="Normal"/>
-    <w:qFormat/>
-    <w:pPr/>
-    <w:rPr/>
-  </w:style>
-  <w:style w:type="numbering" w:styleId="NoList" w:default="1">
-    <w:name w:val="No List"/>
-    <w:uiPriority w:val="99"/>
-    <w:semiHidden/>
-    <w:unhideWhenUsed/>
-    <w:qFormat/>
   </w:style>
   <w:style w:type="table" w:default="1" w:styleId="TableNormal">
     <w:name w:val="Normal Table"/>
@@ -3064,21 +2874,730 @@
       </w:tblCellMar>
     </w:tblPr>
   </w:style>
+  <w:style w:type="numbering" w:default="1" w:styleId="NoList">
+    <w:name w:val="No List"/>
+    <w:uiPriority w:val="99"/>
+    <w:semiHidden/>
+    <w:unhideWhenUsed/>
+  </w:style>
+  <w:style w:type="character" w:styleId="PlaceholderText">
+    <w:name w:val="Placeholder Text"/>
+    <w:basedOn w:val="DefaultParagraphFont"/>
+    <w:uiPriority w:val="99"/>
+    <w:semiHidden/>
+    <w:qFormat/>
+    <w:rPr>
+      <w:color w:val="808080"/>
+    </w:rPr>
+  </w:style>
+  <w:style w:type="character" w:customStyle="1" w:styleId="TitleChar">
+    <w:name w:val="Title Char"/>
+    <w:basedOn w:val="DefaultParagraphFont"/>
+    <w:link w:val="Title"/>
+    <w:uiPriority w:val="10"/>
+    <w:qFormat/>
+    <w:rPr>
+      <w:rFonts w:asciiTheme="majorHAnsi" w:eastAsiaTheme="majorEastAsia" w:hAnsiTheme="majorHAnsi" w:cstheme="majorBidi"/>
+      <w:color w:val="F24F4F" w:themeColor="accent1"/>
+      <w:sz w:val="96"/>
+      <w:szCs w:val="96"/>
+    </w:rPr>
+  </w:style>
+  <w:style w:type="character" w:customStyle="1" w:styleId="SubtitleChar">
+    <w:name w:val="Subtitle Char"/>
+    <w:basedOn w:val="DefaultParagraphFont"/>
+    <w:link w:val="Subtitle"/>
+    <w:uiPriority w:val="11"/>
+    <w:qFormat/>
+    <w:rPr>
+      <w:sz w:val="32"/>
+      <w:szCs w:val="32"/>
+    </w:rPr>
+  </w:style>
+  <w:style w:type="character" w:customStyle="1" w:styleId="HeaderChar">
+    <w:name w:val="Header Char"/>
+    <w:basedOn w:val="DefaultParagraphFont"/>
+    <w:link w:val="Header"/>
+    <w:uiPriority w:val="99"/>
+    <w:qFormat/>
+  </w:style>
+  <w:style w:type="character" w:customStyle="1" w:styleId="FooterChar">
+    <w:name w:val="Footer Char"/>
+    <w:basedOn w:val="DefaultParagraphFont"/>
+    <w:link w:val="Footer"/>
+    <w:uiPriority w:val="99"/>
+    <w:qFormat/>
+    <w:rPr>
+      <w:rFonts w:asciiTheme="majorHAnsi" w:eastAsiaTheme="majorEastAsia" w:hAnsiTheme="majorHAnsi" w:cstheme="majorBidi"/>
+      <w:caps/>
+      <w:color w:val="F24F4F" w:themeColor="accent1"/>
+      <w:sz w:val="16"/>
+      <w:szCs w:val="16"/>
+    </w:rPr>
+  </w:style>
+  <w:style w:type="character" w:customStyle="1" w:styleId="Heading1Char">
+    <w:name w:val="Heading 1 Char"/>
+    <w:basedOn w:val="DefaultParagraphFont"/>
+    <w:link w:val="Heading1"/>
+    <w:uiPriority w:val="9"/>
+    <w:qFormat/>
+    <w:rPr>
+      <w:rFonts w:asciiTheme="majorHAnsi" w:eastAsiaTheme="majorEastAsia" w:hAnsiTheme="majorHAnsi" w:cstheme="majorBidi"/>
+      <w:color w:val="F24F4F" w:themeColor="accent1"/>
+      <w:sz w:val="36"/>
+      <w:szCs w:val="36"/>
+    </w:rPr>
+  </w:style>
+  <w:style w:type="character" w:customStyle="1" w:styleId="Heading2Char">
+    <w:name w:val="Heading 2 Char"/>
+    <w:basedOn w:val="DefaultParagraphFont"/>
+    <w:link w:val="Heading2"/>
+    <w:uiPriority w:val="9"/>
+    <w:qFormat/>
+    <w:rPr>
+      <w:b/>
+      <w:bCs/>
+      <w:sz w:val="26"/>
+      <w:szCs w:val="26"/>
+    </w:rPr>
+  </w:style>
+  <w:style w:type="character" w:customStyle="1" w:styleId="InternetLink">
+    <w:name w:val="Internet Link"/>
+    <w:basedOn w:val="DefaultParagraphFont"/>
+    <w:uiPriority w:val="99"/>
+    <w:unhideWhenUsed/>
+    <w:rPr>
+      <w:color w:val="4C483D" w:themeColor="hyperlink"/>
+      <w:u w:val="single"/>
+    </w:rPr>
+  </w:style>
+  <w:style w:type="character" w:customStyle="1" w:styleId="Heading3Char">
+    <w:name w:val="Heading 3 Char"/>
+    <w:basedOn w:val="DefaultParagraphFont"/>
+    <w:link w:val="Heading3"/>
+    <w:uiPriority w:val="9"/>
+    <w:qFormat/>
+    <w:rPr>
+      <w:b/>
+      <w:bCs/>
+      <w:i/>
+      <w:iCs/>
+      <w:sz w:val="24"/>
+      <w:szCs w:val="24"/>
+    </w:rPr>
+  </w:style>
+  <w:style w:type="character" w:customStyle="1" w:styleId="Heading4Char">
+    <w:name w:val="Heading 4 Char"/>
+    <w:basedOn w:val="DefaultParagraphFont"/>
+    <w:link w:val="Heading4"/>
+    <w:uiPriority w:val="9"/>
+    <w:qFormat/>
+    <w:rPr>
+      <w:rFonts w:asciiTheme="majorHAnsi" w:eastAsiaTheme="majorEastAsia" w:hAnsiTheme="majorHAnsi" w:cstheme="majorBidi"/>
+      <w:i/>
+      <w:iCs/>
+      <w:color w:val="DF1010" w:themeColor="accent1" w:themeShade="BF"/>
+    </w:rPr>
+  </w:style>
+  <w:style w:type="character" w:customStyle="1" w:styleId="ListLabel1">
+    <w:name w:val="ListLabel 1"/>
+    <w:qFormat/>
+    <w:rPr>
+      <w:rFonts w:cs="Courier New"/>
+    </w:rPr>
+  </w:style>
+  <w:style w:type="character" w:customStyle="1" w:styleId="ListLabel2">
+    <w:name w:val="ListLabel 2"/>
+    <w:qFormat/>
+    <w:rPr>
+      <w:rFonts w:cs="Courier New"/>
+    </w:rPr>
+  </w:style>
+  <w:style w:type="character" w:customStyle="1" w:styleId="ListLabel3">
+    <w:name w:val="ListLabel 3"/>
+    <w:qFormat/>
+    <w:rPr>
+      <w:rFonts w:cs="Courier New"/>
+    </w:rPr>
+  </w:style>
+  <w:style w:type="character" w:customStyle="1" w:styleId="ListLabel4">
+    <w:name w:val="ListLabel 4"/>
+    <w:qFormat/>
+    <w:rPr>
+      <w:sz w:val="20"/>
+    </w:rPr>
+  </w:style>
+  <w:style w:type="character" w:customStyle="1" w:styleId="ListLabel5">
+    <w:name w:val="ListLabel 5"/>
+    <w:qFormat/>
+    <w:rPr>
+      <w:sz w:val="20"/>
+    </w:rPr>
+  </w:style>
+  <w:style w:type="character" w:customStyle="1" w:styleId="ListLabel6">
+    <w:name w:val="ListLabel 6"/>
+    <w:qFormat/>
+    <w:rPr>
+      <w:sz w:val="20"/>
+    </w:rPr>
+  </w:style>
+  <w:style w:type="character" w:customStyle="1" w:styleId="ListLabel7">
+    <w:name w:val="ListLabel 7"/>
+    <w:qFormat/>
+    <w:rPr>
+      <w:sz w:val="20"/>
+    </w:rPr>
+  </w:style>
+  <w:style w:type="character" w:customStyle="1" w:styleId="ListLabel8">
+    <w:name w:val="ListLabel 8"/>
+    <w:qFormat/>
+    <w:rPr>
+      <w:sz w:val="20"/>
+    </w:rPr>
+  </w:style>
+  <w:style w:type="character" w:customStyle="1" w:styleId="ListLabel9">
+    <w:name w:val="ListLabel 9"/>
+    <w:qFormat/>
+    <w:rPr>
+      <w:sz w:val="20"/>
+    </w:rPr>
+  </w:style>
+  <w:style w:type="character" w:customStyle="1" w:styleId="ListLabel10">
+    <w:name w:val="ListLabel 10"/>
+    <w:qFormat/>
+    <w:rPr>
+      <w:sz w:val="20"/>
+    </w:rPr>
+  </w:style>
+  <w:style w:type="character" w:customStyle="1" w:styleId="ListLabel11">
+    <w:name w:val="ListLabel 11"/>
+    <w:qFormat/>
+    <w:rPr>
+      <w:sz w:val="20"/>
+    </w:rPr>
+  </w:style>
+  <w:style w:type="character" w:customStyle="1" w:styleId="ListLabel12">
+    <w:name w:val="ListLabel 12"/>
+    <w:qFormat/>
+    <w:rPr>
+      <w:sz w:val="20"/>
+    </w:rPr>
+  </w:style>
+  <w:style w:type="character" w:customStyle="1" w:styleId="ListLabel13">
+    <w:name w:val="ListLabel 13"/>
+    <w:qFormat/>
+  </w:style>
+  <w:style w:type="character" w:customStyle="1" w:styleId="ListLabel14">
+    <w:name w:val="ListLabel 14"/>
+    <w:qFormat/>
+    <w:rPr>
+      <w:rFonts w:cs="Courier New"/>
+    </w:rPr>
+  </w:style>
+  <w:style w:type="character" w:customStyle="1" w:styleId="ListLabel15">
+    <w:name w:val="ListLabel 15"/>
+    <w:qFormat/>
+    <w:rPr>
+      <w:rFonts w:cs="Courier New"/>
+    </w:rPr>
+  </w:style>
+  <w:style w:type="character" w:customStyle="1" w:styleId="ListLabel16">
+    <w:name w:val="ListLabel 16"/>
+    <w:qFormat/>
+    <w:rPr>
+      <w:rFonts w:cs="Courier New"/>
+    </w:rPr>
+  </w:style>
+  <w:style w:type="character" w:customStyle="1" w:styleId="ListLabel17">
+    <w:name w:val="ListLabel 17"/>
+    <w:qFormat/>
+    <w:rPr>
+      <w:sz w:val="20"/>
+    </w:rPr>
+  </w:style>
+  <w:style w:type="character" w:customStyle="1" w:styleId="ListLabel18">
+    <w:name w:val="ListLabel 18"/>
+    <w:qFormat/>
+    <w:rPr>
+      <w:sz w:val="20"/>
+    </w:rPr>
+  </w:style>
+  <w:style w:type="character" w:customStyle="1" w:styleId="ListLabel19">
+    <w:name w:val="ListLabel 19"/>
+    <w:qFormat/>
+    <w:rPr>
+      <w:sz w:val="20"/>
+    </w:rPr>
+  </w:style>
+  <w:style w:type="character" w:customStyle="1" w:styleId="ListLabel20">
+    <w:name w:val="ListLabel 20"/>
+    <w:qFormat/>
+    <w:rPr>
+      <w:sz w:val="20"/>
+    </w:rPr>
+  </w:style>
+  <w:style w:type="character" w:customStyle="1" w:styleId="ListLabel21">
+    <w:name w:val="ListLabel 21"/>
+    <w:qFormat/>
+    <w:rPr>
+      <w:sz w:val="20"/>
+    </w:rPr>
+  </w:style>
+  <w:style w:type="character" w:customStyle="1" w:styleId="ListLabel22">
+    <w:name w:val="ListLabel 22"/>
+    <w:qFormat/>
+    <w:rPr>
+      <w:sz w:val="20"/>
+    </w:rPr>
+  </w:style>
+  <w:style w:type="character" w:customStyle="1" w:styleId="ListLabel23">
+    <w:name w:val="ListLabel 23"/>
+    <w:qFormat/>
+    <w:rPr>
+      <w:sz w:val="20"/>
+    </w:rPr>
+  </w:style>
+  <w:style w:type="character" w:customStyle="1" w:styleId="ListLabel24">
+    <w:name w:val="ListLabel 24"/>
+    <w:qFormat/>
+    <w:rPr>
+      <w:sz w:val="20"/>
+    </w:rPr>
+  </w:style>
+  <w:style w:type="character" w:customStyle="1" w:styleId="ListLabel25">
+    <w:name w:val="ListLabel 25"/>
+    <w:qFormat/>
+    <w:rPr>
+      <w:sz w:val="20"/>
+    </w:rPr>
+  </w:style>
+  <w:style w:type="character" w:customStyle="1" w:styleId="ListLabel26">
+    <w:name w:val="ListLabel 26"/>
+    <w:qFormat/>
+    <w:rPr>
+      <w:rFonts w:cs="Courier New"/>
+    </w:rPr>
+  </w:style>
+  <w:style w:type="character" w:customStyle="1" w:styleId="ListLabel27">
+    <w:name w:val="ListLabel 27"/>
+    <w:qFormat/>
+    <w:rPr>
+      <w:rFonts w:cs="Courier New"/>
+    </w:rPr>
+  </w:style>
+  <w:style w:type="character" w:customStyle="1" w:styleId="ListLabel28">
+    <w:name w:val="ListLabel 28"/>
+    <w:qFormat/>
+    <w:rPr>
+      <w:rFonts w:cs="Courier New"/>
+    </w:rPr>
+  </w:style>
+  <w:style w:type="character" w:customStyle="1" w:styleId="ListLabel29">
+    <w:name w:val="ListLabel 29"/>
+    <w:qFormat/>
+  </w:style>
+  <w:style w:type="character" w:customStyle="1" w:styleId="ListLabel30">
+    <w:name w:val="ListLabel 30"/>
+    <w:qFormat/>
+    <w:rPr>
+      <w:rFonts w:cs="Courier New"/>
+    </w:rPr>
+  </w:style>
+  <w:style w:type="character" w:customStyle="1" w:styleId="ListLabel31">
+    <w:name w:val="ListLabel 31"/>
+    <w:qFormat/>
+    <w:rPr>
+      <w:rFonts w:cs="Courier New"/>
+    </w:rPr>
+  </w:style>
+  <w:style w:type="character" w:customStyle="1" w:styleId="ListLabel32">
+    <w:name w:val="ListLabel 32"/>
+    <w:qFormat/>
+    <w:rPr>
+      <w:rFonts w:cs="Courier New"/>
+    </w:rPr>
+  </w:style>
+  <w:style w:type="character" w:customStyle="1" w:styleId="ListLabel33">
+    <w:name w:val="ListLabel 33"/>
+    <w:qFormat/>
+    <w:rPr>
+      <w:rFonts w:cs="Courier New"/>
+    </w:rPr>
+  </w:style>
+  <w:style w:type="character" w:customStyle="1" w:styleId="ListLabel34">
+    <w:name w:val="ListLabel 34"/>
+    <w:qFormat/>
+    <w:rPr>
+      <w:rFonts w:cs="Courier New"/>
+    </w:rPr>
+  </w:style>
+  <w:style w:type="character" w:customStyle="1" w:styleId="ListLabel35">
+    <w:name w:val="ListLabel 35"/>
+    <w:qFormat/>
+    <w:rPr>
+      <w:rFonts w:cs="Courier New"/>
+    </w:rPr>
+  </w:style>
+  <w:style w:type="character" w:customStyle="1" w:styleId="ListLabel36">
+    <w:name w:val="ListLabel 36"/>
+    <w:qFormat/>
+    <w:rPr>
+      <w:rFonts w:cs="Courier New"/>
+    </w:rPr>
+  </w:style>
+  <w:style w:type="character" w:customStyle="1" w:styleId="ListLabel37">
+    <w:name w:val="ListLabel 37"/>
+    <w:qFormat/>
+    <w:rPr>
+      <w:rFonts w:cs="Courier New"/>
+    </w:rPr>
+  </w:style>
+  <w:style w:type="character" w:customStyle="1" w:styleId="ListLabel38">
+    <w:name w:val="ListLabel 38"/>
+    <w:qFormat/>
+    <w:rPr>
+      <w:rFonts w:cs="Courier New"/>
+    </w:rPr>
+  </w:style>
+  <w:style w:type="paragraph" w:customStyle="1" w:styleId="Heading">
+    <w:name w:val="Heading"/>
+    <w:basedOn w:val="Normal"/>
+    <w:next w:val="BodyText"/>
+    <w:qFormat/>
+    <w:pPr>
+      <w:keepNext/>
+      <w:spacing w:before="240" w:after="120"/>
+    </w:pPr>
+    <w:rPr>
+      <w:rFonts w:ascii="Liberation Sans" w:eastAsia="Noto Sans CJK SC Regular" w:hAnsi="Liberation Sans" w:cs="FreeSans"/>
+      <w:sz w:val="28"/>
+      <w:szCs w:val="28"/>
+    </w:rPr>
+  </w:style>
+  <w:style w:type="paragraph" w:styleId="BodyText">
+    <w:name w:val="Body Text"/>
+    <w:basedOn w:val="Normal"/>
+    <w:pPr>
+      <w:spacing w:after="140" w:line="288" w:lineRule="auto"/>
+    </w:pPr>
+  </w:style>
+  <w:style w:type="paragraph" w:styleId="List">
+    <w:name w:val="List"/>
+    <w:basedOn w:val="BodyText"/>
+    <w:rPr>
+      <w:rFonts w:cs="FreeSans"/>
+    </w:rPr>
+  </w:style>
+  <w:style w:type="paragraph" w:styleId="Caption">
+    <w:name w:val="caption"/>
+    <w:basedOn w:val="Normal"/>
+    <w:qFormat/>
+    <w:pPr>
+      <w:suppressLineNumbers/>
+      <w:spacing w:before="120" w:after="120"/>
+    </w:pPr>
+    <w:rPr>
+      <w:rFonts w:cs="FreeSans"/>
+      <w:i/>
+      <w:iCs/>
+      <w:sz w:val="24"/>
+      <w:szCs w:val="24"/>
+    </w:rPr>
+  </w:style>
+  <w:style w:type="paragraph" w:customStyle="1" w:styleId="Index">
+    <w:name w:val="Index"/>
+    <w:basedOn w:val="Normal"/>
+    <w:qFormat/>
+    <w:pPr>
+      <w:suppressLineNumbers/>
+    </w:pPr>
+    <w:rPr>
+      <w:rFonts w:cs="FreeSans"/>
+    </w:rPr>
+  </w:style>
+  <w:style w:type="paragraph" w:customStyle="1" w:styleId="Logo">
+    <w:name w:val="Logo"/>
+    <w:basedOn w:val="Normal"/>
+    <w:uiPriority w:val="99"/>
+    <w:semiHidden/>
+    <w:unhideWhenUsed/>
+    <w:qFormat/>
+    <w:pPr>
+      <w:spacing w:before="600"/>
+    </w:pPr>
+  </w:style>
+  <w:style w:type="paragraph" w:styleId="Title">
+    <w:name w:val="Title"/>
+    <w:basedOn w:val="Normal"/>
+    <w:next w:val="Normal"/>
+    <w:link w:val="TitleChar"/>
+    <w:uiPriority w:val="10"/>
+    <w:qFormat/>
+    <w:pPr>
+      <w:spacing w:after="600" w:line="240" w:lineRule="auto"/>
+      <w:contextualSpacing/>
+    </w:pPr>
+    <w:rPr>
+      <w:rFonts w:asciiTheme="majorHAnsi" w:eastAsiaTheme="majorEastAsia" w:hAnsiTheme="majorHAnsi" w:cstheme="majorBidi"/>
+      <w:color w:val="F24F4F" w:themeColor="accent1"/>
+      <w:sz w:val="96"/>
+      <w:szCs w:val="96"/>
+    </w:rPr>
+  </w:style>
+  <w:style w:type="paragraph" w:styleId="Subtitle">
+    <w:name w:val="Subtitle"/>
+    <w:basedOn w:val="Normal"/>
+    <w:next w:val="Normal"/>
+    <w:link w:val="SubtitleChar"/>
+    <w:uiPriority w:val="11"/>
+    <w:qFormat/>
+    <w:pPr>
+      <w:spacing w:after="0" w:line="240" w:lineRule="auto"/>
+    </w:pPr>
+    <w:rPr>
+      <w:sz w:val="32"/>
+      <w:szCs w:val="32"/>
+    </w:rPr>
+  </w:style>
+  <w:style w:type="paragraph" w:styleId="NoSpacing">
+    <w:name w:val="No Spacing"/>
+    <w:uiPriority w:val="1"/>
+    <w:qFormat/>
+  </w:style>
+  <w:style w:type="paragraph" w:customStyle="1" w:styleId="ContactInfo">
+    <w:name w:val="Contact Info"/>
+    <w:basedOn w:val="NoSpacing"/>
+    <w:uiPriority w:val="99"/>
+    <w:qFormat/>
+    <w:rPr>
+      <w:color w:val="FFFFFF" w:themeColor="background1"/>
+      <w:sz w:val="22"/>
+      <w:szCs w:val="22"/>
+    </w:rPr>
+  </w:style>
+  <w:style w:type="paragraph" w:customStyle="1" w:styleId="TableSpace">
+    <w:name w:val="Table Space"/>
+    <w:basedOn w:val="NoSpacing"/>
+    <w:uiPriority w:val="99"/>
+    <w:qFormat/>
+    <w:pPr>
+      <w:spacing w:line="14" w:lineRule="exact"/>
+    </w:pPr>
+  </w:style>
+  <w:style w:type="paragraph" w:styleId="Header">
+    <w:name w:val="header"/>
+    <w:basedOn w:val="Normal"/>
+    <w:link w:val="HeaderChar"/>
+    <w:uiPriority w:val="99"/>
+    <w:unhideWhenUsed/>
+    <w:pPr>
+      <w:tabs>
+        <w:tab w:val="center" w:pos="4680"/>
+        <w:tab w:val="right" w:pos="9360"/>
+      </w:tabs>
+      <w:spacing w:after="0" w:line="240" w:lineRule="auto"/>
+    </w:pPr>
+  </w:style>
+  <w:style w:type="paragraph" w:styleId="Footer">
+    <w:name w:val="footer"/>
+    <w:basedOn w:val="Normal"/>
+    <w:link w:val="FooterChar"/>
+    <w:uiPriority w:val="99"/>
+    <w:unhideWhenUsed/>
+    <w:qFormat/>
+    <w:pPr>
+      <w:spacing w:after="0" w:line="240" w:lineRule="auto"/>
+    </w:pPr>
+    <w:rPr>
+      <w:rFonts w:asciiTheme="majorHAnsi" w:eastAsiaTheme="majorEastAsia" w:hAnsiTheme="majorHAnsi" w:cstheme="majorBidi"/>
+      <w:caps/>
+      <w:color w:val="F24F4F" w:themeColor="accent1"/>
+      <w:sz w:val="16"/>
+      <w:szCs w:val="16"/>
+    </w:rPr>
+  </w:style>
+  <w:style w:type="paragraph" w:styleId="TOCHeading">
+    <w:name w:val="TOC Heading"/>
+    <w:basedOn w:val="Heading1"/>
+    <w:next w:val="Normal"/>
+    <w:uiPriority w:val="39"/>
+    <w:unhideWhenUsed/>
+    <w:qFormat/>
+    <w:pPr>
+      <w:spacing w:after="400"/>
+    </w:pPr>
+    <w:rPr>
+      <w:color w:val="DF1010" w:themeColor="accent1" w:themeShade="BF"/>
+      <w:sz w:val="72"/>
+      <w:szCs w:val="72"/>
+    </w:rPr>
+  </w:style>
+  <w:style w:type="paragraph" w:styleId="TOC1">
+    <w:name w:val="toc 1"/>
+    <w:basedOn w:val="Normal"/>
+    <w:next w:val="Normal"/>
+    <w:autoRedefine/>
+    <w:uiPriority w:val="39"/>
+    <w:unhideWhenUsed/>
+    <w:pPr>
+      <w:spacing w:after="140" w:line="240" w:lineRule="auto"/>
+      <w:ind w:right="3240"/>
+    </w:pPr>
+    <w:rPr>
+      <w:b/>
+      <w:bCs/>
+      <w:sz w:val="26"/>
+      <w:szCs w:val="26"/>
+    </w:rPr>
+  </w:style>
+  <w:style w:type="paragraph" w:styleId="TOC2">
+    <w:name w:val="toc 2"/>
+    <w:basedOn w:val="Normal"/>
+    <w:next w:val="Normal"/>
+    <w:autoRedefine/>
+    <w:uiPriority w:val="39"/>
+    <w:unhideWhenUsed/>
+    <w:pPr>
+      <w:tabs>
+        <w:tab w:val="right" w:leader="dot" w:pos="9350"/>
+      </w:tabs>
+      <w:spacing w:after="100" w:line="240" w:lineRule="auto"/>
+      <w:ind w:left="720" w:right="3240"/>
+    </w:pPr>
+    <w:rPr>
+      <w:sz w:val="22"/>
+      <w:szCs w:val="22"/>
+    </w:rPr>
+  </w:style>
+  <w:style w:type="paragraph" w:customStyle="1" w:styleId="LogoAlt">
+    <w:name w:val="Logo Alt."/>
+    <w:basedOn w:val="Normal"/>
+    <w:uiPriority w:val="99"/>
+    <w:unhideWhenUsed/>
+    <w:qFormat/>
+    <w:pPr>
+      <w:spacing w:before="720" w:line="240" w:lineRule="auto"/>
+      <w:ind w:left="720"/>
+    </w:pPr>
+  </w:style>
+  <w:style w:type="paragraph" w:customStyle="1" w:styleId="FooterAlt">
+    <w:name w:val="Footer Alt."/>
+    <w:basedOn w:val="Normal"/>
+    <w:uiPriority w:val="99"/>
+    <w:unhideWhenUsed/>
+    <w:qFormat/>
+    <w:pPr>
+      <w:spacing w:after="0" w:line="240" w:lineRule="auto"/>
+    </w:pPr>
+    <w:rPr>
+      <w:i/>
+      <w:iCs/>
+      <w:sz w:val="18"/>
+      <w:szCs w:val="18"/>
+    </w:rPr>
+  </w:style>
+  <w:style w:type="paragraph" w:customStyle="1" w:styleId="TipText">
+    <w:name w:val="Tip Text"/>
+    <w:basedOn w:val="Normal"/>
+    <w:uiPriority w:val="99"/>
+    <w:qFormat/>
+    <w:pPr>
+      <w:spacing w:before="160" w:after="160" w:line="264" w:lineRule="auto"/>
+      <w:ind w:right="576"/>
+    </w:pPr>
+    <w:rPr>
+      <w:rFonts w:asciiTheme="majorHAnsi" w:eastAsiaTheme="majorEastAsia" w:hAnsiTheme="majorHAnsi" w:cstheme="majorBidi"/>
+      <w:i/>
+      <w:iCs/>
+      <w:sz w:val="16"/>
+      <w:szCs w:val="16"/>
+    </w:rPr>
+  </w:style>
+  <w:style w:type="paragraph" w:customStyle="1" w:styleId="Icon">
+    <w:name w:val="Icon"/>
+    <w:basedOn w:val="Normal"/>
+    <w:uiPriority w:val="99"/>
+    <w:unhideWhenUsed/>
+    <w:qFormat/>
+    <w:pPr>
+      <w:spacing w:before="160" w:after="160" w:line="240" w:lineRule="auto"/>
+      <w:jc w:val="center"/>
+    </w:pPr>
+  </w:style>
+  <w:style w:type="paragraph" w:styleId="TOC3">
+    <w:name w:val="toc 3"/>
+    <w:basedOn w:val="Normal"/>
+    <w:next w:val="Normal"/>
+    <w:autoRedefine/>
+    <w:uiPriority w:val="39"/>
+    <w:semiHidden/>
+    <w:unhideWhenUsed/>
+    <w:pPr>
+      <w:spacing w:after="100"/>
+      <w:ind w:left="720" w:right="3240"/>
+    </w:pPr>
+  </w:style>
+  <w:style w:type="paragraph" w:styleId="TOC4">
+    <w:name w:val="toc 4"/>
+    <w:basedOn w:val="Normal"/>
+    <w:next w:val="Normal"/>
+    <w:autoRedefine/>
+    <w:uiPriority w:val="39"/>
+    <w:semiHidden/>
+    <w:unhideWhenUsed/>
+    <w:pPr>
+      <w:spacing w:after="100"/>
+      <w:ind w:left="720" w:right="3240"/>
+    </w:pPr>
+  </w:style>
+  <w:style w:type="paragraph" w:styleId="NormalWeb">
+    <w:name w:val="Normal (Web)"/>
+    <w:basedOn w:val="Normal"/>
+    <w:uiPriority w:val="99"/>
+    <w:semiHidden/>
+    <w:unhideWhenUsed/>
+    <w:qFormat/>
+    <w:rsid w:val="004631A3"/>
+    <w:pPr>
+      <w:spacing w:beforeAutospacing="1" w:afterAutospacing="1" w:line="240" w:lineRule="auto"/>
+    </w:pPr>
+    <w:rPr>
+      <w:rFonts w:ascii="Times New Roman" w:eastAsia="Times New Roman" w:hAnsi="Times New Roman" w:cs="Times New Roman"/>
+      <w:color w:val="00000A"/>
+      <w:sz w:val="24"/>
+      <w:szCs w:val="24"/>
+      <w:lang w:val="is-IS" w:eastAsia="is-IS"/>
+    </w:rPr>
+  </w:style>
+  <w:style w:type="paragraph" w:styleId="ListParagraph">
+    <w:name w:val="List Paragraph"/>
+    <w:basedOn w:val="Normal"/>
+    <w:uiPriority w:val="34"/>
+    <w:unhideWhenUsed/>
+    <w:qFormat/>
+    <w:rsid w:val="00695BD4"/>
+    <w:pPr>
+      <w:ind w:left="720"/>
+      <w:contextualSpacing/>
+    </w:pPr>
+  </w:style>
+  <w:style w:type="paragraph" w:customStyle="1" w:styleId="FrameContents">
+    <w:name w:val="Frame Contents"/>
+    <w:basedOn w:val="Normal"/>
+    <w:qFormat/>
+  </w:style>
   <w:style w:type="table" w:styleId="TableGrid">
     <w:name w:val="Table Grid"/>
     <w:basedOn w:val="TableNormal"/>
     <w:uiPriority w:val="39"/>
-    <w:pPr>
-      <w:spacing w:after="0" w:line="240" w:lineRule="auto"/>
-    </w:pPr>
     <w:tblPr>
       <w:tblBorders>
-        <w:top w:val="single" w:color="auto" w:sz="4" w:space="0"/>
-        <w:left w:val="single" w:color="auto" w:sz="4" w:space="0"/>
-        <w:bottom w:val="single" w:color="auto" w:sz="4" w:space="0"/>
-        <w:right w:val="single" w:color="auto" w:sz="4" w:space="0"/>
-        <w:insideH w:val="single" w:color="auto" w:sz="4" w:space="0"/>
-        <w:insideV w:val="single" w:color="auto" w:sz="4" w:space="0"/>
+        <w:top w:val="single" w:sz="4" w:space="0" w:color="auto"/>
+        <w:left w:val="single" w:sz="4" w:space="0" w:color="auto"/>
+        <w:bottom w:val="single" w:sz="4" w:space="0" w:color="auto"/>
+        <w:right w:val="single" w:sz="4" w:space="0" w:color="auto"/>
+        <w:insideH w:val="single" w:sz="4" w:space="0" w:color="auto"/>
+        <w:insideV w:val="single" w:sz="4" w:space="0" w:color="auto"/>
       </w:tblBorders>
     </w:tblPr>
   </w:style>
@@ -3086,11 +3605,8 @@
     <w:name w:val="Tip Table"/>
     <w:basedOn w:val="TableNormal"/>
     <w:uiPriority w:val="99"/>
-    <w:pPr>
-      <w:spacing w:after="0" w:line="240" w:lineRule="auto"/>
-    </w:pPr>
-    <w:rPr>
-      <w:color w:val="404040" w:themeColor="text1" w:themeTint="bf"/>
+    <w:rPr>
+      <w:color w:val="404040" w:themeColor="text1" w:themeTint="BF"/>
       <w:sz w:val="18"/>
       <w:szCs w:val="18"/>
     </w:rPr>
@@ -3109,7 +3625,6 @@
         <w:wordWrap/>
         <w:jc w:val="center"/>
       </w:pPr>
-      <w:tblPr/>
     </w:tblStylePr>
   </w:style>
   <w:style w:type="table" w:customStyle="1" w:styleId="FinancialTable">
@@ -3117,16 +3632,16 @@
     <w:basedOn w:val="TableNormal"/>
     <w:uiPriority w:val="99"/>
     <w:pPr>
-      <w:spacing w:before="60" w:after="60" w:line="240" w:lineRule="auto"/>
+      <w:spacing w:before="60" w:after="60"/>
     </w:pPr>
     <w:tblPr>
       <w:tblStyleRowBandSize w:val="1"/>
       <w:tblBorders>
-        <w:top w:val="single" w:color="BCB8AC" w:themeColor="text2" w:themeTint="66" w:sz="4" w:space="0"/>
-        <w:left w:val="single" w:color="BCB8AC" w:themeColor="text2" w:themeTint="66" w:sz="4" w:space="0"/>
-        <w:bottom w:val="single" w:color="BCB8AC" w:themeColor="text2" w:themeTint="66" w:sz="4" w:space="0"/>
-        <w:right w:val="single" w:color="BCB8AC" w:themeColor="text2" w:themeTint="66" w:sz="4" w:space="0"/>
-        <w:insideV w:val="single" w:color="BCB8AC" w:themeColor="text2" w:themeTint="66" w:sz="4" w:space="0"/>
+        <w:top w:val="single" w:sz="4" w:space="0" w:color="BCB8AC" w:themeColor="text2" w:themeTint="66"/>
+        <w:left w:val="single" w:sz="4" w:space="0" w:color="BCB8AC" w:themeColor="text2" w:themeTint="66"/>
+        <w:bottom w:val="single" w:sz="4" w:space="0" w:color="BCB8AC" w:themeColor="text2" w:themeTint="66"/>
+        <w:right w:val="single" w:sz="4" w:space="0" w:color="BCB8AC" w:themeColor="text2" w:themeTint="66"/>
+        <w:insideV w:val="single" w:sz="4" w:space="0" w:color="BCB8AC" w:themeColor="text2" w:themeTint="66"/>
       </w:tblBorders>
     </w:tblPr>
     <w:tblStylePr w:type="firstRow">
@@ -3161,7 +3676,6 @@
         <w:rFonts w:asciiTheme="majorHAnsi" w:hAnsiTheme="majorHAnsi"/>
         <w:sz w:val="16"/>
       </w:rPr>
-      <w:tblPr/>
     </w:tblStylePr>
     <w:tblStylePr w:type="band2Horz">
       <w:tblPr/>
@@ -3174,93 +3688,26 @@
 </file>
 
 <file path=word/glossary/document.xml><?xml version="1.0" encoding="utf-8"?>
-<w:glossaryDocument xmlns:wpc="http://schemas.microsoft.com/office/word/2010/wordprocessingCanvas" xmlns:mc="http://schemas.openxmlformats.org/markup-compatibility/2006" xmlns:o="urn:schemas-microsoft-com:office:office" xmlns:r="http://schemas.openxmlformats.org/officeDocument/2006/relationships" xmlns:m="http://schemas.openxmlformats.org/officeDocument/2006/math" xmlns:v="urn:schemas-microsoft-com:vml" xmlns:wp14="http://schemas.microsoft.com/office/word/2010/wordprocessingDrawing" xmlns:wp="http://schemas.openxmlformats.org/drawingml/2006/wordprocessingDrawing" xmlns:w10="urn:schemas-microsoft-com:office:word" xmlns:w="http://schemas.openxmlformats.org/wordprocessingml/2006/main" xmlns:w14="http://schemas.microsoft.com/office/word/2010/wordml" xmlns:w15="http://schemas.microsoft.com/office/word/2012/wordml" xmlns:wpg="http://schemas.microsoft.com/office/word/2010/wordprocessingGroup" xmlns:wpi="http://schemas.microsoft.com/office/word/2010/wordprocessingInk" xmlns:wne="http://schemas.microsoft.com/office/word/2006/wordml" xmlns:wps="http://schemas.microsoft.com/office/word/2010/wordprocessingShape" mc:Ignorable="w14 w15 wp14">
-  <w:docParts>
-    <w:docPart>
-      <w:docPartPr>
-        <w:name w:val="9A9C378011A64FA2A890DFD8BD8F0AA3"/>
-        <w:category>
-          <w:name w:val="General"/>
-          <w:gallery w:val="placeholder"/>
-        </w:category>
-        <w:types>
-          <w:type w:val="bbPlcHdr"/>
-        </w:types>
-        <w:behaviors>
-          <w:behavior w:val="content"/>
-        </w:behaviors>
-        <w:guid w:val="{D4D82E97-7766-4252-B514-BD562CE49C86}"/>
-      </w:docPartPr>
-      <w:docPartBody>
-        <w:p>
-          <w:pPr>
-            <w:pStyle w:val="9A9C378011A64FA2A890DFD8BD8F0AA3"/>
-          </w:pPr>
-          <w:r>
-            <w:t>[Business Plan Title]</w:t>
-          </w:r>
-        </w:p>
-      </w:docPartBody>
-    </w:docPart>
-    <w:docPart>
-      <w:docPartPr>
-        <w:name w:val="DFB3A7B3B1C8425C8A0123022C896D57"/>
-        <w:category>
-          <w:name w:val="General"/>
-          <w:gallery w:val="placeholder"/>
-        </w:category>
-        <w:types>
-          <w:type w:val="bbPlcHdr"/>
-        </w:types>
-        <w:behaviors>
-          <w:behavior w:val="content"/>
-        </w:behaviors>
-        <w:guid w:val="{7950FEE7-D0AF-4236-B901-D1782D8B9F8E}"/>
-      </w:docPartPr>
-      <w:docPartBody>
-        <w:p>
-          <w:pPr>
-            <w:pStyle w:val="DFB3A7B3B1C8425C8A0123022C896D57"/>
-          </w:pPr>
-          <w:r>
-            <w:t>[Select Date]</w:t>
-          </w:r>
-        </w:p>
-      </w:docPartBody>
-    </w:docPart>
-  </w:docParts>
-</w:glossaryDocument>
+<w:glossaryDocument xmlns:wpc="http://schemas.microsoft.com/office/word/2010/wordprocessingCanvas" xmlns:mc="http://schemas.openxmlformats.org/markup-compatibility/2006" xmlns:o="urn:schemas-microsoft-com:office:office" xmlns:r="http://schemas.openxmlformats.org/officeDocument/2006/relationships" xmlns:m="http://schemas.openxmlformats.org/officeDocument/2006/math" xmlns:v="urn:schemas-microsoft-com:vml" xmlns:wp14="http://schemas.microsoft.com/office/word/2010/wordprocessingDrawing" xmlns:wp="http://schemas.openxmlformats.org/drawingml/2006/wordprocessingDrawing" xmlns:w10="urn:schemas-microsoft-com:office:word" xmlns:w="http://schemas.openxmlformats.org/wordprocessingml/2006/main" xmlns:w14="http://schemas.microsoft.com/office/word/2010/wordml" xmlns:w15="http://schemas.microsoft.com/office/word/2012/wordml" xmlns:wpg="http://schemas.microsoft.com/office/word/2010/wordprocessingGroup" xmlns:wpi="http://schemas.microsoft.com/office/word/2010/wordprocessingInk" xmlns:wne="http://schemas.microsoft.com/office/word/2006/wordml" xmlns:wps="http://schemas.microsoft.com/office/word/2010/wordprocessingShape" mc:Ignorable="w14 w15 wp14"/>
 </file>
 
 <file path=word/glossary/fontTable.xml><?xml version="1.0" encoding="utf-8"?>
 <w:fonts xmlns:mc="http://schemas.openxmlformats.org/markup-compatibility/2006" xmlns:r="http://schemas.openxmlformats.org/officeDocument/2006/relationships" xmlns:w="http://schemas.openxmlformats.org/wordprocessingml/2006/main" xmlns:w14="http://schemas.microsoft.com/office/word/2010/wordml" xmlns:w15="http://schemas.microsoft.com/office/word/2012/wordml" mc:Ignorable="w14 w15">
-  <w:font w:name="Symbol">
-    <w:panose1 w:val="05050102010706020507"/>
-    <w:charset w:val="02"/>
-    <w:family w:val="roman"/>
-    <w:pitch w:val="variable"/>
-    <w:sig w:usb0="00000000" w:usb1="10000000" w:usb2="00000000" w:usb3="00000000" w:csb0="80000000" w:csb1="00000000"/>
-  </w:font>
-  <w:font w:name="Times New Roman">
-    <w:panose1 w:val="02020603050405020304"/>
+  <w:font w:name="Garamond">
+    <w:panose1 w:val="02020404030301010803"/>
     <w:charset w:val="00"/>
     <w:family w:val="roman"/>
     <w:pitch w:val="variable"/>
-    <w:sig w:usb0="E0002EFF" w:usb1="C000785B" w:usb2="00000009" w:usb3="00000000" w:csb0="000001FF" w:csb1="00000000"/>
+    <w:sig w:usb0="00000287" w:usb1="00000000" w:usb2="00000000" w:usb3="00000000" w:csb0="0000009F" w:csb1="00000000"/>
   </w:font>
-  <w:font w:name="Courier New">
-    <w:panose1 w:val="02070309020205020404"/>
-    <w:charset w:val="00"/>
-    <w:family w:val="modern"/>
+  <w:font w:name="MS Mincho">
+    <w:altName w:val="MS Gothic"/>
+    <w:panose1 w:val="02020609040205080304"/>
+    <w:charset w:val="80"/>
+    <w:family w:val="roman"/>
+    <w:notTrueType/>
     <w:pitch w:val="fixed"/>
-    <w:sig w:usb0="E0002EFF" w:usb1="C0007843" w:usb2="00000009" w:usb3="00000000" w:csb0="000001FF" w:csb1="00000000"/>
-  </w:font>
-  <w:font w:name="Wingdings">
-    <w:panose1 w:val="05000000000000000000"/>
-    <w:charset w:val="02"/>
-    <w:family w:val="auto"/>
-    <w:pitch w:val="variable"/>
-    <w:sig w:usb0="00000000" w:usb1="10000000" w:usb2="00000000" w:usb3="00000000" w:csb0="80000000" w:csb1="00000000"/>
+    <w:sig w:usb0="00000000" w:usb1="08070000" w:usb2="00000010" w:usb3="00000000" w:csb0="00020000" w:csb1="00000000"/>
   </w:font>
   <w:font w:name="Century Gothic">
     <w:panose1 w:val="020B0502020202020204"/>
@@ -3277,21 +3724,40 @@
     <w:pitch w:val="fixed"/>
     <w:sig w:usb0="E00002FF" w:usb1="6AC7FDFB" w:usb2="08000012" w:usb3="00000000" w:csb0="0002009F" w:csb1="00000000"/>
   </w:font>
-  <w:font w:name="Garamond">
-    <w:panose1 w:val="02020404030301010803"/>
+  <w:font w:name="Times New Roman">
+    <w:panose1 w:val="02020603050405020304"/>
     <w:charset w:val="00"/>
     <w:family w:val="roman"/>
     <w:pitch w:val="variable"/>
-    <w:sig w:usb0="00000287" w:usb1="00000000" w:usb2="00000000" w:usb3="00000000" w:csb0="0000009F" w:csb1="00000000"/>
+    <w:sig w:usb0="E0002EFF" w:usb1="C000785B" w:usb2="00000009" w:usb3="00000000" w:csb0="000001FF" w:csb1="00000000"/>
   </w:font>
-  <w:font w:name="MS Mincho">
-    <w:altName w:val="MS Gothic"/>
-    <w:panose1 w:val="02020609040205080304"/>
-    <w:charset w:val="80"/>
+  <w:font w:name="Courier New">
+    <w:panose1 w:val="02070309020205020404"/>
+    <w:charset w:val="00"/>
+    <w:family w:val="modern"/>
+    <w:pitch w:val="fixed"/>
+    <w:sig w:usb0="E0002EFF" w:usb1="C0007843" w:usb2="00000009" w:usb3="00000000" w:csb0="000001FF" w:csb1="00000000"/>
+  </w:font>
+  <w:font w:name="Liberation Sans">
+    <w:altName w:val="Arial"/>
+    <w:charset w:val="01"/>
+    <w:family w:val="swiss"/>
+    <w:pitch w:val="variable"/>
+  </w:font>
+  <w:font w:name="Noto Sans CJK SC Regular">
+    <w:panose1 w:val="00000000000000000000"/>
+    <w:charset w:val="00"/>
     <w:family w:val="roman"/>
     <w:notTrueType/>
-    <w:pitch w:val="fixed"/>
-    <w:sig w:usb0="00000000" w:usb1="08070000" w:usb2="00000010" w:usb3="00000000" w:csb0="00020000" w:csb1="00000000"/>
+    <w:pitch w:val="default"/>
+  </w:font>
+  <w:font w:name="FreeSans">
+    <w:altName w:val="Times New Roman"/>
+    <w:panose1 w:val="00000000000000000000"/>
+    <w:charset w:val="00"/>
+    <w:family w:val="roman"/>
+    <w:notTrueType/>
+    <w:pitch w:val="default"/>
   </w:font>
   <w:font w:name="Calibri">
     <w:panose1 w:val="020F0502020204030204"/>
@@ -3333,6 +3799,7 @@
     <w:rsid w:val="004406AF"/>
     <w:rsid w:val="005075A8"/>
     <w:rsid w:val="0058505D"/>
+    <w:rsid w:val="006232A4"/>
     <w:rsid w:val="00695545"/>
     <w:rsid w:val="007D6E58"/>
     <w:rsid w:val="00AB3FF7"/>
@@ -4054,7 +4521,14 @@
 </file>
 
 <file path=customXml/item1.xml><?xml version="1.0" encoding="utf-8"?>
-<b:Sources xmlns:b="http://schemas.openxmlformats.org/officeDocument/2006/bibliography" SelectedStyle="\apasixtheditionofficeonline.xsl" StyleName="APA" Version="6"/>
+<CoverPageProperties xmlns="http://schemas.microsoft.com/office/2006/coverPageProps">
+  <PublishDate>2017-03-28</PublishDate>
+  <Abstract/>
+  <CompanyAddress/>
+  <CompanyPhone/>
+  <CompanyFax/>
+  <CompanyEmail/>
+</CoverPageProperties>
 </file>
 
 <file path=customXml/item2.xml><?xml version="1.0" encoding="utf-8"?>
@@ -4067,20 +4541,13 @@
 </file>
 
 <file path=customXml/item3.xml><?xml version="1.0" encoding="utf-8"?>
-<CoverPageProperties xmlns="http://schemas.microsoft.com/office/2006/coverPageProps">
-  <PublishDate>2017-03-15T00:00:00</PublishDate>
-  <Abstract/>
-  <CompanyAddress/>
-  <CompanyPhone/>
-  <CompanyFax/>
-  <CompanyEmail/>
-</CoverPageProperties>
+<b:Sources xmlns:b="http://schemas.openxmlformats.org/officeDocument/2006/bibliography" SelectedStyle="\apasixtheditionofficeonline.xsl" StyleName="APA" Version="6"/>
 </file>
 
 <file path=customXml/itemProps1.xml><?xml version="1.0" encoding="utf-8"?>
-<ds:datastoreItem xmlns:ds="http://schemas.openxmlformats.org/officeDocument/2006/customXml" ds:itemID="{7AAC5535-3C31-4FD6-8F49-F81961425260}">
+<ds:datastoreItem xmlns:ds="http://schemas.openxmlformats.org/officeDocument/2006/customXml" ds:itemID="{55AF091B-3C7A-41E3-B477-F2FDAA23CFDA}">
   <ds:schemaRefs>
-    <ds:schemaRef ds:uri="http://schemas.openxmlformats.org/officeDocument/2006/bibliography"/>
+    <ds:schemaRef ds:uri="http://schemas.microsoft.com/office/2006/coverPageProps"/>
   </ds:schemaRefs>
 </ds:datastoreItem>
 </file>
@@ -4094,9 +4561,9 @@
 </file>
 
 <file path=customXml/itemProps3.xml><?xml version="1.0" encoding="utf-8"?>
-<ds:datastoreItem xmlns:ds="http://schemas.openxmlformats.org/officeDocument/2006/customXml" ds:itemID="{55AF091B-3C7A-41E3-B477-F2FDAA23CFDA}">
+<ds:datastoreItem xmlns:ds="http://schemas.openxmlformats.org/officeDocument/2006/customXml" ds:itemID="{767BDB51-07DC-41D2-927F-252FAAB7EECE}">
   <ds:schemaRefs>
-    <ds:schemaRef ds:uri="http://schemas.microsoft.com/office/2006/coverPageProps"/>
+    <ds:schemaRef ds:uri="http://schemas.openxmlformats.org/officeDocument/2006/bibliography"/>
   </ds:schemaRefs>
 </ds:datastoreItem>
 </file>
</xml_diff>

<commit_message>
Fixed errors in report
</commit_message>
<xml_diff>
--- a/pi/partC/partC.docx
+++ b/pi/partC/partC.docx
@@ -160,7 +160,19 @@
                                   <w:rPr>
                                     <w:b/>
                                   </w:rPr>
-                                  <w:t>Student:</w:t>
+                                  <w:t>Student</w:t>
+                                </w:r>
+                                <w:r>
+                                  <w:rPr>
+                                    <w:b/>
+                                  </w:rPr>
+                                  <w:t>s</w:t>
+                                </w:r>
+                                <w:r>
+                                  <w:rPr>
+                                    <w:b/>
+                                  </w:rPr>
+                                  <w:t>:</w:t>
                                 </w:r>
                                 <w:r>
                                   <w:t xml:space="preserve"> </w:t>
@@ -174,6 +186,63 @@
                                   <w:t>Halldórsson</w:t>
                                 </w:r>
                                 <w:proofErr w:type="spellEnd"/>
+                                <w:r>
+                                  <w:br/>
+                                </w:r>
+                                <w:proofErr w:type="spellStart"/>
+                                <w:r>
+                                  <w:t>Berglind</w:t>
+                                </w:r>
+                                <w:proofErr w:type="spellEnd"/>
+                                <w:r>
+                                  <w:t xml:space="preserve"> </w:t>
+                                </w:r>
+                                <w:proofErr w:type="spellStart"/>
+                                <w:r>
+                                  <w:t>Lilja</w:t>
+                                </w:r>
+                                <w:proofErr w:type="spellEnd"/>
+                                <w:r>
+                                  <w:t xml:space="preserve"> </w:t>
+                                </w:r>
+                                <w:proofErr w:type="spellStart"/>
+                                <w:r>
+                                  <w:t>Björnsdóttir</w:t>
+                                </w:r>
+                                <w:proofErr w:type="spellEnd"/>
+                                <w:r>
+                                  <w:br/>
+                                  <w:t xml:space="preserve">Baldur </w:t>
+                                </w:r>
+                                <w:proofErr w:type="spellStart"/>
+                                <w:r>
+                                  <w:t>Már</w:t>
+                                </w:r>
+                                <w:proofErr w:type="spellEnd"/>
+                                <w:r>
+                                  <w:t xml:space="preserve"> </w:t>
+                                </w:r>
+                                <w:proofErr w:type="spellStart"/>
+                                <w:r>
+                                  <w:t>Pétursson</w:t>
+                                </w:r>
+                                <w:proofErr w:type="spellEnd"/>
+                                <w:r>
+                                  <w:br/>
+                                </w:r>
+                                <w:proofErr w:type="spellStart"/>
+                                <w:r>
+                                  <w:t>Njáll</w:t>
+                                </w:r>
+                                <w:proofErr w:type="spellEnd"/>
+                                <w:r>
+                                  <w:t xml:space="preserve"> Hilmar </w:t>
+                                </w:r>
+                                <w:proofErr w:type="spellStart"/>
+                                <w:r>
+                                  <w:t>Hilmarsson</w:t>
+                                </w:r>
+                                <w:proofErr w:type="spellEnd"/>
                               </w:p>
                               <w:p>
                                 <w:pPr>
@@ -183,7 +252,13 @@
                                   <w:rPr>
                                     <w:b/>
                                   </w:rPr>
-                                  <w:t>Instructors</w:t>
+                                  <w:t>I</w:t>
+                                </w:r>
+                                <w:r>
+                                  <w:rPr>
+                                    <w:b/>
+                                  </w:rPr>
+                                  <w:t>nstructors</w:t>
                                 </w:r>
                                 <w:proofErr w:type="gramStart"/>
                                 <w:r>
@@ -251,26 +326,21 @@
               </mc:Choice>
               <mc:Fallback>
                 <w:pict>
-                  <v:rect id="shape_0" ID="Text Box 2" stroked="f" style="position:absolute;margin-left:9pt;margin-top:284.4pt;width:397.7pt;height:221pt;mso-position-horizontal:left;mso-position-horizontal-relative:margin;mso-position-vertical:center;mso-position-vertical-relative:margin">
-                    <w10:wrap type="square"/>
-                    <v:fill o:detectmouseclick="t" on="false"/>
-                    <v:stroke color="#3465a4" weight="6480" joinstyle="round" endcap="flat"/>
-                    <v:textbox>
+                  <v:rect id="Text Box 2" o:spid="_x0000_s1026" alt="Text box displaying document title and subtitle" style="position:absolute;margin-left:0;margin-top:0;width:397.8pt;height:221.1pt;z-index:2;visibility:visible;mso-wrap-style:square;mso-width-percent:850;mso-wrap-distance-left:9pt;mso-wrap-distance-top:0;mso-wrap-distance-right:9pt;mso-wrap-distance-bottom:0;mso-position-horizontal:left;mso-position-horizontal-relative:margin;mso-position-vertical:center;mso-position-vertical-relative:margin;mso-width-percent:850;mso-width-relative:margin;v-text-anchor:top" o:gfxdata="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" filled="f" stroked="f" strokeweight=".18mm">
+                    <v:textbox style="mso-fit-shape-to-text:t" inset="0,0,0,0">
                       <w:txbxContent>
                         <w:p>
                           <w:pPr>
                             <w:pStyle w:val="Title"/>
-                            <w:rPr/>
                           </w:pPr>
                           <w:sdt>
                             <w:sdtPr>
-                              <w:text/>
-                              <w:dataBinding w:prefixMappings="xmlns:ns0='http://purl.org/dc/elements/1.1/' xmlns:ns1='http://schemas.openxmlformats.org/package/2006/metadata/core-properties' " w:xpath="/ns1:coreProperties[1]/ns0:title[1]" w:storeItemID="{6C3C8BC8-F283-45AE-878A-BAB7291924A1}"/>
                               <w:alias w:val="Title"/>
+                              <w:id w:val="16824369"/>
                             </w:sdtPr>
+                            <w:sdtEndPr/>
                             <w:sdtContent>
                               <w:r>
-                                <w:rPr/>
                                 <w:t>Project – Part C</w:t>
                               </w:r>
                             </w:sdtContent>
@@ -279,17 +349,17 @@
                         <w:p>
                           <w:pPr>
                             <w:pStyle w:val="Subtitle"/>
-                            <w:rPr/>
                           </w:pPr>
                           <w:sdt>
                             <w:sdtPr>
+                              <w:alias w:val="Subtitle"/>
+                              <w:id w:val="-2101786100"/>
+                              <w:dataBinding w:prefixMappings="xmlns:ns0='http://purl.org/dc/elements/1.1/' xmlns:ns1='http://schemas.openxmlformats.org/package/2006/metadata/core-properties' " w:xpath="/ns1:coreProperties[1]/ns0:subject[1]" w:storeItemID="{6C3C8BC8-F283-45AE-878A-BAB7291924A1}"/>
                               <w:text/>
-                              <w:dataBinding w:prefixMappings="xmlns:ns0='http://purl.org/dc/elements/1.1/' xmlns:ns1='http://schemas.openxmlformats.org/package/2006/metadata/core-properties' " w:xpath="/ns1:coreProperties[1]/ns0:subject[1]" w:storeItemID="{6C3C8BC8-F283-45AE-878A-BAB7291924A1}"/>
-                              <w:alias w:val="Subtitle"/>
                             </w:sdtPr>
+                            <w:sdtEndPr/>
                             <w:sdtContent>
                               <w:r>
-                                <w:rPr/>
                                 <w:t>Software Engineering II</w:t>
                               </w:r>
                             </w:sdtContent>
@@ -298,53 +368,169 @@
                         <w:p>
                           <w:pPr>
                             <w:pStyle w:val="FrameContents"/>
-                            <w:rPr/>
                           </w:pPr>
                           <w:r>
-                            <w:rPr/>
                             <w:t>Spring 2017</w:t>
                           </w:r>
                         </w:p>
                         <w:p>
                           <w:pPr>
                             <w:pStyle w:val="FrameContents"/>
-                            <w:rPr/>
                           </w:pPr>
                           <w:r>
                             <w:rPr>
                               <w:b/>
                             </w:rPr>
-                            <w:t>Student:</w:t>
+                            <w:t>Student</w:t>
                           </w:r>
                           <w:r>
-                            <w:rPr/>
+                            <w:rPr>
+                              <w:b/>
+                            </w:rPr>
+                            <w:t>s</w:t>
+                          </w:r>
+                          <w:r>
+                            <w:rPr>
+                              <w:b/>
+                            </w:rPr>
+                            <w:t>:</w:t>
+                          </w:r>
+                          <w:r>
                             <w:t xml:space="preserve"> </w:t>
+                          </w:r>
+                          <w:r>
                             <w:br/>
-                            <w:t>Ragnar Mikael Halldórsson</w:t>
+                            <w:t xml:space="preserve">Ragnar Mikael </w:t>
                           </w:r>
+                          <w:proofErr w:type="spellStart"/>
+                          <w:r>
+                            <w:t>Halldórsson</w:t>
+                          </w:r>
+                          <w:proofErr w:type="spellEnd"/>
+                          <w:r>
+                            <w:br/>
+                          </w:r>
+                          <w:proofErr w:type="spellStart"/>
+                          <w:r>
+                            <w:t>Berglind</w:t>
+                          </w:r>
+                          <w:proofErr w:type="spellEnd"/>
+                          <w:r>
+                            <w:t xml:space="preserve"> </w:t>
+                          </w:r>
+                          <w:proofErr w:type="spellStart"/>
+                          <w:r>
+                            <w:t>Lilja</w:t>
+                          </w:r>
+                          <w:proofErr w:type="spellEnd"/>
+                          <w:r>
+                            <w:t xml:space="preserve"> </w:t>
+                          </w:r>
+                          <w:proofErr w:type="spellStart"/>
+                          <w:r>
+                            <w:t>Björnsdóttir</w:t>
+                          </w:r>
+                          <w:proofErr w:type="spellEnd"/>
+                          <w:r>
+                            <w:br/>
+                            <w:t xml:space="preserve">Baldur </w:t>
+                          </w:r>
+                          <w:proofErr w:type="spellStart"/>
+                          <w:r>
+                            <w:t>Már</w:t>
+                          </w:r>
+                          <w:proofErr w:type="spellEnd"/>
+                          <w:r>
+                            <w:t xml:space="preserve"> </w:t>
+                          </w:r>
+                          <w:proofErr w:type="spellStart"/>
+                          <w:r>
+                            <w:t>Pétursson</w:t>
+                          </w:r>
+                          <w:proofErr w:type="spellEnd"/>
+                          <w:r>
+                            <w:br/>
+                          </w:r>
+                          <w:proofErr w:type="spellStart"/>
+                          <w:r>
+                            <w:t>Njáll</w:t>
+                          </w:r>
+                          <w:proofErr w:type="spellEnd"/>
+                          <w:r>
+                            <w:t xml:space="preserve"> Hilmar </w:t>
+                          </w:r>
+                          <w:proofErr w:type="spellStart"/>
+                          <w:r>
+                            <w:t>Hilmarsson</w:t>
+                          </w:r>
+                          <w:proofErr w:type="spellEnd"/>
                         </w:p>
                         <w:p>
                           <w:pPr>
                             <w:pStyle w:val="FrameContents"/>
-                            <w:spacing w:before="0" w:after="320"/>
-                            <w:rPr/>
                           </w:pPr>
                           <w:r>
                             <w:rPr>
                               <w:b/>
                             </w:rPr>
-                            <w:t>Instructors:</w:t>
+                            <w:t>I</w:t>
+                          </w:r>
+                          <w:r>
+                            <w:rPr>
+                              <w:b/>
+                            </w:rPr>
+                            <w:t>nstructors</w:t>
+                          </w:r>
+                          <w:proofErr w:type="gramStart"/>
+                          <w:r>
+                            <w:rPr>
+                              <w:b/>
+                            </w:rPr>
+                            <w:t>:</w:t>
+                          </w:r>
+                          <w:proofErr w:type="gramEnd"/>
+                          <w:r>
+                            <w:rPr>
+                              <w:b/>
+                            </w:rPr>
                             <w:br/>
                           </w:r>
                           <w:r>
-                            <w:rPr/>
-                            <w:t>Mohammad Hamdaqa</w:t>
+                            <w:t xml:space="preserve">Mohammad </w:t>
+                          </w:r>
+                          <w:proofErr w:type="spellStart"/>
+                          <w:r>
+                            <w:t>Hamdaqa</w:t>
+                          </w:r>
+                          <w:proofErr w:type="spellEnd"/>
+                          <w:r>
                             <w:br/>
-                            <w:t>Bjarni Kristján Leifsson</w:t>
                           </w:r>
+                          <w:proofErr w:type="spellStart"/>
+                          <w:r>
+                            <w:t>Bjarni</w:t>
+                          </w:r>
+                          <w:proofErr w:type="spellEnd"/>
+                          <w:r>
+                            <w:t xml:space="preserve"> </w:t>
+                          </w:r>
+                          <w:proofErr w:type="spellStart"/>
+                          <w:r>
+                            <w:t>Kristján</w:t>
+                          </w:r>
+                          <w:proofErr w:type="spellEnd"/>
+                          <w:r>
+                            <w:t xml:space="preserve"> </w:t>
+                          </w:r>
+                          <w:proofErr w:type="spellStart"/>
+                          <w:r>
+                            <w:t>Leifsson</w:t>
+                          </w:r>
+                          <w:proofErr w:type="spellEnd"/>
                         </w:p>
                       </w:txbxContent>
                     </v:textbox>
+                    <w10:wrap type="topAndBottom" anchorx="margin" anchory="margin"/>
                   </v:rect>
                 </w:pict>
               </mc:Fallback>
@@ -680,11 +866,9 @@
       <w:r>
         <w:t xml:space="preserve">It’s safe to assume that this is a scope issue, the array will have been made </w:t>
       </w:r>
-      <w:proofErr w:type="spellStart"/>
-      <w:r>
-        <w:t>elsewere</w:t>
-      </w:r>
-      <w:proofErr w:type="spellEnd"/>
+      <w:r>
+        <w:t>elsewhere</w:t>
+      </w:r>
       <w:r>
         <w:t xml:space="preserve">. Therefore it’s a false positive. </w:t>
       </w:r>
@@ -908,10 +1092,7 @@
       </w:r>
       <w:proofErr w:type="spellEnd"/>
       <w:r>
-        <w:t xml:space="preserve"> class, which is a </w:t>
-      </w:r>
-      <w:r>
-        <w:t xml:space="preserve">directed, weighted graph implemented as an adjacency matrix. The matrix is represented with a </w:t>
+        <w:t xml:space="preserve"> class, which is a directed, weighted graph implemented as an adjacency matrix. The matrix is represented with a </w:t>
       </w:r>
       <w:proofErr w:type="spellStart"/>
       <w:r>
@@ -936,6 +1117,9 @@
         <w:t>&gt;)</w:t>
       </w:r>
       <w:r>
+        <w:t xml:space="preserve"> </w:t>
+      </w:r>
+      <w:r>
         <w:t>whose keys are caller nodes</w:t>
       </w:r>
       <w:r>
@@ -950,10 +1134,24 @@
         <w:t xml:space="preserve"> (&lt;String, Integer&gt;)</w:t>
       </w:r>
       <w:r>
+        <w:t>.</w:t>
+      </w:r>
+      <w:r>
         <w:t xml:space="preserve"> </w:t>
       </w:r>
       <w:r>
-        <w:t xml:space="preserve">whose keys are that caller’s </w:t>
+        <w:t xml:space="preserve">The inner </w:t>
+      </w:r>
+      <w:proofErr w:type="spellStart"/>
+      <w:r>
+        <w:t>HashMap’s</w:t>
+      </w:r>
+      <w:proofErr w:type="spellEnd"/>
+      <w:r>
+        <w:t xml:space="preserve"> </w:t>
+      </w:r>
+      <w:r>
+        <w:t xml:space="preserve">keys are that caller’s </w:t>
       </w:r>
       <w:proofErr w:type="spellStart"/>
       <w:r>
@@ -961,43 +1159,15 @@
       </w:r>
       <w:proofErr w:type="spellEnd"/>
       <w:r>
-        <w:t xml:space="preserve">. </w:t>
-      </w:r>
-      <w:r>
-        <w:t xml:space="preserve">For the inner </w:t>
-      </w:r>
-      <w:proofErr w:type="spellStart"/>
-      <w:r>
-        <w:t>HashMap</w:t>
-      </w:r>
-      <w:proofErr w:type="spellEnd"/>
-      <w:r>
-        <w:t xml:space="preserve">, </w:t>
-      </w:r>
-      <w:proofErr w:type="gramStart"/>
-      <w:r>
-        <w:t>its  value</w:t>
-      </w:r>
-      <w:proofErr w:type="gramEnd"/>
+        <w:t xml:space="preserve"> and its values are the number of times the caller calls </w:t>
+      </w:r>
+      <w:proofErr w:type="spellStart"/>
+      <w:r>
+        <w:t>the</w:t>
+      </w:r>
+      <w:proofErr w:type="spellEnd"/>
       <w:r>
         <w:t xml:space="preserve"> </w:t>
-      </w:r>
-      <w:r>
-        <w:t>is the we</w:t>
-      </w:r>
-      <w:r>
-        <w:t xml:space="preserve">ight of </w:t>
-      </w:r>
-      <w:r>
-        <w:t xml:space="preserve">the edge leading to that </w:t>
-      </w:r>
-      <w:proofErr w:type="spellStart"/>
-      <w:r>
-        <w:t>callee</w:t>
-      </w:r>
-      <w:proofErr w:type="spellEnd"/>
-      <w:r>
-        <w:t xml:space="preserve">, which represents how many times this caller calls the </w:t>
       </w:r>
       <w:proofErr w:type="spellStart"/>
       <w:r>
@@ -1076,10 +1246,7 @@
       </w:r>
       <w:proofErr w:type="spellEnd"/>
       <w:r>
-        <w:t>). Note that no nodes call N1</w:t>
-      </w:r>
-      <w:r>
-        <w:t xml:space="preserve">, and N5 does not call any nodes. This graph would be represented as a </w:t>
+        <w:t xml:space="preserve">). Note that no nodes call N1, and N5 does not call any nodes. This graph would be represented as a </w:t>
       </w:r>
       <w:proofErr w:type="spellStart"/>
       <w:r>
@@ -2023,10 +2190,7 @@
       </w:r>
       <w:proofErr w:type="spellEnd"/>
       <w:r>
-        <w:t xml:space="preserve">. Empty fields can be </w:t>
-      </w:r>
-      <w:r>
-        <w:t xml:space="preserve">represented as null; the caller </w:t>
+        <w:t xml:space="preserve">. Empty fields can be represented as null; the caller </w:t>
       </w:r>
       <w:proofErr w:type="spellStart"/>
       <w:r>
@@ -2047,10 +2211,7 @@
     </w:p>
     <w:p>
       <w:r>
-        <w:t>Representing our call graph as an adjacency matrix using Hash Maps has the advantage that calculating the support for a single function is very fast (on the</w:t>
-      </w:r>
-      <w:r>
-        <w:t xml:space="preserve"> order of O(n) where n is the number of callers) as we only need to iterate through each caller and count the number of found keys for a </w:t>
+        <w:t xml:space="preserve">Representing our call graph as an adjacency matrix using Hash Maps has the advantage that calculating the support for a single function is very fast (on the order of O(n) where n is the number of callers) as we only need to iterate through each caller and count the number of found keys for a </w:t>
       </w:r>
       <w:proofErr w:type="spellStart"/>
       <w:r>
@@ -2058,10 +2219,7 @@
       </w:r>
       <w:proofErr w:type="spellEnd"/>
       <w:r>
-        <w:t>. Calculating the support for a pair of functions, or indeed any n-tuple of functions, is also on the order of O(</w:t>
-      </w:r>
-      <w:r>
-        <w:t xml:space="preserve">n), as we only need to check each caller if both (or all) </w:t>
+        <w:t xml:space="preserve">. Calculating the support for a pair of functions, or indeed any n-tuple of functions, is also on the order of O(n), as we only need to check each caller if both (or all) </w:t>
       </w:r>
       <w:proofErr w:type="spellStart"/>
       <w:r>
@@ -2091,10 +2249,7 @@
       </w:r>
       <w:proofErr w:type="spellEnd"/>
       <w:r>
-        <w:t>. This become</w:t>
-      </w:r>
-      <w:r>
-        <w:t>s important when we start doing inter-procedural analysis.</w:t>
+        <w:t>. This becomes important when we start doing inter-procedural analysis.</w:t>
       </w:r>
     </w:p>
     <w:p>
@@ -2118,27 +2273,12 @@
       </w:r>
       <w:proofErr w:type="spellEnd"/>
       <w:r>
-        <w:t>, and storing the result if the support for the function is</w:t>
-      </w:r>
-      <w:r>
-        <w:t xml:space="preserve"> greater than or equal to our support threshold. This is important for performance, because in this way we can limit the amount of function pairs we need to generate, and thus limit the number of function pairs we have to calculate the support for (if a si</w:t>
-      </w:r>
-      <w:r>
-        <w:t xml:space="preserve">ngle function is called n times, then it is impossible for the function to be called n+1 times as part of a pair). We then generate all pairs of functions from the set of functions with support greater than the threshold, calculate the support for each of </w:t>
-      </w:r>
-      <w:r>
-        <w:t>those pairs and store the results.</w:t>
+        <w:t>, and storing the result if the support for the function is greater than or equal to our support threshold. This is important for performance, because in this way we can limit the amount of function pairs we need to generate, and thus limit the number of function pairs we have to calculate the support for (if a single function is called n times, then it is impossible for the function to be called n+1 times as part of a pair). We then generate all pairs of functions from the set of functions with support greater than the threshold, calculate the support for each of those pairs and store the results.</w:t>
       </w:r>
     </w:p>
     <w:p>
       <w:r>
-        <w:t>After the support calculations are done, we iterate all the pairs of functions generated and calculate the confidence of that pair with each of its elements. If the confidence for either of the elements is over the thresh</w:t>
-      </w:r>
-      <w:r>
-        <w:t>old, we can assume that there is a bug for that pair. The next step is to find which function the bug occurs in, and for that we iterate over all the callers (scopes) and check if one element but not the other exists in the scope. If we find that one of th</w:t>
-      </w:r>
-      <w:r>
-        <w:t>e pairs is present but not the other, we have found a bug.</w:t>
+        <w:t>After the support calculations are done, we iterate all the pairs of functions generated and calculate the confidence of that pair with each of its elements. If the confidence for either of the elements is over the threshold, we can assume that there is a bug for that pair. The next step is to find which function the bug occurs in, and for that we iterate over all the callers (scopes) and check if one element but not the other exists in the scope. If we find that one of the pairs is present but not the other, we have found a bug.</w:t>
       </w:r>
     </w:p>
     <w:p>
@@ -2166,21 +2306,16 @@
         <w:t>is quite</w:t>
       </w:r>
       <w:r>
-        <w:t xml:space="preserve"> trivial. Instead of repo</w:t>
-      </w:r>
-      <w:r>
-        <w:t xml:space="preserve">rting the bug as soon as one of the </w:t>
-      </w:r>
-      <w:r>
-        <w:t xml:space="preserve">pair is not present in a scope, we search for the missing function of the pair using breadth-first-search (it is most likely that the pair is found at shallow depths). If the missing function is found, can </w:t>
-      </w:r>
-      <w:proofErr w:type="spellStart"/>
-      <w:r>
-        <w:t>can</w:t>
-      </w:r>
-      <w:proofErr w:type="spellEnd"/>
-      <w:r>
-        <w:t xml:space="preserve"> pair it with the other function of the pair and eliminate the false positive. If the missing function is not found after searching the call graph to the specified depth, we can report this as a possible bug.</w:t>
+        <w:t xml:space="preserve"> trivial. Instead of reporting the bug as soon as one of the </w:t>
+      </w:r>
+      <w:r>
+        <w:t>pair is not present in a scope, we search for the missing function of the pair using breadth-first-search (it is most likely that the pair is found at shallow depths). If th</w:t>
+      </w:r>
+      <w:r>
+        <w:t>e missing function is found, we</w:t>
+      </w:r>
+      <w:r>
+        <w:t xml:space="preserve"> can pair it with the other function of the pair and eliminate the false positive. If the missing function is not found after searching the call graph to the specified depth, we can report this as a possible bug.</w:t>
       </w:r>
     </w:p>
     <w:p>
@@ -2243,10 +2378,13 @@
         <w:t>)</w:t>
       </w:r>
       <w:r>
-        <w:t>, which do look like likely candidates for bugs.</w:t>
+        <w:t xml:space="preserve">, </w:t>
       </w:r>
       <w:bookmarkStart w:id="0" w:name="_GoBack"/>
       <w:bookmarkEnd w:id="0"/>
+      <w:r>
+        <w:t>which do look like likely candidates for bugs.</w:t>
+      </w:r>
     </w:p>
     <w:sectPr>
       <w:footerReference w:type="default" r:id="rId12"/>
@@ -2339,7 +2477,7 @@
       <w:rPr>
         <w:noProof/>
       </w:rPr>
-      <w:t>1</w:t>
+      <w:t>4</w:t>
     </w:r>
     <w:r>
       <w:fldChar w:fldCharType="end"/>
@@ -3687,638 +3825,6 @@
 </w:styles>
 </file>
 
-<file path=word/glossary/document.xml><?xml version="1.0" encoding="utf-8"?>
-<w:glossaryDocument xmlns:wpc="http://schemas.microsoft.com/office/word/2010/wordprocessingCanvas" xmlns:mc="http://schemas.openxmlformats.org/markup-compatibility/2006" xmlns:o="urn:schemas-microsoft-com:office:office" xmlns:r="http://schemas.openxmlformats.org/officeDocument/2006/relationships" xmlns:m="http://schemas.openxmlformats.org/officeDocument/2006/math" xmlns:v="urn:schemas-microsoft-com:vml" xmlns:wp14="http://schemas.microsoft.com/office/word/2010/wordprocessingDrawing" xmlns:wp="http://schemas.openxmlformats.org/drawingml/2006/wordprocessingDrawing" xmlns:w10="urn:schemas-microsoft-com:office:word" xmlns:w="http://schemas.openxmlformats.org/wordprocessingml/2006/main" xmlns:w14="http://schemas.microsoft.com/office/word/2010/wordml" xmlns:w15="http://schemas.microsoft.com/office/word/2012/wordml" xmlns:wpg="http://schemas.microsoft.com/office/word/2010/wordprocessingGroup" xmlns:wpi="http://schemas.microsoft.com/office/word/2010/wordprocessingInk" xmlns:wne="http://schemas.microsoft.com/office/word/2006/wordml" xmlns:wps="http://schemas.microsoft.com/office/word/2010/wordprocessingShape" mc:Ignorable="w14 w15 wp14"/>
-</file>
-
-<file path=word/glossary/fontTable.xml><?xml version="1.0" encoding="utf-8"?>
-<w:fonts xmlns:mc="http://schemas.openxmlformats.org/markup-compatibility/2006" xmlns:r="http://schemas.openxmlformats.org/officeDocument/2006/relationships" xmlns:w="http://schemas.openxmlformats.org/wordprocessingml/2006/main" xmlns:w14="http://schemas.microsoft.com/office/word/2010/wordml" xmlns:w15="http://schemas.microsoft.com/office/word/2012/wordml" mc:Ignorable="w14 w15">
-  <w:font w:name="Garamond">
-    <w:panose1 w:val="02020404030301010803"/>
-    <w:charset w:val="00"/>
-    <w:family w:val="roman"/>
-    <w:pitch w:val="variable"/>
-    <w:sig w:usb0="00000287" w:usb1="00000000" w:usb2="00000000" w:usb3="00000000" w:csb0="0000009F" w:csb1="00000000"/>
-  </w:font>
-  <w:font w:name="MS Mincho">
-    <w:altName w:val="MS Gothic"/>
-    <w:panose1 w:val="02020609040205080304"/>
-    <w:charset w:val="80"/>
-    <w:family w:val="roman"/>
-    <w:notTrueType/>
-    <w:pitch w:val="fixed"/>
-    <w:sig w:usb0="00000000" w:usb1="08070000" w:usb2="00000010" w:usb3="00000000" w:csb0="00020000" w:csb1="00000000"/>
-  </w:font>
-  <w:font w:name="Century Gothic">
-    <w:panose1 w:val="020B0502020202020204"/>
-    <w:charset w:val="00"/>
-    <w:family w:val="swiss"/>
-    <w:pitch w:val="variable"/>
-    <w:sig w:usb0="00000287" w:usb1="00000000" w:usb2="00000000" w:usb3="00000000" w:csb0="0000009F" w:csb1="00000000"/>
-  </w:font>
-  <w:font w:name="MS Gothic">
-    <w:altName w:val="ＭＳ ゴシック"/>
-    <w:panose1 w:val="020B0609070205080204"/>
-    <w:charset w:val="80"/>
-    <w:family w:val="modern"/>
-    <w:pitch w:val="fixed"/>
-    <w:sig w:usb0="E00002FF" w:usb1="6AC7FDFB" w:usb2="08000012" w:usb3="00000000" w:csb0="0002009F" w:csb1="00000000"/>
-  </w:font>
-  <w:font w:name="Times New Roman">
-    <w:panose1 w:val="02020603050405020304"/>
-    <w:charset w:val="00"/>
-    <w:family w:val="roman"/>
-    <w:pitch w:val="variable"/>
-    <w:sig w:usb0="E0002EFF" w:usb1="C000785B" w:usb2="00000009" w:usb3="00000000" w:csb0="000001FF" w:csb1="00000000"/>
-  </w:font>
-  <w:font w:name="Courier New">
-    <w:panose1 w:val="02070309020205020404"/>
-    <w:charset w:val="00"/>
-    <w:family w:val="modern"/>
-    <w:pitch w:val="fixed"/>
-    <w:sig w:usb0="E0002EFF" w:usb1="C0007843" w:usb2="00000009" w:usb3="00000000" w:csb0="000001FF" w:csb1="00000000"/>
-  </w:font>
-  <w:font w:name="Liberation Sans">
-    <w:altName w:val="Arial"/>
-    <w:charset w:val="01"/>
-    <w:family w:val="swiss"/>
-    <w:pitch w:val="variable"/>
-  </w:font>
-  <w:font w:name="Noto Sans CJK SC Regular">
-    <w:panose1 w:val="00000000000000000000"/>
-    <w:charset w:val="00"/>
-    <w:family w:val="roman"/>
-    <w:notTrueType/>
-    <w:pitch w:val="default"/>
-  </w:font>
-  <w:font w:name="FreeSans">
-    <w:altName w:val="Times New Roman"/>
-    <w:panose1 w:val="00000000000000000000"/>
-    <w:charset w:val="00"/>
-    <w:family w:val="roman"/>
-    <w:notTrueType/>
-    <w:pitch w:val="default"/>
-  </w:font>
-  <w:font w:name="Calibri">
-    <w:panose1 w:val="020F0502020204030204"/>
-    <w:charset w:val="00"/>
-    <w:family w:val="swiss"/>
-    <w:pitch w:val="variable"/>
-    <w:sig w:usb0="E0002AFF" w:usb1="C000247B" w:usb2="00000009" w:usb3="00000000" w:csb0="000001FF" w:csb1="00000000"/>
-  </w:font>
-  <w:font w:name="Calibri Light">
-    <w:panose1 w:val="020F0302020204030204"/>
-    <w:charset w:val="00"/>
-    <w:family w:val="swiss"/>
-    <w:pitch w:val="variable"/>
-    <w:sig w:usb0="E0002AFF" w:usb1="C000247B" w:usb2="00000009" w:usb3="00000000" w:csb0="000001FF" w:csb1="00000000"/>
-  </w:font>
-</w:fonts>
-</file>
-
-<file path=word/glossary/settings.xml><?xml version="1.0" encoding="utf-8"?>
-<w:settings xmlns:mc="http://schemas.openxmlformats.org/markup-compatibility/2006" xmlns:o="urn:schemas-microsoft-com:office:office" xmlns:r="http://schemas.openxmlformats.org/officeDocument/2006/relationships" xmlns:m="http://schemas.openxmlformats.org/officeDocument/2006/math" xmlns:v="urn:schemas-microsoft-com:vml" xmlns:w10="urn:schemas-microsoft-com:office:word" xmlns:w="http://schemas.openxmlformats.org/wordprocessingml/2006/main" xmlns:w14="http://schemas.microsoft.com/office/word/2010/wordml" xmlns:w15="http://schemas.microsoft.com/office/word/2012/wordml" xmlns:sl="http://schemas.openxmlformats.org/schemaLibrary/2006/main" mc:Ignorable="w14 w15">
-  <w:view w:val="normal"/>
-  <w:defaultTabStop w:val="708"/>
-  <w:hyphenationZone w:val="425"/>
-  <w:characterSpacingControl w:val="doNotCompress"/>
-  <w:compat>
-    <w:useFELayout/>
-    <w:compatSetting w:name="compatibilityMode" w:uri="http://schemas.microsoft.com/office/word" w:val="15"/>
-    <w:compatSetting w:name="overrideTableStyleFontSizeAndJustification" w:uri="http://schemas.microsoft.com/office/word" w:val="1"/>
-    <w:compatSetting w:name="enableOpenTypeFeatures" w:uri="http://schemas.microsoft.com/office/word" w:val="1"/>
-    <w:compatSetting w:name="doNotFlipMirrorIndents" w:uri="http://schemas.microsoft.com/office/word" w:val="1"/>
-    <w:compatSetting w:name="differentiateMultirowTableHeaders" w:uri="http://schemas.microsoft.com/office/word" w:val="1"/>
-  </w:compat>
-  <w:rsids>
-    <w:rsidRoot w:val="00AB3FF7"/>
-    <w:rsid w:val="000C5305"/>
-    <w:rsid w:val="000E33FD"/>
-    <w:rsid w:val="0041013D"/>
-    <w:rsid w:val="00411B48"/>
-    <w:rsid w:val="004406AF"/>
-    <w:rsid w:val="005075A8"/>
-    <w:rsid w:val="0058505D"/>
-    <w:rsid w:val="006232A4"/>
-    <w:rsid w:val="00695545"/>
-    <w:rsid w:val="007D6E58"/>
-    <w:rsid w:val="00AB3FF7"/>
-    <w:rsid w:val="00AF097A"/>
-    <w:rsid w:val="00B669F7"/>
-    <w:rsid w:val="00C225D2"/>
-  </w:rsids>
-  <m:mathPr>
-    <m:mathFont m:val="Cambria Math"/>
-    <m:brkBin m:val="before"/>
-    <m:brkBinSub m:val="--"/>
-    <m:smallFrac m:val="0"/>
-    <m:dispDef/>
-    <m:lMargin m:val="0"/>
-    <m:rMargin m:val="0"/>
-    <m:defJc m:val="centerGroup"/>
-    <m:wrapIndent m:val="1440"/>
-    <m:intLim m:val="subSup"/>
-    <m:naryLim m:val="undOvr"/>
-  </m:mathPr>
-  <w:themeFontLang w:val="is-IS"/>
-  <w:clrSchemeMapping w:bg1="light1" w:t1="dark1" w:bg2="light2" w:t2="dark2" w:accent1="accent1" w:accent2="accent2" w:accent3="accent3" w:accent4="accent4" w:accent5="accent5" w:accent6="accent6" w:hyperlink="hyperlink" w:followedHyperlink="followedHyperlink"/>
-  <w:decimalSymbol w:val=","/>
-  <w:listSeparator w:val=";"/>
-  <w15:chartTrackingRefBased/>
-</w:settings>
-</file>
-
-<file path=word/glossary/styles.xml><?xml version="1.0" encoding="utf-8"?>
-<w:styles xmlns:mc="http://schemas.openxmlformats.org/markup-compatibility/2006" xmlns:r="http://schemas.openxmlformats.org/officeDocument/2006/relationships" xmlns:w="http://schemas.openxmlformats.org/wordprocessingml/2006/main" xmlns:w14="http://schemas.microsoft.com/office/word/2010/wordml" xmlns:w15="http://schemas.microsoft.com/office/word/2012/wordml" mc:Ignorable="w14 w15">
-  <w:docDefaults>
-    <w:rPrDefault>
-      <w:rPr>
-        <w:rFonts w:asciiTheme="minorHAnsi" w:eastAsiaTheme="minorEastAsia" w:hAnsiTheme="minorHAnsi" w:cstheme="minorBidi"/>
-        <w:sz w:val="22"/>
-        <w:szCs w:val="22"/>
-        <w:lang w:val="is-IS" w:eastAsia="is-IS" w:bidi="ar-SA"/>
-      </w:rPr>
-    </w:rPrDefault>
-    <w:pPrDefault>
-      <w:pPr>
-        <w:spacing w:after="160" w:line="259" w:lineRule="auto"/>
-      </w:pPr>
-    </w:pPrDefault>
-  </w:docDefaults>
-  <w:latentStyles w:defLockedState="0" w:defUIPriority="99" w:defSemiHidden="0" w:defUnhideWhenUsed="0" w:defQFormat="0" w:count="371">
-    <w:lsdException w:name="Normal" w:uiPriority="0" w:qFormat="1"/>
-    <w:lsdException w:name="heading 1" w:uiPriority="9" w:qFormat="1"/>
-    <w:lsdException w:name="heading 2" w:semiHidden="1" w:uiPriority="9" w:unhideWhenUsed="1" w:qFormat="1"/>
-    <w:lsdException w:name="heading 3" w:semiHidden="1" w:uiPriority="9" w:unhideWhenUsed="1" w:qFormat="1"/>
-    <w:lsdException w:name="heading 4" w:semiHidden="1" w:uiPriority="9" w:unhideWhenUsed="1" w:qFormat="1"/>
-    <w:lsdException w:name="heading 5" w:semiHidden="1" w:uiPriority="9" w:unhideWhenUsed="1" w:qFormat="1"/>
-    <w:lsdException w:name="heading 6" w:semiHidden="1" w:uiPriority="9" w:unhideWhenUsed="1" w:qFormat="1"/>
-    <w:lsdException w:name="heading 7" w:semiHidden="1" w:uiPriority="9" w:unhideWhenUsed="1" w:qFormat="1"/>
-    <w:lsdException w:name="heading 8" w:semiHidden="1" w:uiPriority="9" w:unhideWhenUsed="1" w:qFormat="1"/>
-    <w:lsdException w:name="heading 9" w:semiHidden="1" w:uiPriority="9" w:unhideWhenUsed="1" w:qFormat="1"/>
-    <w:lsdException w:name="index 1" w:semiHidden="1" w:unhideWhenUsed="1"/>
-    <w:lsdException w:name="index 2" w:semiHidden="1" w:unhideWhenUsed="1"/>
-    <w:lsdException w:name="index 3" w:semiHidden="1" w:unhideWhenUsed="1"/>
-    <w:lsdException w:name="index 4" w:semiHidden="1" w:unhideWhenUsed="1"/>
-    <w:lsdException w:name="index 5" w:semiHidden="1" w:unhideWhenUsed="1"/>
-    <w:lsdException w:name="index 6" w:semiHidden="1" w:unhideWhenUsed="1"/>
-    <w:lsdException w:name="index 7" w:semiHidden="1" w:unhideWhenUsed="1"/>
-    <w:lsdException w:name="index 8" w:semiHidden="1" w:unhideWhenUsed="1"/>
-    <w:lsdException w:name="index 9" w:semiHidden="1" w:unhideWhenUsed="1"/>
-    <w:lsdException w:name="toc 1" w:semiHidden="1" w:uiPriority="39" w:unhideWhenUsed="1"/>
-    <w:lsdException w:name="toc 2" w:semiHidden="1" w:uiPriority="39" w:unhideWhenUsed="1"/>
-    <w:lsdException w:name="toc 3" w:semiHidden="1" w:uiPriority="39" w:unhideWhenUsed="1"/>
-    <w:lsdException w:name="toc 4" w:semiHidden="1" w:uiPriority="39" w:unhideWhenUsed="1"/>
-    <w:lsdException w:name="toc 5" w:semiHidden="1" w:uiPriority="39" w:unhideWhenUsed="1"/>
-    <w:lsdException w:name="toc 6" w:semiHidden="1" w:uiPriority="39" w:unhideWhenUsed="1"/>
-    <w:lsdException w:name="toc 7" w:semiHidden="1" w:uiPriority="39" w:unhideWhenUsed="1"/>
-    <w:lsdException w:name="toc 8" w:semiHidden="1" w:uiPriority="39" w:unhideWhenUsed="1"/>
-    <w:lsdException w:name="toc 9" w:semiHidden="1" w:uiPriority="39" w:unhideWhenUsed="1"/>
-    <w:lsdException w:name="Normal Indent" w:semiHidden="1" w:unhideWhenUsed="1"/>
-    <w:lsdException w:name="footnote text" w:semiHidden="1" w:unhideWhenUsed="1"/>
-    <w:lsdException w:name="annotation text" w:semiHidden="1" w:unhideWhenUsed="1"/>
-    <w:lsdException w:name="header" w:semiHidden="1" w:unhideWhenUsed="1"/>
-    <w:lsdException w:name="footer" w:semiHidden="1" w:unhideWhenUsed="1"/>
-    <w:lsdException w:name="index heading" w:semiHidden="1" w:unhideWhenUsed="1"/>
-    <w:lsdException w:name="caption" w:semiHidden="1" w:uiPriority="35" w:unhideWhenUsed="1" w:qFormat="1"/>
-    <w:lsdException w:name="table of figures" w:semiHidden="1" w:unhideWhenUsed="1"/>
-    <w:lsdException w:name="envelope address" w:semiHidden="1" w:unhideWhenUsed="1"/>
-    <w:lsdException w:name="envelope return" w:semiHidden="1" w:unhideWhenUsed="1"/>
-    <w:lsdException w:name="footnote reference" w:semiHidden="1" w:unhideWhenUsed="1"/>
-    <w:lsdException w:name="annotation reference" w:semiHidden="1" w:unhideWhenUsed="1"/>
-    <w:lsdException w:name="line number" w:semiHidden="1" w:unhideWhenUsed="1"/>
-    <w:lsdException w:name="page number" w:semiHidden="1" w:unhideWhenUsed="1"/>
-    <w:lsdException w:name="endnote reference" w:semiHidden="1" w:unhideWhenUsed="1"/>
-    <w:lsdException w:name="endnote text" w:semiHidden="1" w:unhideWhenUsed="1"/>
-    <w:lsdException w:name="table of authorities" w:semiHidden="1" w:unhideWhenUsed="1"/>
-    <w:lsdException w:name="macro" w:semiHidden="1" w:unhideWhenUsed="1"/>
-    <w:lsdException w:name="toa heading" w:semiHidden="1" w:unhideWhenUsed="1"/>
-    <w:lsdException w:name="List" w:semiHidden="1" w:unhideWhenUsed="1"/>
-    <w:lsdException w:name="List Bullet" w:semiHidden="1" w:unhideWhenUsed="1"/>
-    <w:lsdException w:name="List Number" w:semiHidden="1" w:unhideWhenUsed="1"/>
-    <w:lsdException w:name="List 2" w:semiHidden="1" w:unhideWhenUsed="1"/>
-    <w:lsdException w:name="List 3" w:semiHidden="1" w:unhideWhenUsed="1"/>
-    <w:lsdException w:name="List 4" w:semiHidden="1" w:unhideWhenUsed="1"/>
-    <w:lsdException w:name="List 5" w:semiHidden="1" w:unhideWhenUsed="1"/>
-    <w:lsdException w:name="List Bullet 2" w:semiHidden="1" w:unhideWhenUsed="1"/>
-    <w:lsdException w:name="List Bullet 3" w:semiHidden="1" w:unhideWhenUsed="1"/>
-    <w:lsdException w:name="List Bullet 4" w:semiHidden="1" w:unhideWhenUsed="1"/>
-    <w:lsdException w:name="List Bullet 5" w:semiHidden="1" w:unhideWhenUsed="1"/>
-    <w:lsdException w:name="List Number 2" w:semiHidden="1" w:unhideWhenUsed="1"/>
-    <w:lsdException w:name="List Number 3" w:semiHidden="1" w:unhideWhenUsed="1"/>
-    <w:lsdException w:name="List Number 4" w:semiHidden="1" w:unhideWhenUsed="1"/>
-    <w:lsdException w:name="List Number 5" w:semiHidden="1" w:unhideWhenUsed="1"/>
-    <w:lsdException w:name="Title" w:uiPriority="10" w:qFormat="1"/>
-    <w:lsdException w:name="Closing" w:semiHidden="1" w:unhideWhenUsed="1"/>
-    <w:lsdException w:name="Signature" w:semiHidden="1" w:unhideWhenUsed="1"/>
-    <w:lsdException w:name="Default Paragraph Font" w:semiHidden="1" w:uiPriority="1" w:unhideWhenUsed="1"/>
-    <w:lsdException w:name="Body Text" w:semiHidden="1" w:unhideWhenUsed="1"/>
-    <w:lsdException w:name="Body Text Indent" w:semiHidden="1" w:unhideWhenUsed="1"/>
-    <w:lsdException w:name="List Continue" w:semiHidden="1" w:unhideWhenUsed="1"/>
-    <w:lsdException w:name="List Continue 2" w:semiHidden="1" w:unhideWhenUsed="1"/>
-    <w:lsdException w:name="List Continue 3" w:semiHidden="1" w:unhideWhenUsed="1"/>
-    <w:lsdException w:name="List Continue 4" w:semiHidden="1" w:unhideWhenUsed="1"/>
-    <w:lsdException w:name="List Continue 5" w:semiHidden="1" w:unhideWhenUsed="1"/>
-    <w:lsdException w:name="Message Header" w:semiHidden="1" w:unhideWhenUsed="1"/>
-    <w:lsdException w:name="Subtitle" w:uiPriority="11" w:qFormat="1"/>
-    <w:lsdException w:name="Salutation" w:semiHidden="1" w:unhideWhenUsed="1"/>
-    <w:lsdException w:name="Date" w:semiHidden="1" w:unhideWhenUsed="1"/>
-    <w:lsdException w:name="Body Text First Indent" w:semiHidden="1" w:unhideWhenUsed="1"/>
-    <w:lsdException w:name="Body Text First Indent 2" w:semiHidden="1" w:unhideWhenUsed="1"/>
-    <w:lsdException w:name="Note Heading" w:semiHidden="1" w:unhideWhenUsed="1"/>
-    <w:lsdException w:name="Body Text 2" w:semiHidden="1" w:unhideWhenUsed="1"/>
-    <w:lsdException w:name="Body Text 3" w:semiHidden="1" w:unhideWhenUsed="1"/>
-    <w:lsdException w:name="Body Text Indent 2" w:semiHidden="1" w:unhideWhenUsed="1"/>
-    <w:lsdException w:name="Body Text Indent 3" w:semiHidden="1" w:unhideWhenUsed="1"/>
-    <w:lsdException w:name="Block Text" w:semiHidden="1" w:unhideWhenUsed="1"/>
-    <w:lsdException w:name="Hyperlink" w:semiHidden="1" w:unhideWhenUsed="1"/>
-    <w:lsdException w:name="FollowedHyperlink" w:semiHidden="1" w:unhideWhenUsed="1"/>
-    <w:lsdException w:name="Strong" w:uiPriority="22" w:qFormat="1"/>
-    <w:lsdException w:name="Emphasis" w:uiPriority="20" w:qFormat="1"/>
-    <w:lsdException w:name="Document Map" w:semiHidden="1" w:unhideWhenUsed="1"/>
-    <w:lsdException w:name="Plain Text" w:semiHidden="1" w:unhideWhenUsed="1"/>
-    <w:lsdException w:name="E-mail Signature" w:semiHidden="1" w:unhideWhenUsed="1"/>
-    <w:lsdException w:name="HTML Top of Form" w:semiHidden="1" w:unhideWhenUsed="1"/>
-    <w:lsdException w:name="HTML Bottom of Form" w:semiHidden="1" w:unhideWhenUsed="1"/>
-    <w:lsdException w:name="Normal (Web)" w:semiHidden="1" w:unhideWhenUsed="1"/>
-    <w:lsdException w:name="HTML Acronym" w:semiHidden="1" w:unhideWhenUsed="1"/>
-    <w:lsdException w:name="HTML Address" w:semiHidden="1" w:unhideWhenUsed="1"/>
-    <w:lsdException w:name="HTML Cite" w:semiHidden="1" w:unhideWhenUsed="1"/>
-    <w:lsdException w:name="HTML Code" w:semiHidden="1" w:unhideWhenUsed="1"/>
-    <w:lsdException w:name="HTML Definition" w:semiHidden="1" w:unhideWhenUsed="1"/>
-    <w:lsdException w:name="HTML Keyboard" w:semiHidden="1" w:unhideWhenUsed="1"/>
-    <w:lsdException w:name="HTML Preformatted" w:semiHidden="1" w:unhideWhenUsed="1"/>
-    <w:lsdException w:name="HTML Sample" w:semiHidden="1" w:unhideWhenUsed="1"/>
-    <w:lsdException w:name="HTML Typewriter" w:semiHidden="1" w:unhideWhenUsed="1"/>
-    <w:lsdException w:name="HTML Variable" w:semiHidden="1" w:unhideWhenUsed="1"/>
-    <w:lsdException w:name="Normal Table" w:semiHidden="1" w:unhideWhenUsed="1"/>
-    <w:lsdException w:name="annotation subject" w:semiHidden="1" w:unhideWhenUsed="1"/>
-    <w:lsdException w:name="No List" w:semiHidden="1" w:unhideWhenUsed="1"/>
-    <w:lsdException w:name="Outline List 1" w:semiHidden="1" w:unhideWhenUsed="1"/>
-    <w:lsdException w:name="Outline List 2" w:semiHidden="1" w:unhideWhenUsed="1"/>
-    <w:lsdException w:name="Outline List 3" w:semiHidden="1" w:unhideWhenUsed="1"/>
-    <w:lsdException w:name="Table Simple 1" w:semiHidden="1" w:unhideWhenUsed="1"/>
-    <w:lsdException w:name="Table Simple 2" w:semiHidden="1" w:unhideWhenUsed="1"/>
-    <w:lsdException w:name="Table Simple 3" w:semiHidden="1" w:unhideWhenUsed="1"/>
-    <w:lsdException w:name="Table Classic 1" w:semiHidden="1" w:unhideWhenUsed="1"/>
-    <w:lsdException w:name="Table Classic 2" w:semiHidden="1" w:unhideWhenUsed="1"/>
-    <w:lsdException w:name="Table Classic 3" w:semiHidden="1" w:unhideWhenUsed="1"/>
-    <w:lsdException w:name="Table Classic 4" w:semiHidden="1" w:unhideWhenUsed="1"/>
-    <w:lsdException w:name="Table Colorful 1" w:semiHidden="1" w:unhideWhenUsed="1"/>
-    <w:lsdException w:name="Table Colorful 2" w:semiHidden="1" w:unhideWhenUsed="1"/>
-    <w:lsdException w:name="Table Colorful 3" w:semiHidden="1" w:unhideWhenUsed="1"/>
-    <w:lsdException w:name="Table Columns 1" w:semiHidden="1" w:unhideWhenUsed="1"/>
-    <w:lsdException w:name="Table Columns 2" w:semiHidden="1" w:unhideWhenUsed="1"/>
-    <w:lsdException w:name="Table Columns 3" w:semiHidden="1" w:unhideWhenUsed="1"/>
-    <w:lsdException w:name="Table Columns 4" w:semiHidden="1" w:unhideWhenUsed="1"/>
-    <w:lsdException w:name="Table Columns 5" w:semiHidden="1" w:unhideWhenUsed="1"/>
-    <w:lsdException w:name="Table Grid 1" w:semiHidden="1" w:unhideWhenUsed="1"/>
-    <w:lsdException w:name="Table Grid 2" w:semiHidden="1" w:unhideWhenUsed="1"/>
-    <w:lsdException w:name="Table Grid 3" w:semiHidden="1" w:unhideWhenUsed="1"/>
-    <w:lsdException w:name="Table Grid 4" w:semiHidden="1" w:unhideWhenUsed="1"/>
-    <w:lsdException w:name="Table Grid 5" w:semiHidden="1" w:unhideWhenUsed="1"/>
-    <w:lsdException w:name="Table Grid 6" w:semiHidden="1" w:unhideWhenUsed="1"/>
-    <w:lsdException w:name="Table Grid 7" w:semiHidden="1" w:unhideWhenUsed="1"/>
-    <w:lsdException w:name="Table Grid 8" w:semiHidden="1" w:unhideWhenUsed="1"/>
-    <w:lsdException w:name="Table List 1" w:semiHidden="1" w:unhideWhenUsed="1"/>
-    <w:lsdException w:name="Table List 2" w:semiHidden="1" w:unhideWhenUsed="1"/>
-    <w:lsdException w:name="Table List 3" w:semiHidden="1" w:unhideWhenUsed="1"/>
-    <w:lsdException w:name="Table List 4" w:semiHidden="1" w:unhideWhenUsed="1"/>
-    <w:lsdException w:name="Table List 5" w:semiHidden="1" w:unhideWhenUsed="1"/>
-    <w:lsdException w:name="Table List 6" w:semiHidden="1" w:unhideWhenUsed="1"/>
-    <w:lsdException w:name="Table List 7" w:semiHidden="1" w:unhideWhenUsed="1"/>
-    <w:lsdException w:name="Table List 8" w:semiHidden="1" w:unhideWhenUsed="1"/>
-    <w:lsdException w:name="Table 3D effects 1" w:semiHidden="1" w:unhideWhenUsed="1"/>
-    <w:lsdException w:name="Table 3D effects 2" w:semiHidden="1" w:unhideWhenUsed="1"/>
-    <w:lsdException w:name="Table 3D effects 3" w:semiHidden="1" w:unhideWhenUsed="1"/>
-    <w:lsdException w:name="Table Contemporary" w:semiHidden="1" w:unhideWhenUsed="1"/>
-    <w:lsdException w:name="Table Elegant" w:semiHidden="1" w:unhideWhenUsed="1"/>
-    <w:lsdException w:name="Table Professional" w:semiHidden="1" w:unhideWhenUsed="1"/>
-    <w:lsdException w:name="Table Subtle 1" w:semiHidden="1" w:unhideWhenUsed="1"/>
-    <w:lsdException w:name="Table Subtle 2" w:semiHidden="1" w:unhideWhenUsed="1"/>
-    <w:lsdException w:name="Table Web 1" w:semiHidden="1" w:unhideWhenUsed="1"/>
-    <w:lsdException w:name="Table Web 2" w:semiHidden="1" w:unhideWhenUsed="1"/>
-    <w:lsdException w:name="Table Web 3" w:semiHidden="1" w:unhideWhenUsed="1"/>
-    <w:lsdException w:name="Balloon Text" w:semiHidden="1" w:unhideWhenUsed="1"/>
-    <w:lsdException w:name="Table Grid" w:uiPriority="39"/>
-    <w:lsdException w:name="Table Theme" w:semiHidden="1" w:unhideWhenUsed="1"/>
-    <w:lsdException w:name="Placeholder Text" w:semiHidden="1"/>
-    <w:lsdException w:name="No Spacing" w:uiPriority="1" w:qFormat="1"/>
-    <w:lsdException w:name="Light Shading" w:uiPriority="60"/>
-    <w:lsdException w:name="Light List" w:uiPriority="61"/>
-    <w:lsdException w:name="Light Grid" w:uiPriority="62"/>
-    <w:lsdException w:name="Medium Shading 1" w:uiPriority="63"/>
-    <w:lsdException w:name="Medium Shading 2" w:uiPriority="64"/>
-    <w:lsdException w:name="Medium List 1" w:uiPriority="65"/>
-    <w:lsdException w:name="Medium List 2" w:uiPriority="66"/>
-    <w:lsdException w:name="Medium Grid 1" w:uiPriority="67"/>
-    <w:lsdException w:name="Medium Grid 2" w:uiPriority="68"/>
-    <w:lsdException w:name="Medium Grid 3" w:uiPriority="69"/>
-    <w:lsdException w:name="Dark List" w:uiPriority="70"/>
-    <w:lsdException w:name="Colorful Shading" w:uiPriority="71"/>
-    <w:lsdException w:name="Colorful List" w:uiPriority="72"/>
-    <w:lsdException w:name="Colorful Grid" w:uiPriority="73"/>
-    <w:lsdException w:name="Light Shading Accent 1" w:uiPriority="60"/>
-    <w:lsdException w:name="Light List Accent 1" w:uiPriority="61"/>
-    <w:lsdException w:name="Light Grid Accent 1" w:uiPriority="62"/>
-    <w:lsdException w:name="Medium Shading 1 Accent 1" w:uiPriority="63"/>
-    <w:lsdException w:name="Medium Shading 2 Accent 1" w:uiPriority="64"/>
-    <w:lsdException w:name="Medium List 1 Accent 1" w:uiPriority="65"/>
-    <w:lsdException w:name="Revision" w:semiHidden="1"/>
-    <w:lsdException w:name="List Paragraph" w:uiPriority="34" w:qFormat="1"/>
-    <w:lsdException w:name="Quote" w:uiPriority="29" w:qFormat="1"/>
-    <w:lsdException w:name="Intense Quote" w:uiPriority="30" w:qFormat="1"/>
-    <w:lsdException w:name="Medium List 2 Accent 1" w:uiPriority="66"/>
-    <w:lsdException w:name="Medium Grid 1 Accent 1" w:uiPriority="67"/>
-    <w:lsdException w:name="Medium Grid 2 Accent 1" w:uiPriority="68"/>
-    <w:lsdException w:name="Medium Grid 3 Accent 1" w:uiPriority="69"/>
-    <w:lsdException w:name="Dark List Accent 1" w:uiPriority="70"/>
-    <w:lsdException w:name="Colorful Shading Accent 1" w:uiPriority="71"/>
-    <w:lsdException w:name="Colorful List Accent 1" w:uiPriority="72"/>
-    <w:lsdException w:name="Colorful Grid Accent 1" w:uiPriority="73"/>
-    <w:lsdException w:name="Light Shading Accent 2" w:uiPriority="60"/>
-    <w:lsdException w:name="Light List Accent 2" w:uiPriority="61"/>
-    <w:lsdException w:name="Light Grid Accent 2" w:uiPriority="62"/>
-    <w:lsdException w:name="Medium Shading 1 Accent 2" w:uiPriority="63"/>
-    <w:lsdException w:name="Medium Shading 2 Accent 2" w:uiPriority="64"/>
-    <w:lsdException w:name="Medium List 1 Accent 2" w:uiPriority="65"/>
-    <w:lsdException w:name="Medium List 2 Accent 2" w:uiPriority="66"/>
-    <w:lsdException w:name="Medium Grid 1 Accent 2" w:uiPriority="67"/>
-    <w:lsdException w:name="Medium Grid 2 Accent 2" w:uiPriority="68"/>
-    <w:lsdException w:name="Medium Grid 3 Accent 2" w:uiPriority="69"/>
-    <w:lsdException w:name="Dark List Accent 2" w:uiPriority="70"/>
-    <w:lsdException w:name="Colorful Shading Accent 2" w:uiPriority="71"/>
-    <w:lsdException w:name="Colorful List Accent 2" w:uiPriority="72"/>
-    <w:lsdException w:name="Colorful Grid Accent 2" w:uiPriority="73"/>
-    <w:lsdException w:name="Light Shading Accent 3" w:uiPriority="60"/>
-    <w:lsdException w:name="Light List Accent 3" w:uiPriority="61"/>
-    <w:lsdException w:name="Light Grid Accent 3" w:uiPriority="62"/>
-    <w:lsdException w:name="Medium Shading 1 Accent 3" w:uiPriority="63"/>
-    <w:lsdException w:name="Medium Shading 2 Accent 3" w:uiPriority="64"/>
-    <w:lsdException w:name="Medium List 1 Accent 3" w:uiPriority="65"/>
-    <w:lsdException w:name="Medium List 2 Accent 3" w:uiPriority="66"/>
-    <w:lsdException w:name="Medium Grid 1 Accent 3" w:uiPriority="67"/>
-    <w:lsdException w:name="Medium Grid 2 Accent 3" w:uiPriority="68"/>
-    <w:lsdException w:name="Medium Grid 3 Accent 3" w:uiPriority="69"/>
-    <w:lsdException w:name="Dark List Accent 3" w:uiPriority="70"/>
-    <w:lsdException w:name="Colorful Shading Accent 3" w:uiPriority="71"/>
-    <w:lsdException w:name="Colorful List Accent 3" w:uiPriority="72"/>
-    <w:lsdException w:name="Colorful Grid Accent 3" w:uiPriority="73"/>
-    <w:lsdException w:name="Light Shading Accent 4" w:uiPriority="60"/>
-    <w:lsdException w:name="Light List Accent 4" w:uiPriority="61"/>
-    <w:lsdException w:name="Light Grid Accent 4" w:uiPriority="62"/>
-    <w:lsdException w:name="Medium Shading 1 Accent 4" w:uiPriority="63"/>
-    <w:lsdException w:name="Medium Shading 2 Accent 4" w:uiPriority="64"/>
-    <w:lsdException w:name="Medium List 1 Accent 4" w:uiPriority="65"/>
-    <w:lsdException w:name="Medium List 2 Accent 4" w:uiPriority="66"/>
-    <w:lsdException w:name="Medium Grid 1 Accent 4" w:uiPriority="67"/>
-    <w:lsdException w:name="Medium Grid 2 Accent 4" w:uiPriority="68"/>
-    <w:lsdException w:name="Medium Grid 3 Accent 4" w:uiPriority="69"/>
-    <w:lsdException w:name="Dark List Accent 4" w:uiPriority="70"/>
-    <w:lsdException w:name="Colorful Shading Accent 4" w:uiPriority="71"/>
-    <w:lsdException w:name="Colorful List Accent 4" w:uiPriority="72"/>
-    <w:lsdException w:name="Colorful Grid Accent 4" w:uiPriority="73"/>
-    <w:lsdException w:name="Light Shading Accent 5" w:uiPriority="60"/>
-    <w:lsdException w:name="Light List Accent 5" w:uiPriority="61"/>
-    <w:lsdException w:name="Light Grid Accent 5" w:uiPriority="62"/>
-    <w:lsdException w:name="Medium Shading 1 Accent 5" w:uiPriority="63"/>
-    <w:lsdException w:name="Medium Shading 2 Accent 5" w:uiPriority="64"/>
-    <w:lsdException w:name="Medium List 1 Accent 5" w:uiPriority="65"/>
-    <w:lsdException w:name="Medium List 2 Accent 5" w:uiPriority="66"/>
-    <w:lsdException w:name="Medium Grid 1 Accent 5" w:uiPriority="67"/>
-    <w:lsdException w:name="Medium Grid 2 Accent 5" w:uiPriority="68"/>
-    <w:lsdException w:name="Medium Grid 3 Accent 5" w:uiPriority="69"/>
-    <w:lsdException w:name="Dark List Accent 5" w:uiPriority="70"/>
-    <w:lsdException w:name="Colorful Shading Accent 5" w:uiPriority="71"/>
-    <w:lsdException w:name="Colorful List Accent 5" w:uiPriority="72"/>
-    <w:lsdException w:name="Colorful Grid Accent 5" w:uiPriority="73"/>
-    <w:lsdException w:name="Light Shading Accent 6" w:uiPriority="60"/>
-    <w:lsdException w:name="Light List Accent 6" w:uiPriority="61"/>
-    <w:lsdException w:name="Light Grid Accent 6" w:uiPriority="62"/>
-    <w:lsdException w:name="Medium Shading 1 Accent 6" w:uiPriority="63"/>
-    <w:lsdException w:name="Medium Shading 2 Accent 6" w:uiPriority="64"/>
-    <w:lsdException w:name="Medium List 1 Accent 6" w:uiPriority="65"/>
-    <w:lsdException w:name="Medium List 2 Accent 6" w:uiPriority="66"/>
-    <w:lsdException w:name="Medium Grid 1 Accent 6" w:uiPriority="67"/>
-    <w:lsdException w:name="Medium Grid 2 Accent 6" w:uiPriority="68"/>
-    <w:lsdException w:name="Medium Grid 3 Accent 6" w:uiPriority="69"/>
-    <w:lsdException w:name="Dark List Accent 6" w:uiPriority="70"/>
-    <w:lsdException w:name="Colorful Shading Accent 6" w:uiPriority="71"/>
-    <w:lsdException w:name="Colorful List Accent 6" w:uiPriority="72"/>
-    <w:lsdException w:name="Colorful Grid Accent 6" w:uiPriority="73"/>
-    <w:lsdException w:name="Subtle Emphasis" w:uiPriority="19" w:qFormat="1"/>
-    <w:lsdException w:name="Intense Emphasis" w:uiPriority="21" w:qFormat="1"/>
-    <w:lsdException w:name="Subtle Reference" w:uiPriority="31" w:qFormat="1"/>
-    <w:lsdException w:name="Intense Reference" w:uiPriority="32" w:qFormat="1"/>
-    <w:lsdException w:name="Book Title" w:uiPriority="33" w:qFormat="1"/>
-    <w:lsdException w:name="Bibliography" w:semiHidden="1" w:uiPriority="37" w:unhideWhenUsed="1"/>
-    <w:lsdException w:name="TOC Heading" w:semiHidden="1" w:uiPriority="39" w:unhideWhenUsed="1" w:qFormat="1"/>
-    <w:lsdException w:name="Plain Table 1" w:uiPriority="41"/>
-    <w:lsdException w:name="Plain Table 2" w:uiPriority="42"/>
-    <w:lsdException w:name="Plain Table 3" w:uiPriority="43"/>
-    <w:lsdException w:name="Plain Table 4" w:uiPriority="44"/>
-    <w:lsdException w:name="Plain Table 5" w:uiPriority="45"/>
-    <w:lsdException w:name="Grid Table Light" w:uiPriority="40"/>
-    <w:lsdException w:name="Grid Table 1 Light" w:uiPriority="46"/>
-    <w:lsdException w:name="Grid Table 2" w:uiPriority="47"/>
-    <w:lsdException w:name="Grid Table 3" w:uiPriority="48"/>
-    <w:lsdException w:name="Grid Table 4" w:uiPriority="49"/>
-    <w:lsdException w:name="Grid Table 5 Dark" w:uiPriority="50"/>
-    <w:lsdException w:name="Grid Table 6 Colorful" w:uiPriority="51"/>
-    <w:lsdException w:name="Grid Table 7 Colorful" w:uiPriority="52"/>
-    <w:lsdException w:name="Grid Table 1 Light Accent 1" w:uiPriority="46"/>
-    <w:lsdException w:name="Grid Table 2 Accent 1" w:uiPriority="47"/>
-    <w:lsdException w:name="Grid Table 3 Accent 1" w:uiPriority="48"/>
-    <w:lsdException w:name="Grid Table 4 Accent 1" w:uiPriority="49"/>
-    <w:lsdException w:name="Grid Table 5 Dark Accent 1" w:uiPriority="50"/>
-    <w:lsdException w:name="Grid Table 6 Colorful Accent 1" w:uiPriority="51"/>
-    <w:lsdException w:name="Grid Table 7 Colorful Accent 1" w:uiPriority="52"/>
-    <w:lsdException w:name="Grid Table 1 Light Accent 2" w:uiPriority="46"/>
-    <w:lsdException w:name="Grid Table 2 Accent 2" w:uiPriority="47"/>
-    <w:lsdException w:name="Grid Table 3 Accent 2" w:uiPriority="48"/>
-    <w:lsdException w:name="Grid Table 4 Accent 2" w:uiPriority="49"/>
-    <w:lsdException w:name="Grid Table 5 Dark Accent 2" w:uiPriority="50"/>
-    <w:lsdException w:name="Grid Table 6 Colorful Accent 2" w:uiPriority="51"/>
-    <w:lsdException w:name="Grid Table 7 Colorful Accent 2" w:uiPriority="52"/>
-    <w:lsdException w:name="Grid Table 1 Light Accent 3" w:uiPriority="46"/>
-    <w:lsdException w:name="Grid Table 2 Accent 3" w:uiPriority="47"/>
-    <w:lsdException w:name="Grid Table 3 Accent 3" w:uiPriority="48"/>
-    <w:lsdException w:name="Grid Table 4 Accent 3" w:uiPriority="49"/>
-    <w:lsdException w:name="Grid Table 5 Dark Accent 3" w:uiPriority="50"/>
-    <w:lsdException w:name="Grid Table 6 Colorful Accent 3" w:uiPriority="51"/>
-    <w:lsdException w:name="Grid Table 7 Colorful Accent 3" w:uiPriority="52"/>
-    <w:lsdException w:name="Grid Table 1 Light Accent 4" w:uiPriority="46"/>
-    <w:lsdException w:name="Grid Table 2 Accent 4" w:uiPriority="47"/>
-    <w:lsdException w:name="Grid Table 3 Accent 4" w:uiPriority="48"/>
-    <w:lsdException w:name="Grid Table 4 Accent 4" w:uiPriority="49"/>
-    <w:lsdException w:name="Grid Table 5 Dark Accent 4" w:uiPriority="50"/>
-    <w:lsdException w:name="Grid Table 6 Colorful Accent 4" w:uiPriority="51"/>
-    <w:lsdException w:name="Grid Table 7 Colorful Accent 4" w:uiPriority="52"/>
-    <w:lsdException w:name="Grid Table 1 Light Accent 5" w:uiPriority="46"/>
-    <w:lsdException w:name="Grid Table 2 Accent 5" w:uiPriority="47"/>
-    <w:lsdException w:name="Grid Table 3 Accent 5" w:uiPriority="48"/>
-    <w:lsdException w:name="Grid Table 4 Accent 5" w:uiPriority="49"/>
-    <w:lsdException w:name="Grid Table 5 Dark Accent 5" w:uiPriority="50"/>
-    <w:lsdException w:name="Grid Table 6 Colorful Accent 5" w:uiPriority="51"/>
-    <w:lsdException w:name="Grid Table 7 Colorful Accent 5" w:uiPriority="52"/>
-    <w:lsdException w:name="Grid Table 1 Light Accent 6" w:uiPriority="46"/>
-    <w:lsdException w:name="Grid Table 2 Accent 6" w:uiPriority="47"/>
-    <w:lsdException w:name="Grid Table 3 Accent 6" w:uiPriority="48"/>
-    <w:lsdException w:name="Grid Table 4 Accent 6" w:uiPriority="49"/>
-    <w:lsdException w:name="Grid Table 5 Dark Accent 6" w:uiPriority="50"/>
-    <w:lsdException w:name="Grid Table 6 Colorful Accent 6" w:uiPriority="51"/>
-    <w:lsdException w:name="Grid Table 7 Colorful Accent 6" w:uiPriority="52"/>
-    <w:lsdException w:name="List Table 1 Light" w:uiPriority="46"/>
-    <w:lsdException w:name="List Table 2" w:uiPriority="47"/>
-    <w:lsdException w:name="List Table 3" w:uiPriority="48"/>
-    <w:lsdException w:name="List Table 4" w:uiPriority="49"/>
-    <w:lsdException w:name="List Table 5 Dark" w:uiPriority="50"/>
-    <w:lsdException w:name="List Table 6 Colorful" w:uiPriority="51"/>
-    <w:lsdException w:name="List Table 7 Colorful" w:uiPriority="52"/>
-    <w:lsdException w:name="List Table 1 Light Accent 1" w:uiPriority="46"/>
-    <w:lsdException w:name="List Table 2 Accent 1" w:uiPriority="47"/>
-    <w:lsdException w:name="List Table 3 Accent 1" w:uiPriority="48"/>
-    <w:lsdException w:name="List Table 4 Accent 1" w:uiPriority="49"/>
-    <w:lsdException w:name="List Table 5 Dark Accent 1" w:uiPriority="50"/>
-    <w:lsdException w:name="List Table 6 Colorful Accent 1" w:uiPriority="51"/>
-    <w:lsdException w:name="List Table 7 Colorful Accent 1" w:uiPriority="52"/>
-    <w:lsdException w:name="List Table 1 Light Accent 2" w:uiPriority="46"/>
-    <w:lsdException w:name="List Table 2 Accent 2" w:uiPriority="47"/>
-    <w:lsdException w:name="List Table 3 Accent 2" w:uiPriority="48"/>
-    <w:lsdException w:name="List Table 4 Accent 2" w:uiPriority="49"/>
-    <w:lsdException w:name="List Table 5 Dark Accent 2" w:uiPriority="50"/>
-    <w:lsdException w:name="List Table 6 Colorful Accent 2" w:uiPriority="51"/>
-    <w:lsdException w:name="List Table 7 Colorful Accent 2" w:uiPriority="52"/>
-    <w:lsdException w:name="List Table 1 Light Accent 3" w:uiPriority="46"/>
-    <w:lsdException w:name="List Table 2 Accent 3" w:uiPriority="47"/>
-    <w:lsdException w:name="List Table 3 Accent 3" w:uiPriority="48"/>
-    <w:lsdException w:name="List Table 4 Accent 3" w:uiPriority="49"/>
-    <w:lsdException w:name="List Table 5 Dark Accent 3" w:uiPriority="50"/>
-    <w:lsdException w:name="List Table 6 Colorful Accent 3" w:uiPriority="51"/>
-    <w:lsdException w:name="List Table 7 Colorful Accent 3" w:uiPriority="52"/>
-    <w:lsdException w:name="List Table 1 Light Accent 4" w:uiPriority="46"/>
-    <w:lsdException w:name="List Table 2 Accent 4" w:uiPriority="47"/>
-    <w:lsdException w:name="List Table 3 Accent 4" w:uiPriority="48"/>
-    <w:lsdException w:name="List Table 4 Accent 4" w:uiPriority="49"/>
-    <w:lsdException w:name="List Table 5 Dark Accent 4" w:uiPriority="50"/>
-    <w:lsdException w:name="List Table 6 Colorful Accent 4" w:uiPriority="51"/>
-    <w:lsdException w:name="List Table 7 Colorful Accent 4" w:uiPriority="52"/>
-    <w:lsdException w:name="List Table 1 Light Accent 5" w:uiPriority="46"/>
-    <w:lsdException w:name="List Table 2 Accent 5" w:uiPriority="47"/>
-    <w:lsdException w:name="List Table 3 Accent 5" w:uiPriority="48"/>
-    <w:lsdException w:name="List Table 4 Accent 5" w:uiPriority="49"/>
-    <w:lsdException w:name="List Table 5 Dark Accent 5" w:uiPriority="50"/>
-    <w:lsdException w:name="List Table 6 Colorful Accent 5" w:uiPriority="51"/>
-    <w:lsdException w:name="List Table 7 Colorful Accent 5" w:uiPriority="52"/>
-    <w:lsdException w:name="List Table 1 Light Accent 6" w:uiPriority="46"/>
-    <w:lsdException w:name="List Table 2 Accent 6" w:uiPriority="47"/>
-    <w:lsdException w:name="List Table 3 Accent 6" w:uiPriority="48"/>
-    <w:lsdException w:name="List Table 4 Accent 6" w:uiPriority="49"/>
-    <w:lsdException w:name="List Table 5 Dark Accent 6" w:uiPriority="50"/>
-    <w:lsdException w:name="List Table 6 Colorful Accent 6" w:uiPriority="51"/>
-    <w:lsdException w:name="List Table 7 Colorful Accent 6" w:uiPriority="52"/>
-  </w:latentStyles>
-  <w:style w:type="paragraph" w:default="1" w:styleId="Normal">
-    <w:name w:val="Normal"/>
-    <w:qFormat/>
-  </w:style>
-  <w:style w:type="character" w:default="1" w:styleId="DefaultParagraphFont">
-    <w:name w:val="Default Paragraph Font"/>
-    <w:uiPriority w:val="1"/>
-    <w:semiHidden/>
-    <w:unhideWhenUsed/>
-  </w:style>
-  <w:style w:type="table" w:default="1" w:styleId="TableNormal">
-    <w:name w:val="Normal Table"/>
-    <w:uiPriority w:val="99"/>
-    <w:semiHidden/>
-    <w:unhideWhenUsed/>
-    <w:tblPr>
-      <w:tblInd w:w="0" w:type="dxa"/>
-      <w:tblCellMar>
-        <w:top w:w="0" w:type="dxa"/>
-        <w:left w:w="108" w:type="dxa"/>
-        <w:bottom w:w="0" w:type="dxa"/>
-        <w:right w:w="108" w:type="dxa"/>
-      </w:tblCellMar>
-    </w:tblPr>
-  </w:style>
-  <w:style w:type="numbering" w:default="1" w:styleId="NoList">
-    <w:name w:val="No List"/>
-    <w:uiPriority w:val="99"/>
-    <w:semiHidden/>
-    <w:unhideWhenUsed/>
-  </w:style>
-  <w:style w:type="character" w:styleId="PlaceholderText">
-    <w:name w:val="Placeholder Text"/>
-    <w:basedOn w:val="DefaultParagraphFont"/>
-    <w:uiPriority w:val="99"/>
-    <w:semiHidden/>
-    <w:rsid w:val="0058505D"/>
-    <w:rPr>
-      <w:color w:val="808080"/>
-    </w:rPr>
-  </w:style>
-  <w:style w:type="paragraph" w:customStyle="1" w:styleId="7D3BD9905F8E46CE8B11B4296CD8874E">
-    <w:name w:val="7D3BD9905F8E46CE8B11B4296CD8874E"/>
-  </w:style>
-  <w:style w:type="paragraph" w:customStyle="1" w:styleId="FFF42D6360794723A043B0C9BF4EE7D2">
-    <w:name w:val="FFF42D6360794723A043B0C9BF4EE7D2"/>
-  </w:style>
-  <w:style w:type="paragraph" w:customStyle="1" w:styleId="B5BB7E7628444AC7B5ECF061478F3905">
-    <w:name w:val="B5BB7E7628444AC7B5ECF061478F3905"/>
-  </w:style>
-  <w:style w:type="paragraph" w:customStyle="1" w:styleId="85EC80AEE3B6433CA5371B71277B0DEF">
-    <w:name w:val="85EC80AEE3B6433CA5371B71277B0DEF"/>
-  </w:style>
-  <w:style w:type="paragraph" w:customStyle="1" w:styleId="832765A935B04B29A18CD619BEE1C526">
-    <w:name w:val="832765A935B04B29A18CD619BEE1C526"/>
-  </w:style>
-  <w:style w:type="paragraph" w:customStyle="1" w:styleId="D0B7A545B1C344E390C4199ED936BDCD">
-    <w:name w:val="D0B7A545B1C344E390C4199ED936BDCD"/>
-  </w:style>
-  <w:style w:type="paragraph" w:customStyle="1" w:styleId="FB487654DA764285BF14D566E76BE3EE">
-    <w:name w:val="FB487654DA764285BF14D566E76BE3EE"/>
-  </w:style>
-  <w:style w:type="paragraph" w:customStyle="1" w:styleId="DF3C5FE8A1B94E3E80B3BD00C9614CB4">
-    <w:name w:val="DF3C5FE8A1B94E3E80B3BD00C9614CB4"/>
-  </w:style>
-  <w:style w:type="paragraph" w:customStyle="1" w:styleId="9A9C378011A64FA2A890DFD8BD8F0AA3">
-    <w:name w:val="9A9C378011A64FA2A890DFD8BD8F0AA3"/>
-  </w:style>
-  <w:style w:type="paragraph" w:customStyle="1" w:styleId="DFB3A7B3B1C8425C8A0123022C896D57">
-    <w:name w:val="DFB3A7B3B1C8425C8A0123022C896D57"/>
-  </w:style>
-  <w:style w:type="paragraph" w:customStyle="1" w:styleId="2BEE9708C55B48E287432B6C3EF7CC70">
-    <w:name w:val="2BEE9708C55B48E287432B6C3EF7CC70"/>
-    <w:rsid w:val="00AB3FF7"/>
-  </w:style>
-  <w:style w:type="paragraph" w:customStyle="1" w:styleId="862B2283D01A4EAA9354A01394AD079B">
-    <w:name w:val="862B2283D01A4EAA9354A01394AD079B"/>
-    <w:rsid w:val="00AB3FF7"/>
-  </w:style>
-  <w:style w:type="paragraph" w:customStyle="1" w:styleId="B2D6CBFAE6D84B0E83D46214F1E6362F">
-    <w:name w:val="B2D6CBFAE6D84B0E83D46214F1E6362F"/>
-    <w:rsid w:val="00AB3FF7"/>
-  </w:style>
-  <w:style w:type="paragraph" w:customStyle="1" w:styleId="D9668A00D1094207AE7D17D2F5A3C13A">
-    <w:name w:val="D9668A00D1094207AE7D17D2F5A3C13A"/>
-    <w:rsid w:val="00AB3FF7"/>
-  </w:style>
-  <w:style w:type="paragraph" w:customStyle="1" w:styleId="DD3A943AC5A14377B017738593AA072E">
-    <w:name w:val="DD3A943AC5A14377B017738593AA072E"/>
-    <w:rsid w:val="00AB3FF7"/>
-  </w:style>
-</w:styles>
-</file>
-
-<file path=word/glossary/webSettings.xml><?xml version="1.0" encoding="utf-8"?>
-<w:webSettings xmlns:mc="http://schemas.openxmlformats.org/markup-compatibility/2006" xmlns:r="http://schemas.openxmlformats.org/officeDocument/2006/relationships" xmlns:w="http://schemas.openxmlformats.org/wordprocessingml/2006/main" xmlns:w14="http://schemas.microsoft.com/office/word/2010/wordml" xmlns:w15="http://schemas.microsoft.com/office/word/2012/wordml" mc:Ignorable="w14 w15">
-  <w:optimizeForBrowser/>
-  <w:allowPNG/>
-</w:webSettings>
-</file>
-
 <file path=word/theme/theme1.xml><?xml version="1.0" encoding="utf-8"?>
 <a:theme xmlns:a="http://schemas.openxmlformats.org/drawingml/2006/main" name="Red Business Set">
   <a:themeElements>
@@ -4561,7 +4067,7 @@
 </file>
 
 <file path=customXml/itemProps3.xml><?xml version="1.0" encoding="utf-8"?>
-<ds:datastoreItem xmlns:ds="http://schemas.openxmlformats.org/officeDocument/2006/customXml" ds:itemID="{767BDB51-07DC-41D2-927F-252FAAB7EECE}">
+<ds:datastoreItem xmlns:ds="http://schemas.openxmlformats.org/officeDocument/2006/customXml" ds:itemID="{246129B6-2F0F-4CB3-8314-051C81FB8512}">
   <ds:schemaRefs>
     <ds:schemaRef ds:uri="http://schemas.openxmlformats.org/officeDocument/2006/bibliography"/>
   </ds:schemaRefs>

</xml_diff>

<commit_message>
Added some stuff to part C
</commit_message>
<xml_diff>
--- a/pi/partC/partC.docx
+++ b/pi/partC/partC.docx
@@ -120,7 +120,7 @@
                                   <w:sdtEndPr/>
                                   <w:sdtContent>
                                     <w:r>
-                                      <w:t>Project – Part C</w:t>
+                                      <w:t>Automatic Bug Detection</w:t>
                                     </w:r>
                                   </w:sdtContent>
                                 </w:sdt>
@@ -341,7 +341,7 @@
                             <w:sdtEndPr/>
                             <w:sdtContent>
                               <w:r>
-                                <w:t>Project – Part C</w:t>
+                                <w:t>Automatic Bug Detection</w:t>
                               </w:r>
                             </w:sdtContent>
                           </w:sdt>
@@ -1063,14 +1063,6 @@
       </w:pPr>
       <w:r>
         <w:lastRenderedPageBreak/>
-        <w:t>Bug finder tool implementation</w:t>
-      </w:r>
-    </w:p>
-    <w:p>
-      <w:pPr>
-        <w:pStyle w:val="Heading3"/>
-      </w:pPr>
-      <w:r>
         <w:t xml:space="preserve">The </w:t>
       </w:r>
       <w:proofErr w:type="spellStart"/>
@@ -1084,7 +1076,10 @@
     </w:p>
     <w:p>
       <w:r>
-        <w:t xml:space="preserve">The call graph is represented in code as the </w:t>
+        <w:t xml:space="preserve">To understand our algorithms, you must understand the way we represent the call graph in our code. It is represented </w:t>
+      </w:r>
+      <w:r>
+        <w:t xml:space="preserve">as the </w:t>
       </w:r>
       <w:proofErr w:type="spellStart"/>
       <w:r>
@@ -1246,15 +1241,13 @@
       </w:r>
       <w:proofErr w:type="spellEnd"/>
       <w:r>
-        <w:t xml:space="preserve">). Note that no nodes call N1, and N5 does not call any nodes. This graph would be represented as a </w:t>
-      </w:r>
-      <w:proofErr w:type="spellStart"/>
-      <w:r>
-        <w:t>CallGraph</w:t>
-      </w:r>
-      <w:proofErr w:type="spellEnd"/>
-      <w:r>
-        <w:t xml:space="preserve"> in the following way:</w:t>
+        <w:t xml:space="preserve">). Note that no nodes call N1, and N5 does not call any nodes. This </w:t>
+      </w:r>
+      <w:r>
+        <w:t xml:space="preserve">graph would be represented as an adjacency matrix </w:t>
+      </w:r>
+      <w:r>
+        <w:t>in the following way:</w:t>
       </w:r>
     </w:p>
     <w:tbl>
@@ -2190,7 +2183,18 @@
       </w:r>
       <w:proofErr w:type="spellEnd"/>
       <w:r>
-        <w:t xml:space="preserve">. Empty fields can be represented as null; the caller </w:t>
+        <w:t xml:space="preserve">. </w:t>
+      </w:r>
+      <w:r>
+        <w:t xml:space="preserve">If a caller does not call a </w:t>
+      </w:r>
+      <w:proofErr w:type="spellStart"/>
+      <w:r>
+        <w:t>callee</w:t>
+      </w:r>
+      <w:proofErr w:type="spellEnd"/>
+      <w:r>
+        <w:t xml:space="preserve">, then the inner </w:t>
       </w:r>
       <w:proofErr w:type="spellStart"/>
       <w:r>
@@ -2198,7 +2202,15 @@
       </w:r>
       <w:proofErr w:type="spellEnd"/>
       <w:r>
-        <w:t xml:space="preserve"> contains no key for the </w:t>
+        <w:t xml:space="preserve"> will not contain the </w:t>
+      </w:r>
+      <w:proofErr w:type="spellStart"/>
+      <w:r>
+        <w:t>callee’s</w:t>
+      </w:r>
+      <w:proofErr w:type="spellEnd"/>
+      <w:r>
+        <w:t xml:space="preserve"> key, and we can represent this field in the matrix as null. If a caller does call a </w:t>
       </w:r>
       <w:proofErr w:type="spellStart"/>
       <w:r>
@@ -2206,12 +2218,7 @@
       </w:r>
       <w:proofErr w:type="spellEnd"/>
       <w:r>
-        <w:t>, and thus the value is null.</w:t>
-      </w:r>
-    </w:p>
-    <w:p>
-      <w:r>
-        <w:t xml:space="preserve">Representing our call graph as an adjacency matrix using Hash Maps has the advantage that calculating the support for a single function is very fast (on the order of O(n) where n is the number of callers) as we only need to iterate through each caller and count the number of found keys for a </w:t>
+        <w:t xml:space="preserve">, then the </w:t>
       </w:r>
       <w:proofErr w:type="spellStart"/>
       <w:r>
@@ -2219,7 +2226,15 @@
       </w:r>
       <w:proofErr w:type="spellEnd"/>
       <w:r>
-        <w:t xml:space="preserve">. Calculating the support for a pair of functions, or indeed any n-tuple of functions, is also on the order of O(n), as we only need to check each caller if both (or all) </w:t>
+        <w:t xml:space="preserve"> is present as a key in the inner </w:t>
+      </w:r>
+      <w:proofErr w:type="spellStart"/>
+      <w:r>
+        <w:t>HashMap</w:t>
+      </w:r>
+      <w:proofErr w:type="spellEnd"/>
+      <w:r>
+        <w:t xml:space="preserve">, and the value for that key is the number of times the caller calls the </w:t>
       </w:r>
       <w:proofErr w:type="spellStart"/>
       <w:r>
@@ -2227,7 +2242,29 @@
       </w:r>
       <w:proofErr w:type="spellEnd"/>
       <w:r>
-        <w:t xml:space="preserve"> keys are present.</w:t>
+        <w:t>.</w:t>
+      </w:r>
+    </w:p>
+    <w:p>
+      <w:r>
+        <w:t xml:space="preserve">Representing our call graph as an adjacency matrix using Hash Maps has the advantage that calculating the support for </w:t>
+      </w:r>
+      <w:r>
+        <w:t xml:space="preserve">any n-tuple of function pairs is equally fast </w:t>
+      </w:r>
+      <w:r>
+        <w:t xml:space="preserve">(on the order of </w:t>
+      </w:r>
+      <w:proofErr w:type="gramStart"/>
+      <w:r>
+        <w:t>O(</w:t>
+      </w:r>
+      <w:proofErr w:type="gramEnd"/>
+      <w:r>
+        <w:t xml:space="preserve">n) where n is the number of callers) as we only need to iterate through each caller and count the number of </w:t>
+      </w:r>
+      <w:r>
+        <w:t>callers that have all the keys we are looking for.</w:t>
       </w:r>
     </w:p>
     <w:p>
@@ -2265,7 +2302,7 @@
     </w:p>
     <w:p>
       <w:r>
-        <w:t xml:space="preserve">Our algorithm for intra-procedural analysis is quite simple. We start by calculating the support for each </w:t>
+        <w:t xml:space="preserve">We start by calculating the support for each </w:t>
       </w:r>
       <w:proofErr w:type="spellStart"/>
       <w:r>
@@ -2273,7 +2310,24 @@
       </w:r>
       <w:proofErr w:type="spellEnd"/>
       <w:r>
-        <w:t>, and storing the result if the support for the function is greater than or equal to our support threshold. This is important for performance, because in this way we can limit the amount of function pairs we need to generate, and thus limit the number of function pairs we have to calculate the support for (if a single function is called n times, then it is impossible for the function to be called n+1 times as part of a pair). We then generate all pairs of functions from the set of functions with support greater than the threshold, calculate the support for each of those pairs and store the results.</w:t>
+        <w:t xml:space="preserve"> (the number of callers that call this </w:t>
+      </w:r>
+      <w:proofErr w:type="spellStart"/>
+      <w:r>
+        <w:t>callee</w:t>
+      </w:r>
+      <w:proofErr w:type="spellEnd"/>
+      <w:r>
+        <w:t>)</w:t>
+      </w:r>
+      <w:r>
+        <w:t xml:space="preserve">, and </w:t>
+      </w:r>
+      <w:r>
+        <w:t xml:space="preserve">only </w:t>
+      </w:r>
+      <w:r>
+        <w:t>storing the result if the support for the function is greater than or equal to our support threshold. This is important for performance, because in this way we can limit the amount of function pairs we need to generate, and thus limit the number of function pairs we have to calculate the support for (if a single function is called n times, then it is impossible for the function to be called n+1 times as part of a pair). We then generate all pairs of functions from the set of functions with support greater than the threshold, calculate the support for each of those pairs and store the results.</w:t>
       </w:r>
     </w:p>
     <w:p>
@@ -2320,7 +2374,154 @@
     </w:p>
     <w:p>
       <w:r>
-        <w:t>The only changes we made to the original algorithm was adding breadth-first-search to the reporting routine. If the BFS algorithm returns a node (which is the node that contains the missing function), we do not report this as a bug. However, if the BFS algorithm returns null, it did not find the missing function in the graph and we can report this as a possible bug.</w:t>
+        <w:t>The only changes we made to the original algorithm was adding breadth-first-search</w:t>
+      </w:r>
+      <w:r>
+        <w:t xml:space="preserve"> with a specific goal</w:t>
+      </w:r>
+      <w:r>
+        <w:t xml:space="preserve"> to the reporting routine. If the BFS algorithm returns a node (which is the node that contains the missing function), we do not report this as a bug. However, if the BFS algorithm returns null, it did not find the missing function in the graph and we can report this as a possible bug.</w:t>
+      </w:r>
+    </w:p>
+    <w:p>
+      <w:r>
+        <w:t>The goal of the BFS algorithm is checking if the current node calls the target (the missing function) node more often than the other (the single function of the pair) node. For example, consider the following simple call graph</w:t>
+      </w:r>
+    </w:p>
+    <w:p>
+      <w:pPr>
+        <w:jc w:val="center"/>
+      </w:pPr>
+      <w:r>
+        <w:rPr>
+          <w:noProof/>
+          <w:lang w:val="is-IS" w:eastAsia="is-IS"/>
+        </w:rPr>
+        <w:drawing>
+          <wp:inline distT="0" distB="0" distL="0" distR="0">
+            <wp:extent cx="3628390" cy="1631315"/>
+            <wp:effectExtent l="0" t="0" r="0" b="6985"/>
+            <wp:docPr id="2" name="Picture 2" descr="C:\Users\Lenovo\AppData\Local\Microsoft\Windows\INetCache\Content.Word\Untitled Diagram.png"/>
+            <wp:cNvGraphicFramePr>
+              <a:graphicFrameLocks xmlns:a="http://schemas.openxmlformats.org/drawingml/2006/main" noChangeAspect="1"/>
+            </wp:cNvGraphicFramePr>
+            <a:graphic xmlns:a="http://schemas.openxmlformats.org/drawingml/2006/main">
+              <a:graphicData uri="http://schemas.openxmlformats.org/drawingml/2006/picture">
+                <pic:pic xmlns:pic="http://schemas.openxmlformats.org/drawingml/2006/picture">
+                  <pic:nvPicPr>
+                    <pic:cNvPr id="0" name="Picture 5" descr="C:\Users\Lenovo\AppData\Local\Microsoft\Windows\INetCache\Content.Word\Untitled Diagram.png"/>
+                    <pic:cNvPicPr>
+                      <a:picLocks noChangeAspect="1" noChangeArrowheads="1"/>
+                    </pic:cNvPicPr>
+                  </pic:nvPicPr>
+                  <pic:blipFill>
+                    <a:blip r:embed="rId12">
+                      <a:extLst>
+                        <a:ext uri="{28A0092B-C50C-407E-A947-70E740481C1C}">
+                          <a14:useLocalDpi xmlns:a14="http://schemas.microsoft.com/office/drawing/2010/main" val="0"/>
+                        </a:ext>
+                      </a:extLst>
+                    </a:blip>
+                    <a:srcRect/>
+                    <a:stretch>
+                      <a:fillRect/>
+                    </a:stretch>
+                  </pic:blipFill>
+                  <pic:spPr bwMode="auto">
+                    <a:xfrm>
+                      <a:off x="0" y="0"/>
+                      <a:ext cx="3628390" cy="1631315"/>
+                    </a:xfrm>
+                    <a:prstGeom prst="rect">
+                      <a:avLst/>
+                    </a:prstGeom>
+                    <a:noFill/>
+                    <a:ln>
+                      <a:noFill/>
+                    </a:ln>
+                  </pic:spPr>
+                </pic:pic>
+              </a:graphicData>
+            </a:graphic>
+          </wp:inline>
+        </w:drawing>
+      </w:r>
+    </w:p>
+    <w:p>
+      <w:r>
+        <w:t>Here, C calls A and D, and D calls B. In this case, ({A</w:t>
+      </w:r>
+      <w:proofErr w:type="gramStart"/>
+      <w:r>
+        <w:t>,B</w:t>
+      </w:r>
+      <w:proofErr w:type="gramEnd"/>
+      <w:r>
+        <w:t>}, {A}) is reported as a</w:t>
+      </w:r>
+      <w:r>
+        <w:t xml:space="preserve"> possible</w:t>
+      </w:r>
+      <w:r>
+        <w:t xml:space="preserve"> bug in scope C</w:t>
+      </w:r>
+      <w:r>
+        <w:t>, since A is called without its partner B. We now check scope D for calls to B, the missing element. Since D calls B more times than A, we have found A’s partner and can pair them together, and we ide</w:t>
+      </w:r>
+      <w:bookmarkStart w:id="0" w:name="_GoBack"/>
+      <w:bookmarkEnd w:id="0"/>
+      <w:r>
+        <w:t>ntify this report as a false positive and don’t report it.</w:t>
+      </w:r>
+    </w:p>
+    <w:p>
+      <w:r>
+        <w:lastRenderedPageBreak/>
+        <w:t>However, suppose we change the call graph slightly by making D call A as well as B.</w:t>
+      </w:r>
+    </w:p>
+    <w:p>
+      <w:pPr>
+        <w:jc w:val="center"/>
+      </w:pPr>
+      <w:r>
+        <w:pict>
+          <v:shapetype id="_x0000_t75" coordsize="21600,21600" o:spt="75" o:preferrelative="t" path="m@4@5l@4@11@9@11@9@5xe" filled="f" stroked="f">
+            <v:stroke joinstyle="miter"/>
+            <v:formulas>
+              <v:f eqn="if lineDrawn pixelLineWidth 0"/>
+              <v:f eqn="sum @0 1 0"/>
+              <v:f eqn="sum 0 0 @1"/>
+              <v:f eqn="prod @2 1 2"/>
+              <v:f eqn="prod @3 21600 pixelWidth"/>
+              <v:f eqn="prod @3 21600 pixelHeight"/>
+              <v:f eqn="sum @0 0 1"/>
+              <v:f eqn="prod @6 1 2"/>
+              <v:f eqn="prod @7 21600 pixelWidth"/>
+              <v:f eqn="sum @8 21600 0"/>
+              <v:f eqn="prod @7 21600 pixelHeight"/>
+              <v:f eqn="sum @10 21600 0"/>
+            </v:formulas>
+            <v:path o:extrusionok="f" gradientshapeok="t" o:connecttype="rect"/>
+            <o:lock v:ext="edit" aspectratio="t"/>
+          </v:shapetype>
+          <v:shape id="_x0000_i1025" type="#_x0000_t75" style="width:285.75pt;height:128.25pt">
+            <v:imagedata r:id="rId13" o:title="Untitled Diagram (1)"/>
+          </v:shape>
+        </w:pict>
+      </w:r>
+    </w:p>
+    <w:p>
+      <w:r>
+        <w:t xml:space="preserve">In this case, C calling A without B will be reported as a bug. Since D calls A and B as a pair, we cannot pair the single </w:t>
+      </w:r>
+      <w:proofErr w:type="gramStart"/>
+      <w:r>
+        <w:t>A</w:t>
+      </w:r>
+      <w:proofErr w:type="gramEnd"/>
+      <w:r>
+        <w:t xml:space="preserve"> called in C with any B, and we can report this as a bug. The BFS algorithm goal will detect this, since in scope D, B is not called more often than A (the number of calls is equal).</w:t>
       </w:r>
     </w:p>
     <w:p>
@@ -2378,16 +2579,11 @@
         <w:t>)</w:t>
       </w:r>
       <w:r>
-        <w:t xml:space="preserve">, </w:t>
-      </w:r>
-      <w:bookmarkStart w:id="0" w:name="_GoBack"/>
-      <w:bookmarkEnd w:id="0"/>
-      <w:r>
-        <w:t>which do look like likely candidates for bugs.</w:t>
+        <w:t>, which do look like likely candidates for bugs.</w:t>
       </w:r>
     </w:p>
     <w:sectPr>
-      <w:footerReference w:type="default" r:id="rId12"/>
+      <w:footerReference w:type="default" r:id="rId14"/>
       <w:pgSz w:w="12240" w:h="15840"/>
       <w:pgMar w:top="1080" w:right="1440" w:bottom="1080" w:left="1440" w:header="0" w:footer="720" w:gutter="0"/>
       <w:pgNumType w:start="1"/>
@@ -2477,7 +2673,7 @@
       <w:rPr>
         <w:noProof/>
       </w:rPr>
-      <w:t>4</w:t>
+      <w:t>5</w:t>
     </w:r>
     <w:r>
       <w:fldChar w:fldCharType="end"/>
@@ -4067,7 +4263,7 @@
 </file>
 
 <file path=customXml/itemProps3.xml><?xml version="1.0" encoding="utf-8"?>
-<ds:datastoreItem xmlns:ds="http://schemas.openxmlformats.org/officeDocument/2006/customXml" ds:itemID="{246129B6-2F0F-4CB3-8314-051C81FB8512}">
+<ds:datastoreItem xmlns:ds="http://schemas.openxmlformats.org/officeDocument/2006/customXml" ds:itemID="{B8F432E1-83DD-43E0-B0D8-253E727AA8AF}">
   <ds:schemaRefs>
     <ds:schemaRef ds:uri="http://schemas.openxmlformats.org/officeDocument/2006/bibliography"/>
   </ds:schemaRefs>

</xml_diff>